<commit_message>
chora: :ambulance: atualização de documentação do tp
</commit_message>
<xml_diff>
--- a/documentação tp.docx
+++ b/documentação tp.docx
@@ -10,8 +10,13 @@
         <w:t xml:space="preserve">1. </w:t>
       </w:r>
       <w:r>
-        <w:t>City Saver</w:t>
-      </w:r>
+        <w:t xml:space="preserve">City </w:t>
+      </w:r>
+      <w:proofErr w:type="spellStart"/>
+      <w:r>
+        <w:t>Saver</w:t>
+      </w:r>
+      <w:proofErr w:type="spellEnd"/>
     </w:p>
     <w:p/>
     <w:p>
@@ -24,10 +29,35 @@
           <w:i/>
           <w:iCs/>
         </w:rPr>
-        <w:t>City Saver</w:t>
-      </w:r>
-      <w:r>
-        <w:t xml:space="preserve"> é um remake básico e rudimentar do jogo R-type. A história de City Saver passa em um cenário global prestes a ser destruído, onde cientistas descobriram um grande asteroide vindo para a terra e o destruíram em inúmeros pedaços. O dever do jogador é eliminar cada pequeno asteroide usando as armas da nave, desviando dos obstáculos rumo ao infinito.</w:t>
+        <w:t xml:space="preserve">City </w:t>
+      </w:r>
+      <w:proofErr w:type="spellStart"/>
+      <w:r>
+        <w:rPr>
+          <w:i/>
+          <w:iCs/>
+        </w:rPr>
+        <w:t>Saver</w:t>
+      </w:r>
+      <w:proofErr w:type="spellEnd"/>
+      <w:r>
+        <w:t xml:space="preserve"> é um remake básico e rudimentar do jogo R-</w:t>
+      </w:r>
+      <w:proofErr w:type="spellStart"/>
+      <w:r>
+        <w:t>type</w:t>
+      </w:r>
+      <w:proofErr w:type="spellEnd"/>
+      <w:r>
+        <w:t xml:space="preserve">. A história de City </w:t>
+      </w:r>
+      <w:proofErr w:type="spellStart"/>
+      <w:r>
+        <w:t>Saver</w:t>
+      </w:r>
+      <w:proofErr w:type="spellEnd"/>
+      <w:r>
+        <w:t xml:space="preserve"> passa em um cenário global prestes a ser destruído, onde cientistas descobriram um grande asteroide vindo para a terra e o destruíram em inúmeros pedaços. O dever do jogador é eliminar cada pequeno asteroide usando as armas da nave, desviando dos obstáculos rumo ao infinito.</w:t>
       </w:r>
     </w:p>
     <w:p/>
@@ -63,8 +93,13 @@
           <w:numId w:val="1"/>
         </w:numPr>
       </w:pPr>
-      <w:r>
-        <w:t xml:space="preserve">MinG </w:t>
+      <w:proofErr w:type="spellStart"/>
+      <w:r>
+        <w:t>MinG</w:t>
+      </w:r>
+      <w:proofErr w:type="spellEnd"/>
+      <w:r>
+        <w:t xml:space="preserve"> </w:t>
       </w:r>
       <w:r>
         <w:t>4.7.0</w:t>
@@ -81,8 +116,13 @@
           <w:numId w:val="1"/>
         </w:numPr>
       </w:pPr>
-      <w:r>
-        <w:t xml:space="preserve">Allegro </w:t>
+      <w:proofErr w:type="spellStart"/>
+      <w:r>
+        <w:t>Allegro</w:t>
+      </w:r>
+      <w:proofErr w:type="spellEnd"/>
+      <w:r>
+        <w:t xml:space="preserve"> </w:t>
       </w:r>
       <w:r>
         <w:t>5.0.10</w:t>
@@ -103,20 +143,40 @@
         <w:ind w:firstLine="708"/>
       </w:pPr>
       <w:r>
-        <w:t xml:space="preserve">Allegro5 e suas dependências (Imagens, </w:t>
-      </w:r>
-      <w:r>
-        <w:t>áudio</w:t>
-      </w:r>
-      <w:r>
-        <w:t>, fontes</w:t>
-      </w:r>
-      <w:r>
-        <w:t>, etc</w:t>
-      </w:r>
-      <w:r>
-        <w:t>), stdio, time, stdlib, math</w:t>
-      </w:r>
+        <w:t>Allegro5 e suas dependências (Imagens, áudio, fontes</w:t>
+      </w:r>
+      <w:r>
+        <w:t xml:space="preserve">, </w:t>
+      </w:r>
+      <w:proofErr w:type="spellStart"/>
+      <w:r>
+        <w:t>etc</w:t>
+      </w:r>
+      <w:proofErr w:type="spellEnd"/>
+      <w:r>
+        <w:t xml:space="preserve">), </w:t>
+      </w:r>
+      <w:proofErr w:type="spellStart"/>
+      <w:r>
+        <w:t>stdio</w:t>
+      </w:r>
+      <w:proofErr w:type="spellEnd"/>
+      <w:r>
+        <w:t xml:space="preserve">, time, </w:t>
+      </w:r>
+      <w:proofErr w:type="spellStart"/>
+      <w:r>
+        <w:t>stdlib</w:t>
+      </w:r>
+      <w:proofErr w:type="spellEnd"/>
+      <w:r>
+        <w:t xml:space="preserve">, </w:t>
+      </w:r>
+      <w:proofErr w:type="spellStart"/>
+      <w:r>
+        <w:t>math</w:t>
+      </w:r>
+      <w:proofErr w:type="spellEnd"/>
       <w:r>
         <w:t>.</w:t>
       </w:r>
@@ -136,6 +196,7 @@
         <w:tab/>
         <w:t xml:space="preserve">O corpo principal do jogo foi implementado no arquivo principal, </w:t>
       </w:r>
+      <w:proofErr w:type="spellStart"/>
       <w:r>
         <w:rPr>
           <w:i/>
@@ -143,9 +204,15 @@
         </w:rPr>
         <w:t>main.c</w:t>
       </w:r>
-      <w:r>
-        <w:t>, onde é carregado as instancias necessárias para rodar o jogo e a lógica principal. Todas as dependências foram divididas baseadas em tipos e alocadas dentro da pasta src</w:t>
-      </w:r>
+      <w:proofErr w:type="spellEnd"/>
+      <w:r>
+        <w:t xml:space="preserve">, onde é carregado as instancias necessárias para rodar o jogo e a lógica principal. Todas as dependências foram divididas baseadas em tipos e alocadas dentro da pasta </w:t>
+      </w:r>
+      <w:proofErr w:type="spellStart"/>
+      <w:r>
+        <w:t>src</w:t>
+      </w:r>
+      <w:proofErr w:type="spellEnd"/>
       <w:r>
         <w:t>:</w:t>
       </w:r>
@@ -159,7 +226,15 @@
         </w:numPr>
       </w:pPr>
       <w:r>
-        <w:t>Configurações: configurações principais do jogo e da aplicação, são alocadas na pasta config.</w:t>
+        <w:t xml:space="preserve">Configurações: configurações principais do jogo e da aplicação, são alocadas na pasta </w:t>
+      </w:r>
+      <w:proofErr w:type="spellStart"/>
+      <w:r>
+        <w:t>config</w:t>
+      </w:r>
+      <w:proofErr w:type="spellEnd"/>
+      <w:r>
+        <w:t>.</w:t>
       </w:r>
     </w:p>
     <w:p>
@@ -183,10 +258,26 @@
         </w:numPr>
       </w:pPr>
       <w:r>
-        <w:t>Eventos: bibliotecas pessoais criadas para uso dos eventos do Allegro e do jogo, são alocadas na pasta event</w:t>
-      </w:r>
-      <w:r>
-        <w:t>s.</w:t>
+        <w:t xml:space="preserve">Eventos: bibliotecas pessoais criadas para uso dos eventos do </w:t>
+      </w:r>
+      <w:proofErr w:type="spellStart"/>
+      <w:r>
+        <w:t>Allegro</w:t>
+      </w:r>
+      <w:proofErr w:type="spellEnd"/>
+      <w:r>
+        <w:t xml:space="preserve"> e do jogo, são alocadas na pasta </w:t>
+      </w:r>
+      <w:proofErr w:type="spellStart"/>
+      <w:r>
+        <w:t>event</w:t>
+      </w:r>
+      <w:r>
+        <w:t>s</w:t>
+      </w:r>
+      <w:proofErr w:type="spellEnd"/>
+      <w:r>
+        <w:t>.</w:t>
       </w:r>
     </w:p>
     <w:p>
@@ -202,7 +293,15 @@
         <w:t>Fontes: arquivos de fontes de texto</w:t>
       </w:r>
       <w:r>
-        <w:t xml:space="preserve"> para uso na aplicação, são alocadas na pasta fonts.</w:t>
+        <w:t xml:space="preserve"> para uso na aplicação, são alocadas na pasta </w:t>
+      </w:r>
+      <w:proofErr w:type="spellStart"/>
+      <w:r>
+        <w:t>fonts</w:t>
+      </w:r>
+      <w:proofErr w:type="spellEnd"/>
+      <w:r>
+        <w:t>.</w:t>
       </w:r>
     </w:p>
     <w:p>
@@ -214,13 +313,15 @@
         </w:numPr>
       </w:pPr>
       <w:r>
-        <w:t xml:space="preserve">Imagens: todo e qualquer tipo de imagem utilizado no jogo, </w:t>
-      </w:r>
-      <w:r>
-        <w:t>são alocadas na pasta</w:t>
-      </w:r>
-      <w:r>
-        <w:t xml:space="preserve"> images.</w:t>
+        <w:t xml:space="preserve">Imagens: todo e qualquer tipo de imagem utilizado no jogo, são alocadas na pasta </w:t>
+      </w:r>
+      <w:proofErr w:type="spellStart"/>
+      <w:r>
+        <w:t>images</w:t>
+      </w:r>
+      <w:proofErr w:type="spellEnd"/>
+      <w:r>
+        <w:t>.</w:t>
       </w:r>
     </w:p>
     <w:p>
@@ -232,13 +333,15 @@
         </w:numPr>
       </w:pPr>
       <w:r>
-        <w:t xml:space="preserve">Objetos: todo e qualquer coisa na tela, sejam tratativas para o usuário ou objetos em si, </w:t>
-      </w:r>
-      <w:r>
-        <w:t>são alocadas na pasta</w:t>
-      </w:r>
-      <w:r>
-        <w:t xml:space="preserve"> objects.</w:t>
+        <w:t xml:space="preserve">Objetos: todo e qualquer coisa na tela, sejam tratativas para o usuário ou objetos em si, são alocadas na pasta </w:t>
+      </w:r>
+      <w:proofErr w:type="spellStart"/>
+      <w:r>
+        <w:t>objects</w:t>
+      </w:r>
+      <w:proofErr w:type="spellEnd"/>
+      <w:r>
+        <w:t>.</w:t>
       </w:r>
     </w:p>
     <w:p>
@@ -250,13 +353,15 @@
         </w:numPr>
       </w:pPr>
       <w:r>
-        <w:t xml:space="preserve">Sons: todo e qualquer tipo de arquivo relacionado ao áudio do jogo, </w:t>
-      </w:r>
-      <w:r>
-        <w:t>são alocadas na pasta</w:t>
-      </w:r>
-      <w:r>
-        <w:t xml:space="preserve"> sounds.</w:t>
+        <w:t xml:space="preserve">Sons: todo e qualquer tipo de arquivo relacionado ao áudio do jogo, são alocadas na pasta </w:t>
+      </w:r>
+      <w:proofErr w:type="spellStart"/>
+      <w:r>
+        <w:t>sounds</w:t>
+      </w:r>
+      <w:proofErr w:type="spellEnd"/>
+      <w:r>
+        <w:t>.</w:t>
       </w:r>
     </w:p>
     <w:p>
@@ -268,13 +373,15 @@
         </w:numPr>
       </w:pPr>
       <w:r>
-        <w:t xml:space="preserve">Utilidades: toda e qualquer biblioteca usada para a manipulação de dados de forma personalizada ao longo da aplicação, </w:t>
-      </w:r>
-      <w:r>
-        <w:t>são alocadas na pasta</w:t>
-      </w:r>
-      <w:r>
-        <w:t xml:space="preserve"> utilities.</w:t>
+        <w:t xml:space="preserve">Utilidades: toda e qualquer biblioteca usada para a manipulação de dados de forma personalizada ao longo da aplicação, são alocadas na pasta </w:t>
+      </w:r>
+      <w:proofErr w:type="spellStart"/>
+      <w:r>
+        <w:t>utilities</w:t>
+      </w:r>
+      <w:proofErr w:type="spellEnd"/>
+      <w:r>
+        <w:t>.</w:t>
       </w:r>
     </w:p>
     <w:p>
@@ -292,13 +399,15 @@
         <w:t>toda</w:t>
       </w:r>
       <w:r>
-        <w:t xml:space="preserve"> e qualquer extensão de alguma dependência criada, para fins de estender e melhorar o funcionamento da mesma posteriormente, </w:t>
-      </w:r>
-      <w:r>
-        <w:t xml:space="preserve">são alocadas </w:t>
-      </w:r>
-      <w:r>
-        <w:t>dentro das pastas anteriores, quando usadas, dentro de uma pasta denominada extended.</w:t>
+        <w:t xml:space="preserve"> e qualquer extensão de alguma dependência criada, para fins de estender e melhorar o funcionamento da mesma posteriormente, são alocadas dentro das pastas anteriores, quando usadas, dentro de uma pasta denominada </w:t>
+      </w:r>
+      <w:proofErr w:type="spellStart"/>
+      <w:r>
+        <w:t>extended</w:t>
+      </w:r>
+      <w:proofErr w:type="spellEnd"/>
+      <w:r>
+        <w:t>.</w:t>
       </w:r>
     </w:p>
     <w:p/>
@@ -307,10 +416,42 @@
         <w:ind w:firstLine="348"/>
       </w:pPr>
       <w:r>
-        <w:t xml:space="preserve">Para carregar todas essas dependências de forma rápida e organizada, foi criado um arquivo dentro da pasta src, sem nenhuma sub-pasta, denominado autoload.h. Este </w:t>
-      </w:r>
-      <w:r>
-        <w:t>arquivo é o único include dentro da main.c, onde o mesmo faz todos os includes necessários de dependências do projeto de forma automatizada e organizada.</w:t>
+        <w:t xml:space="preserve">Para carregar todas essas dependências de forma rápida e organizada, foi criado um arquivo dentro da pasta </w:t>
+      </w:r>
+      <w:proofErr w:type="spellStart"/>
+      <w:r>
+        <w:t>src</w:t>
+      </w:r>
+      <w:proofErr w:type="spellEnd"/>
+      <w:r>
+        <w:t xml:space="preserve">, sem nenhuma </w:t>
+      </w:r>
+      <w:proofErr w:type="spellStart"/>
+      <w:r>
+        <w:t>sub-pasta</w:t>
+      </w:r>
+      <w:proofErr w:type="spellEnd"/>
+      <w:r>
+        <w:t xml:space="preserve">, denominado </w:t>
+      </w:r>
+      <w:proofErr w:type="spellStart"/>
+      <w:r>
+        <w:t>autoload.h</w:t>
+      </w:r>
+      <w:proofErr w:type="spellEnd"/>
+      <w:r>
+        <w:t xml:space="preserve">. Este </w:t>
+      </w:r>
+      <w:r>
+        <w:t xml:space="preserve">arquivo é o único include dentro da </w:t>
+      </w:r>
+      <w:proofErr w:type="spellStart"/>
+      <w:r>
+        <w:t>main.c</w:t>
+      </w:r>
+      <w:proofErr w:type="spellEnd"/>
+      <w:r>
+        <w:t>, onde o mesmo faz todos os includes necessários de dependências do projeto de forma automatizada e organizada.</w:t>
       </w:r>
     </w:p>
     <w:p>
@@ -318,7 +459,15 @@
         <w:ind w:firstLine="348"/>
       </w:pPr>
       <w:r>
-        <w:t>Os includes do autoload são feitos de forma sequencial, onde:</w:t>
+        <w:t xml:space="preserve">Os includes do </w:t>
+      </w:r>
+      <w:proofErr w:type="spellStart"/>
+      <w:r>
+        <w:t>autoload</w:t>
+      </w:r>
+      <w:proofErr w:type="spellEnd"/>
+      <w:r>
+        <w:t xml:space="preserve"> são feitos de forma sequencial, onde:</w:t>
       </w:r>
     </w:p>
     <w:p>
@@ -330,7 +479,15 @@
         </w:numPr>
       </w:pPr>
       <w:r>
-        <w:t>Inclui as bibliotecas do Allegro.</w:t>
+        <w:t xml:space="preserve">Inclui as bibliotecas do </w:t>
+      </w:r>
+      <w:proofErr w:type="spellStart"/>
+      <w:r>
+        <w:t>Allegro</w:t>
+      </w:r>
+      <w:proofErr w:type="spellEnd"/>
+      <w:r>
+        <w:t>.</w:t>
       </w:r>
     </w:p>
     <w:p>
@@ -354,10 +511,7 @@
         </w:numPr>
       </w:pPr>
       <w:r>
-        <w:t>Inclui as bibliotecas</w:t>
-      </w:r>
-      <w:r>
-        <w:t xml:space="preserve"> de utilidades.</w:t>
+        <w:t>Inclui as bibliotecas de utilidades.</w:t>
       </w:r>
     </w:p>
     <w:p>
@@ -369,10 +523,7 @@
         </w:numPr>
       </w:pPr>
       <w:r>
-        <w:t>Inclui as bibliotecas</w:t>
-      </w:r>
-      <w:r>
-        <w:t xml:space="preserve"> de configurações.</w:t>
+        <w:t>Inclui as bibliotecas de configurações.</w:t>
       </w:r>
     </w:p>
     <w:p>
@@ -384,10 +535,7 @@
         </w:numPr>
       </w:pPr>
       <w:r>
-        <w:t>Inclui as bibliotecas</w:t>
-      </w:r>
-      <w:r>
-        <w:t xml:space="preserve"> de objetos e suas respectivas extensões.</w:t>
+        <w:t>Inclui as bibliotecas de objetos e suas respectivas extensões.</w:t>
       </w:r>
     </w:p>
     <w:p>
@@ -399,10 +547,7 @@
         </w:numPr>
       </w:pPr>
       <w:r>
-        <w:t>Inclui as biblioteca</w:t>
-      </w:r>
-      <w:r>
-        <w:t>s de eventos e suas respectivas extensões.</w:t>
+        <w:t>Inclui as bibliotecas de eventos e suas respectivas extensões.</w:t>
       </w:r>
     </w:p>
     <w:p>
@@ -435,8 +580,13 @@
         <w:pStyle w:val="Ttulo4"/>
       </w:pPr>
       <w:r>
-        <w:t>2.3.1.1 arquivo.h</w:t>
-      </w:r>
+        <w:t xml:space="preserve">2.3.1.1 </w:t>
+      </w:r>
+      <w:proofErr w:type="spellStart"/>
+      <w:r>
+        <w:t>arquivo.h</w:t>
+      </w:r>
+      <w:proofErr w:type="spellEnd"/>
     </w:p>
     <w:p/>
     <w:p>
@@ -447,25 +597,167 @@
     </w:p>
     <w:p/>
     <w:p>
-      <w:r>
-        <w:rPr>
-          <w:b/>
-          <w:bCs/>
-        </w:rPr>
-        <w:t>bool escreveInteiroArquivo(const char * localizacao, int valor);</w:t>
-      </w:r>
-      <w:r>
-        <w:t xml:space="preserve"> : recebendo a localização do arquivo o valor a ser escrito dentro do mesmo, sobrescreve o conteúdo do arquivo por esse valor, retornando true, se foi feio com sucesso, e false, se deu algo errado.</w:t>
+      <w:proofErr w:type="spellStart"/>
+      <w:r>
+        <w:rPr>
+          <w:b/>
+          <w:bCs/>
+        </w:rPr>
+        <w:t>bool</w:t>
+      </w:r>
+      <w:proofErr w:type="spellEnd"/>
+      <w:r>
+        <w:rPr>
+          <w:b/>
+          <w:bCs/>
+        </w:rPr>
+        <w:t xml:space="preserve"> </w:t>
+      </w:r>
+      <w:proofErr w:type="spellStart"/>
+      <w:proofErr w:type="gramStart"/>
+      <w:r>
+        <w:rPr>
+          <w:b/>
+          <w:bCs/>
+        </w:rPr>
+        <w:t>escreveInteiroArquivo</w:t>
+      </w:r>
+      <w:proofErr w:type="spellEnd"/>
+      <w:r>
+        <w:rPr>
+          <w:b/>
+          <w:bCs/>
+        </w:rPr>
+        <w:t>(</w:t>
+      </w:r>
+      <w:proofErr w:type="spellStart"/>
+      <w:proofErr w:type="gramEnd"/>
+      <w:r>
+        <w:rPr>
+          <w:b/>
+          <w:bCs/>
+        </w:rPr>
+        <w:t>const</w:t>
+      </w:r>
+      <w:proofErr w:type="spellEnd"/>
+      <w:r>
+        <w:rPr>
+          <w:b/>
+          <w:bCs/>
+        </w:rPr>
+        <w:t xml:space="preserve"> char * </w:t>
+      </w:r>
+      <w:proofErr w:type="spellStart"/>
+      <w:r>
+        <w:rPr>
+          <w:b/>
+          <w:bCs/>
+        </w:rPr>
+        <w:t>localizacao</w:t>
+      </w:r>
+      <w:proofErr w:type="spellEnd"/>
+      <w:r>
+        <w:rPr>
+          <w:b/>
+          <w:bCs/>
+        </w:rPr>
+        <w:t xml:space="preserve">, </w:t>
+      </w:r>
+      <w:proofErr w:type="spellStart"/>
+      <w:r>
+        <w:rPr>
+          <w:b/>
+          <w:bCs/>
+        </w:rPr>
+        <w:t>int</w:t>
+      </w:r>
+      <w:proofErr w:type="spellEnd"/>
+      <w:r>
+        <w:rPr>
+          <w:b/>
+          <w:bCs/>
+        </w:rPr>
+        <w:t xml:space="preserve"> valor);</w:t>
+      </w:r>
+      <w:r>
+        <w:t xml:space="preserve"> : recebendo a localização do arquivo o valor a ser escrito dentro do mesmo, sobrescreve o conteúdo do arquivo por esse valor, retornando </w:t>
+      </w:r>
+      <w:proofErr w:type="spellStart"/>
+      <w:r>
+        <w:t>true</w:t>
+      </w:r>
+      <w:proofErr w:type="spellEnd"/>
+      <w:r>
+        <w:t>, se foi feio com sucesso, e false, se deu algo errado.</w:t>
       </w:r>
     </w:p>
     <w:p/>
     <w:p>
-      <w:r>
-        <w:rPr>
-          <w:b/>
-          <w:bCs/>
-        </w:rPr>
-        <w:t>int leInteiroArquivo(const char *localizacao);</w:t>
+      <w:proofErr w:type="spellStart"/>
+      <w:r>
+        <w:rPr>
+          <w:b/>
+          <w:bCs/>
+        </w:rPr>
+        <w:t>int</w:t>
+      </w:r>
+      <w:proofErr w:type="spellEnd"/>
+      <w:r>
+        <w:rPr>
+          <w:b/>
+          <w:bCs/>
+        </w:rPr>
+        <w:t xml:space="preserve"> </w:t>
+      </w:r>
+      <w:proofErr w:type="spellStart"/>
+      <w:proofErr w:type="gramStart"/>
+      <w:r>
+        <w:rPr>
+          <w:b/>
+          <w:bCs/>
+        </w:rPr>
+        <w:t>leInteiroArquivo</w:t>
+      </w:r>
+      <w:proofErr w:type="spellEnd"/>
+      <w:r>
+        <w:rPr>
+          <w:b/>
+          <w:bCs/>
+        </w:rPr>
+        <w:t>(</w:t>
+      </w:r>
+      <w:proofErr w:type="spellStart"/>
+      <w:proofErr w:type="gramEnd"/>
+      <w:r>
+        <w:rPr>
+          <w:b/>
+          <w:bCs/>
+        </w:rPr>
+        <w:t>const</w:t>
+      </w:r>
+      <w:proofErr w:type="spellEnd"/>
+      <w:r>
+        <w:rPr>
+          <w:b/>
+          <w:bCs/>
+        </w:rPr>
+        <w:t xml:space="preserve"> char *</w:t>
+      </w:r>
+      <w:proofErr w:type="spellStart"/>
+      <w:r>
+        <w:rPr>
+          <w:b/>
+          <w:bCs/>
+        </w:rPr>
+        <w:t>localizacao</w:t>
+      </w:r>
+      <w:proofErr w:type="spellEnd"/>
+      <w:r>
+        <w:rPr>
+          <w:b/>
+          <w:bCs/>
+        </w:rPr>
+        <w:t>);</w:t>
       </w:r>
       <w:r>
         <w:t xml:space="preserve"> :</w:t>
@@ -482,12 +774,14 @@
       <w:r>
         <w:t xml:space="preserve">2.3.1.2. </w:t>
       </w:r>
+      <w:proofErr w:type="spellStart"/>
       <w:r>
         <w:t>string</w:t>
       </w:r>
       <w:r>
         <w:t>.h</w:t>
       </w:r>
+      <w:proofErr w:type="spellEnd"/>
     </w:p>
     <w:p/>
     <w:p>
@@ -496,10 +790,76 @@
           <w:b/>
           <w:bCs/>
         </w:rPr>
-        <w:t>char *concat(const char *s1, const char *s2);</w:t>
-      </w:r>
-      <w:r>
-        <w:t xml:space="preserve"> : recebendo duas strings, concatena a primeira com a segunda e retorna a string concatenada.</w:t>
+        <w:t>char *</w:t>
+      </w:r>
+      <w:proofErr w:type="spellStart"/>
+      <w:proofErr w:type="gramStart"/>
+      <w:r>
+        <w:rPr>
+          <w:b/>
+          <w:bCs/>
+        </w:rPr>
+        <w:t>concat</w:t>
+      </w:r>
+      <w:proofErr w:type="spellEnd"/>
+      <w:r>
+        <w:rPr>
+          <w:b/>
+          <w:bCs/>
+        </w:rPr>
+        <w:t>(</w:t>
+      </w:r>
+      <w:proofErr w:type="spellStart"/>
+      <w:proofErr w:type="gramEnd"/>
+      <w:r>
+        <w:rPr>
+          <w:b/>
+          <w:bCs/>
+        </w:rPr>
+        <w:t>const</w:t>
+      </w:r>
+      <w:proofErr w:type="spellEnd"/>
+      <w:r>
+        <w:rPr>
+          <w:b/>
+          <w:bCs/>
+        </w:rPr>
+        <w:t xml:space="preserve"> char *s1, </w:t>
+      </w:r>
+      <w:proofErr w:type="spellStart"/>
+      <w:r>
+        <w:rPr>
+          <w:b/>
+          <w:bCs/>
+        </w:rPr>
+        <w:t>const</w:t>
+      </w:r>
+      <w:proofErr w:type="spellEnd"/>
+      <w:r>
+        <w:rPr>
+          <w:b/>
+          <w:bCs/>
+        </w:rPr>
+        <w:t xml:space="preserve"> char *s2);</w:t>
+      </w:r>
+      <w:r>
+        <w:t xml:space="preserve"> : recebendo duas </w:t>
+      </w:r>
+      <w:proofErr w:type="spellStart"/>
+      <w:r>
+        <w:t>strings</w:t>
+      </w:r>
+      <w:proofErr w:type="spellEnd"/>
+      <w:r>
+        <w:t xml:space="preserve">, concatena a primeira com a segunda e retorna a </w:t>
+      </w:r>
+      <w:proofErr w:type="spellStart"/>
+      <w:r>
+        <w:t>string</w:t>
+      </w:r>
+      <w:proofErr w:type="spellEnd"/>
+      <w:r>
+        <w:t xml:space="preserve"> concatenada.</w:t>
       </w:r>
     </w:p>
     <w:p/>
@@ -508,17 +868,88 @@
         <w:pStyle w:val="Ttulo4"/>
       </w:pPr>
       <w:r>
-        <w:t>2.3.1.3. graus.h</w:t>
-      </w:r>
+        <w:t xml:space="preserve">2.3.1.3. </w:t>
+      </w:r>
+      <w:proofErr w:type="spellStart"/>
+      <w:r>
+        <w:t>graus.h</w:t>
+      </w:r>
+      <w:proofErr w:type="spellEnd"/>
     </w:p>
     <w:p/>
     <w:p>
-      <w:r>
-        <w:rPr>
-          <w:b/>
-          <w:bCs/>
-        </w:rPr>
-        <w:t>double to_radians(double degrees);</w:t>
+      <w:proofErr w:type="spellStart"/>
+      <w:r>
+        <w:rPr>
+          <w:b/>
+          <w:bCs/>
+        </w:rPr>
+        <w:t>double</w:t>
+      </w:r>
+      <w:proofErr w:type="spellEnd"/>
+      <w:r>
+        <w:rPr>
+          <w:b/>
+          <w:bCs/>
+        </w:rPr>
+        <w:t xml:space="preserve"> </w:t>
+      </w:r>
+      <w:proofErr w:type="spellStart"/>
+      <w:r>
+        <w:rPr>
+          <w:b/>
+          <w:bCs/>
+        </w:rPr>
+        <w:t>to_</w:t>
+      </w:r>
+      <w:proofErr w:type="gramStart"/>
+      <w:r>
+        <w:rPr>
+          <w:b/>
+          <w:bCs/>
+        </w:rPr>
+        <w:t>radians</w:t>
+      </w:r>
+      <w:proofErr w:type="spellEnd"/>
+      <w:r>
+        <w:rPr>
+          <w:b/>
+          <w:bCs/>
+        </w:rPr>
+        <w:t>(</w:t>
+      </w:r>
+      <w:proofErr w:type="spellStart"/>
+      <w:proofErr w:type="gramEnd"/>
+      <w:r>
+        <w:rPr>
+          <w:b/>
+          <w:bCs/>
+        </w:rPr>
+        <w:t>double</w:t>
+      </w:r>
+      <w:proofErr w:type="spellEnd"/>
+      <w:r>
+        <w:rPr>
+          <w:b/>
+          <w:bCs/>
+        </w:rPr>
+        <w:t xml:space="preserve"> </w:t>
+      </w:r>
+      <w:proofErr w:type="spellStart"/>
+      <w:r>
+        <w:rPr>
+          <w:b/>
+          <w:bCs/>
+        </w:rPr>
+        <w:t>degrees</w:t>
+      </w:r>
+      <w:proofErr w:type="spellEnd"/>
+      <w:r>
+        <w:rPr>
+          <w:b/>
+          <w:bCs/>
+        </w:rPr>
+        <w:t>);</w:t>
       </w:r>
       <w:r>
         <w:t xml:space="preserve"> : converte um valor em graus para radianos</w:t>
@@ -532,9 +963,11 @@
       <w:r>
         <w:t xml:space="preserve">2.3.1.3. </w:t>
       </w:r>
+      <w:proofErr w:type="spellStart"/>
       <w:r>
         <w:t>bitmap.h</w:t>
       </w:r>
+      <w:proofErr w:type="spellEnd"/>
     </w:p>
     <w:p/>
     <w:p>
@@ -543,7 +976,96 @@
           <w:b/>
           <w:bCs/>
         </w:rPr>
-        <w:t>ALLEGRO_BITMAP *load_bitmap_at_size(const char *filename, int w, int h);</w:t>
+        <w:t>ALLEGRO_BITMAP *</w:t>
+      </w:r>
+      <w:proofErr w:type="spellStart"/>
+      <w:r>
+        <w:rPr>
+          <w:b/>
+          <w:bCs/>
+        </w:rPr>
+        <w:t>load_bitmap_at_</w:t>
+      </w:r>
+      <w:proofErr w:type="gramStart"/>
+      <w:r>
+        <w:rPr>
+          <w:b/>
+          <w:bCs/>
+        </w:rPr>
+        <w:t>size</w:t>
+      </w:r>
+      <w:proofErr w:type="spellEnd"/>
+      <w:r>
+        <w:rPr>
+          <w:b/>
+          <w:bCs/>
+        </w:rPr>
+        <w:t>(</w:t>
+      </w:r>
+      <w:proofErr w:type="spellStart"/>
+      <w:proofErr w:type="gramEnd"/>
+      <w:r>
+        <w:rPr>
+          <w:b/>
+          <w:bCs/>
+        </w:rPr>
+        <w:t>const</w:t>
+      </w:r>
+      <w:proofErr w:type="spellEnd"/>
+      <w:r>
+        <w:rPr>
+          <w:b/>
+          <w:bCs/>
+        </w:rPr>
+        <w:t xml:space="preserve"> char *</w:t>
+      </w:r>
+      <w:proofErr w:type="spellStart"/>
+      <w:r>
+        <w:rPr>
+          <w:b/>
+          <w:bCs/>
+        </w:rPr>
+        <w:t>filename</w:t>
+      </w:r>
+      <w:proofErr w:type="spellEnd"/>
+      <w:r>
+        <w:rPr>
+          <w:b/>
+          <w:bCs/>
+        </w:rPr>
+        <w:t xml:space="preserve">, </w:t>
+      </w:r>
+      <w:proofErr w:type="spellStart"/>
+      <w:r>
+        <w:rPr>
+          <w:b/>
+          <w:bCs/>
+        </w:rPr>
+        <w:t>int</w:t>
+      </w:r>
+      <w:proofErr w:type="spellEnd"/>
+      <w:r>
+        <w:rPr>
+          <w:b/>
+          <w:bCs/>
+        </w:rPr>
+        <w:t xml:space="preserve"> w, </w:t>
+      </w:r>
+      <w:proofErr w:type="spellStart"/>
+      <w:r>
+        <w:rPr>
+          <w:b/>
+          <w:bCs/>
+        </w:rPr>
+        <w:t>int</w:t>
+      </w:r>
+      <w:proofErr w:type="spellEnd"/>
+      <w:r>
+        <w:rPr>
+          <w:b/>
+          <w:bCs/>
+        </w:rPr>
+        <w:t xml:space="preserve"> h);</w:t>
       </w:r>
       <w:r>
         <w:t xml:space="preserve"> : recebendo a localização do arquivo, junto com as dimensões de largura e altura desejadas, retorna um bitmap do alegro no tamanho informado.</w:t>
@@ -557,31 +1079,151 @@
       <w:r>
         <w:t xml:space="preserve">2.3.1.4. </w:t>
       </w:r>
+      <w:proofErr w:type="spellStart"/>
       <w:r>
         <w:t>rand.h</w:t>
       </w:r>
+      <w:proofErr w:type="spellEnd"/>
     </w:p>
     <w:p/>
     <w:p>
-      <w:r>
-        <w:rPr>
-          <w:b/>
-          <w:bCs/>
-        </w:rPr>
-        <w:t>int randInt(int n);</w:t>
+      <w:proofErr w:type="spellStart"/>
+      <w:r>
+        <w:rPr>
+          <w:b/>
+          <w:bCs/>
+        </w:rPr>
+        <w:t>int</w:t>
+      </w:r>
+      <w:proofErr w:type="spellEnd"/>
+      <w:r>
+        <w:rPr>
+          <w:b/>
+          <w:bCs/>
+        </w:rPr>
+        <w:t xml:space="preserve"> </w:t>
+      </w:r>
+      <w:proofErr w:type="spellStart"/>
+      <w:proofErr w:type="gramStart"/>
+      <w:r>
+        <w:rPr>
+          <w:b/>
+          <w:bCs/>
+        </w:rPr>
+        <w:t>randInt</w:t>
+      </w:r>
+      <w:proofErr w:type="spellEnd"/>
+      <w:r>
+        <w:rPr>
+          <w:b/>
+          <w:bCs/>
+        </w:rPr>
+        <w:t>(</w:t>
+      </w:r>
+      <w:proofErr w:type="spellStart"/>
+      <w:proofErr w:type="gramEnd"/>
+      <w:r>
+        <w:rPr>
+          <w:b/>
+          <w:bCs/>
+        </w:rPr>
+        <w:t>int</w:t>
+      </w:r>
+      <w:proofErr w:type="spellEnd"/>
+      <w:r>
+        <w:rPr>
+          <w:b/>
+          <w:bCs/>
+        </w:rPr>
+        <w:t xml:space="preserve"> n);</w:t>
       </w:r>
       <w:r>
         <w:t xml:space="preserve"> : Retorna um inteiro aleatório entre 0 e n-1.</w:t>
       </w:r>
     </w:p>
     <w:p>
+      <w:proofErr w:type="spellStart"/>
       <w:r>
         <w:rPr>
           <w:b/>
           <w:bCs/>
         </w:rPr>
         <w:lastRenderedPageBreak/>
-        <w:t>int randIntMinMax(int min, int max);</w:t>
+        <w:t>int</w:t>
+      </w:r>
+      <w:proofErr w:type="spellEnd"/>
+      <w:r>
+        <w:rPr>
+          <w:b/>
+          <w:bCs/>
+        </w:rPr>
+        <w:t xml:space="preserve"> </w:t>
+      </w:r>
+      <w:proofErr w:type="spellStart"/>
+      <w:proofErr w:type="gramStart"/>
+      <w:r>
+        <w:rPr>
+          <w:b/>
+          <w:bCs/>
+        </w:rPr>
+        <w:t>randIntMinMax</w:t>
+      </w:r>
+      <w:proofErr w:type="spellEnd"/>
+      <w:r>
+        <w:rPr>
+          <w:b/>
+          <w:bCs/>
+        </w:rPr>
+        <w:t>(</w:t>
+      </w:r>
+      <w:proofErr w:type="spellStart"/>
+      <w:proofErr w:type="gramEnd"/>
+      <w:r>
+        <w:rPr>
+          <w:b/>
+          <w:bCs/>
+        </w:rPr>
+        <w:t>int</w:t>
+      </w:r>
+      <w:proofErr w:type="spellEnd"/>
+      <w:r>
+        <w:rPr>
+          <w:b/>
+          <w:bCs/>
+        </w:rPr>
+        <w:t xml:space="preserve"> min, </w:t>
+      </w:r>
+      <w:proofErr w:type="spellStart"/>
+      <w:r>
+        <w:rPr>
+          <w:b/>
+          <w:bCs/>
+        </w:rPr>
+        <w:t>int</w:t>
+      </w:r>
+      <w:proofErr w:type="spellEnd"/>
+      <w:r>
+        <w:rPr>
+          <w:b/>
+          <w:bCs/>
+        </w:rPr>
+        <w:t xml:space="preserve"> </w:t>
+      </w:r>
+      <w:proofErr w:type="spellStart"/>
+      <w:r>
+        <w:rPr>
+          <w:b/>
+          <w:bCs/>
+        </w:rPr>
+        <w:t>max</w:t>
+      </w:r>
+      <w:proofErr w:type="spellEnd"/>
+      <w:r>
+        <w:rPr>
+          <w:b/>
+          <w:bCs/>
+        </w:rPr>
+        <w:t>);</w:t>
       </w:r>
       <w:r>
         <w:t xml:space="preserve"> : Retorna um inteiro aleatório entre o valor mínimo e máximo informado.</w:t>
@@ -589,32 +1231,643 @@
     </w:p>
     <w:p/>
     <w:p>
-      <w:r>
-        <w:rPr>
-          <w:b/>
-          <w:bCs/>
-        </w:rPr>
-        <w:t>double randDouble();</w:t>
-      </w:r>
-      <w:r>
-        <w:t xml:space="preserve"> : retorna um double aleatório entre 0 e 1.</w:t>
+      <w:proofErr w:type="spellStart"/>
+      <w:r>
+        <w:rPr>
+          <w:b/>
+          <w:bCs/>
+        </w:rPr>
+        <w:t>double</w:t>
+      </w:r>
+      <w:proofErr w:type="spellEnd"/>
+      <w:r>
+        <w:rPr>
+          <w:b/>
+          <w:bCs/>
+        </w:rPr>
+        <w:t xml:space="preserve"> </w:t>
+      </w:r>
+      <w:proofErr w:type="spellStart"/>
+      <w:proofErr w:type="gramStart"/>
+      <w:r>
+        <w:rPr>
+          <w:b/>
+          <w:bCs/>
+        </w:rPr>
+        <w:t>randDouble</w:t>
+      </w:r>
+      <w:proofErr w:type="spellEnd"/>
+      <w:r>
+        <w:rPr>
+          <w:b/>
+          <w:bCs/>
+        </w:rPr>
+        <w:t>(</w:t>
+      </w:r>
+      <w:proofErr w:type="gramEnd"/>
+      <w:r>
+        <w:rPr>
+          <w:b/>
+          <w:bCs/>
+        </w:rPr>
+        <w:t>);</w:t>
+      </w:r>
+      <w:r>
+        <w:t xml:space="preserve"> : retorna um </w:t>
+      </w:r>
+      <w:proofErr w:type="spellStart"/>
+      <w:r>
+        <w:t>double</w:t>
+      </w:r>
+      <w:proofErr w:type="spellEnd"/>
+      <w:r>
+        <w:t xml:space="preserve"> aleatório entre 0 e 1.</w:t>
       </w:r>
     </w:p>
     <w:p/>
     <w:p>
-      <w:r>
-        <w:rPr>
-          <w:b/>
-          <w:bCs/>
-        </w:rPr>
-        <w:t>double randDoubleMinMax(double min, double max);</w:t>
-      </w:r>
-      <w:r>
-        <w:t xml:space="preserve"> : retorna um double aleatório entre o valor mínimo e máximo informado.</w:t>
+      <w:proofErr w:type="spellStart"/>
+      <w:r>
+        <w:rPr>
+          <w:b/>
+          <w:bCs/>
+        </w:rPr>
+        <w:t>double</w:t>
+      </w:r>
+      <w:proofErr w:type="spellEnd"/>
+      <w:r>
+        <w:rPr>
+          <w:b/>
+          <w:bCs/>
+        </w:rPr>
+        <w:t xml:space="preserve"> </w:t>
+      </w:r>
+      <w:proofErr w:type="spellStart"/>
+      <w:proofErr w:type="gramStart"/>
+      <w:r>
+        <w:rPr>
+          <w:b/>
+          <w:bCs/>
+        </w:rPr>
+        <w:t>randDoubleMinMax</w:t>
+      </w:r>
+      <w:proofErr w:type="spellEnd"/>
+      <w:r>
+        <w:rPr>
+          <w:b/>
+          <w:bCs/>
+        </w:rPr>
+        <w:t>(</w:t>
+      </w:r>
+      <w:proofErr w:type="spellStart"/>
+      <w:proofErr w:type="gramEnd"/>
+      <w:r>
+        <w:rPr>
+          <w:b/>
+          <w:bCs/>
+        </w:rPr>
+        <w:t>double</w:t>
+      </w:r>
+      <w:proofErr w:type="spellEnd"/>
+      <w:r>
+        <w:rPr>
+          <w:b/>
+          <w:bCs/>
+        </w:rPr>
+        <w:t xml:space="preserve"> min, </w:t>
+      </w:r>
+      <w:proofErr w:type="spellStart"/>
+      <w:r>
+        <w:rPr>
+          <w:b/>
+          <w:bCs/>
+        </w:rPr>
+        <w:t>double</w:t>
+      </w:r>
+      <w:proofErr w:type="spellEnd"/>
+      <w:r>
+        <w:rPr>
+          <w:b/>
+          <w:bCs/>
+        </w:rPr>
+        <w:t xml:space="preserve"> </w:t>
+      </w:r>
+      <w:proofErr w:type="spellStart"/>
+      <w:r>
+        <w:rPr>
+          <w:b/>
+          <w:bCs/>
+        </w:rPr>
+        <w:t>max</w:t>
+      </w:r>
+      <w:proofErr w:type="spellEnd"/>
+      <w:r>
+        <w:rPr>
+          <w:b/>
+          <w:bCs/>
+        </w:rPr>
+        <w:t>);</w:t>
+      </w:r>
+      <w:r>
+        <w:t xml:space="preserve"> : retorna um </w:t>
+      </w:r>
+      <w:proofErr w:type="spellStart"/>
+      <w:r>
+        <w:t>double</w:t>
+      </w:r>
+      <w:proofErr w:type="spellEnd"/>
+      <w:r>
+        <w:t xml:space="preserve"> aleatório entre o valor mínimo e máximo informado.</w:t>
       </w:r>
     </w:p>
     <w:p/>
+    <w:p>
+      <w:pPr>
+        <w:pStyle w:val="Ttulo3"/>
+      </w:pPr>
+      <w:r>
+        <w:t>2.3.2. Configurações</w:t>
+      </w:r>
+    </w:p>
     <w:p/>
+    <w:p>
+      <w:r>
+        <w:tab/>
+        <w:t>Funções e inicializações de configurações primordiais para o funcionamento da aplicação.</w:t>
+      </w:r>
+    </w:p>
+    <w:p/>
+    <w:p>
+      <w:pPr>
+        <w:pStyle w:val="Ttulo4"/>
+      </w:pPr>
+      <w:r>
+        <w:t xml:space="preserve">2.3.2.1. </w:t>
+      </w:r>
+      <w:proofErr w:type="spellStart"/>
+      <w:r>
+        <w:t>config.h</w:t>
+      </w:r>
+      <w:proofErr w:type="spellEnd"/>
+    </w:p>
+    <w:p/>
+    <w:p>
+      <w:r>
+        <w:rPr>
+          <w:b/>
+          <w:bCs/>
+        </w:rPr>
+        <w:t>Declaração de variáveis globais</w:t>
+      </w:r>
+      <w:r>
+        <w:t>: linha 01 até linha 196.</w:t>
+      </w:r>
+    </w:p>
+    <w:p/>
+    <w:p>
+      <w:proofErr w:type="spellStart"/>
+      <w:r>
+        <w:rPr>
+          <w:b/>
+          <w:bCs/>
+        </w:rPr>
+        <w:t>int</w:t>
+      </w:r>
+      <w:proofErr w:type="spellEnd"/>
+      <w:r>
+        <w:rPr>
+          <w:b/>
+          <w:bCs/>
+        </w:rPr>
+        <w:t xml:space="preserve"> </w:t>
+      </w:r>
+      <w:proofErr w:type="spellStart"/>
+      <w:proofErr w:type="gramStart"/>
+      <w:r>
+        <w:rPr>
+          <w:b/>
+          <w:bCs/>
+        </w:rPr>
+        <w:t>iniciarAllegro</w:t>
+      </w:r>
+      <w:proofErr w:type="spellEnd"/>
+      <w:r>
+        <w:rPr>
+          <w:b/>
+          <w:bCs/>
+        </w:rPr>
+        <w:t>(</w:t>
+      </w:r>
+      <w:proofErr w:type="gramEnd"/>
+      <w:r>
+        <w:rPr>
+          <w:b/>
+          <w:bCs/>
+        </w:rPr>
+        <w:t>);</w:t>
+      </w:r>
+      <w:r>
+        <w:t xml:space="preserve"> : função onde instala e inicia todos os módulos do </w:t>
+      </w:r>
+      <w:proofErr w:type="spellStart"/>
+      <w:r>
+        <w:t>Allegro</w:t>
+      </w:r>
+      <w:proofErr w:type="spellEnd"/>
+      <w:r>
+        <w:t>. Local também onde é instanciado os valores de variáveis globais que usam bitmaps, fontes, etc.</w:t>
+      </w:r>
+    </w:p>
+    <w:p/>
+    <w:p>
+      <w:proofErr w:type="spellStart"/>
+      <w:r>
+        <w:rPr>
+          <w:b/>
+          <w:bCs/>
+        </w:rPr>
+        <w:t>int</w:t>
+      </w:r>
+      <w:proofErr w:type="spellEnd"/>
+      <w:r>
+        <w:rPr>
+          <w:b/>
+          <w:bCs/>
+        </w:rPr>
+        <w:t xml:space="preserve"> </w:t>
+      </w:r>
+      <w:proofErr w:type="spellStart"/>
+      <w:proofErr w:type="gramStart"/>
+      <w:r>
+        <w:rPr>
+          <w:b/>
+          <w:bCs/>
+        </w:rPr>
+        <w:t>finalizaAllegro</w:t>
+      </w:r>
+      <w:proofErr w:type="spellEnd"/>
+      <w:r>
+        <w:rPr>
+          <w:b/>
+          <w:bCs/>
+        </w:rPr>
+        <w:t>(</w:t>
+      </w:r>
+      <w:proofErr w:type="gramEnd"/>
+      <w:r>
+        <w:rPr>
+          <w:b/>
+          <w:bCs/>
+        </w:rPr>
+        <w:t>);</w:t>
+      </w:r>
+      <w:r>
+        <w:t xml:space="preserve"> : realiza os procedimentos de fim de jogo do </w:t>
+      </w:r>
+      <w:proofErr w:type="spellStart"/>
+      <w:r>
+        <w:t>Allegro</w:t>
+      </w:r>
+      <w:proofErr w:type="spellEnd"/>
+      <w:r>
+        <w:t>, como finalizar localizadores de eventos (timer, display, fila de eventos).</w:t>
+      </w:r>
+    </w:p>
+    <w:p/>
+    <w:p>
+      <w:pPr>
+        <w:pStyle w:val="Ttulo3"/>
+      </w:pPr>
+      <w:r>
+        <w:t>2.3.3. Objetos</w:t>
+      </w:r>
+    </w:p>
+    <w:p/>
+    <w:p>
+      <w:pPr>
+        <w:pStyle w:val="Ttulo4"/>
+      </w:pPr>
+      <w:r>
+        <w:t xml:space="preserve">2.3.3.1. </w:t>
+      </w:r>
+      <w:proofErr w:type="spellStart"/>
+      <w:r>
+        <w:t>background.h</w:t>
+      </w:r>
+      <w:proofErr w:type="spellEnd"/>
+    </w:p>
+    <w:p/>
+    <w:p>
+      <w:proofErr w:type="spellStart"/>
+      <w:r>
+        <w:rPr>
+          <w:b/>
+          <w:bCs/>
+        </w:rPr>
+        <w:t>struct</w:t>
+      </w:r>
+      <w:proofErr w:type="spellEnd"/>
+      <w:r>
+        <w:rPr>
+          <w:b/>
+          <w:bCs/>
+        </w:rPr>
+        <w:t xml:space="preserve"> </w:t>
+      </w:r>
+      <w:proofErr w:type="gramStart"/>
+      <w:r>
+        <w:rPr>
+          <w:b/>
+          <w:bCs/>
+        </w:rPr>
+        <w:t>Background</w:t>
+      </w:r>
+      <w:r>
+        <w:t xml:space="preserve"> :</w:t>
+      </w:r>
+      <w:proofErr w:type="gramEnd"/>
+      <w:r>
+        <w:t xml:space="preserve"> </w:t>
+      </w:r>
+      <w:proofErr w:type="spellStart"/>
+      <w:r>
+        <w:t>Struct</w:t>
+      </w:r>
+      <w:proofErr w:type="spellEnd"/>
+      <w:r>
+        <w:t xml:space="preserve"> onde são armazenadas os bitmaps do fundo e seus clones, posições de ambos, tipos, etc. </w:t>
+      </w:r>
+    </w:p>
+    <w:p>
+      <w:proofErr w:type="spellStart"/>
+      <w:r>
+        <w:rPr>
+          <w:b/>
+          <w:bCs/>
+        </w:rPr>
+        <w:t>void</w:t>
+      </w:r>
+      <w:proofErr w:type="spellEnd"/>
+      <w:r>
+        <w:rPr>
+          <w:b/>
+          <w:bCs/>
+        </w:rPr>
+        <w:t xml:space="preserve"> </w:t>
+      </w:r>
+      <w:proofErr w:type="spellStart"/>
+      <w:proofErr w:type="gramStart"/>
+      <w:r>
+        <w:rPr>
+          <w:b/>
+          <w:bCs/>
+        </w:rPr>
+        <w:t>iniciarBackground</w:t>
+      </w:r>
+      <w:proofErr w:type="spellEnd"/>
+      <w:r>
+        <w:rPr>
+          <w:b/>
+          <w:bCs/>
+        </w:rPr>
+        <w:t>(</w:t>
+      </w:r>
+      <w:proofErr w:type="gramEnd"/>
+      <w:r>
+        <w:rPr>
+          <w:b/>
+          <w:bCs/>
+        </w:rPr>
+        <w:t>)</w:t>
+      </w:r>
+      <w:r>
+        <w:t>;</w:t>
+      </w:r>
+      <w:r>
+        <w:t xml:space="preserve"> </w:t>
+      </w:r>
+      <w:r>
+        <w:t xml:space="preserve"> : inicia um </w:t>
+      </w:r>
+      <w:proofErr w:type="spellStart"/>
+      <w:r>
+        <w:t>array</w:t>
+      </w:r>
+      <w:proofErr w:type="spellEnd"/>
+      <w:r>
+        <w:t xml:space="preserve"> de </w:t>
+      </w:r>
+      <w:proofErr w:type="spellStart"/>
+      <w:r>
+        <w:t>struct</w:t>
+      </w:r>
+      <w:proofErr w:type="spellEnd"/>
+      <w:r>
+        <w:t xml:space="preserve"> de backgrounds, definindo suas posições, imagens e bitmaps.</w:t>
+      </w:r>
+    </w:p>
+    <w:p>
+      <w:proofErr w:type="spellStart"/>
+      <w:r>
+        <w:rPr>
+          <w:b/>
+          <w:bCs/>
+        </w:rPr>
+        <w:t>void</w:t>
+      </w:r>
+      <w:proofErr w:type="spellEnd"/>
+      <w:r>
+        <w:rPr>
+          <w:b/>
+          <w:bCs/>
+        </w:rPr>
+        <w:t xml:space="preserve"> </w:t>
+      </w:r>
+      <w:proofErr w:type="spellStart"/>
+      <w:proofErr w:type="gramStart"/>
+      <w:r>
+        <w:rPr>
+          <w:b/>
+          <w:bCs/>
+        </w:rPr>
+        <w:t>defineVelocidadeBaseadoNoTipo</w:t>
+      </w:r>
+      <w:proofErr w:type="spellEnd"/>
+      <w:r>
+        <w:rPr>
+          <w:b/>
+          <w:bCs/>
+        </w:rPr>
+        <w:t>(</w:t>
+      </w:r>
+      <w:proofErr w:type="gramEnd"/>
+      <w:r>
+        <w:rPr>
+          <w:b/>
+          <w:bCs/>
+        </w:rPr>
+        <w:t>);</w:t>
+      </w:r>
+      <w:r>
+        <w:t xml:space="preserve"> : define a velocidade do fundo baseado no tipo da instancia da </w:t>
+      </w:r>
+      <w:proofErr w:type="spellStart"/>
+      <w:r>
+        <w:t>struct</w:t>
+      </w:r>
+      <w:proofErr w:type="spellEnd"/>
+      <w:r>
+        <w:t>. O tipo diz respeito a qual imagem é.</w:t>
+      </w:r>
+    </w:p>
+    <w:p>
+      <w:proofErr w:type="spellStart"/>
+      <w:r>
+        <w:rPr>
+          <w:b/>
+          <w:bCs/>
+        </w:rPr>
+        <w:lastRenderedPageBreak/>
+        <w:t>void</w:t>
+      </w:r>
+      <w:proofErr w:type="spellEnd"/>
+      <w:r>
+        <w:rPr>
+          <w:b/>
+          <w:bCs/>
+        </w:rPr>
+        <w:t xml:space="preserve"> </w:t>
+      </w:r>
+      <w:proofErr w:type="spellStart"/>
+      <w:proofErr w:type="gramStart"/>
+      <w:r>
+        <w:rPr>
+          <w:b/>
+          <w:bCs/>
+        </w:rPr>
+        <w:t>finalizaBackground</w:t>
+      </w:r>
+      <w:proofErr w:type="spellEnd"/>
+      <w:r>
+        <w:rPr>
+          <w:b/>
+          <w:bCs/>
+        </w:rPr>
+        <w:t>(</w:t>
+      </w:r>
+      <w:proofErr w:type="gramEnd"/>
+      <w:r>
+        <w:rPr>
+          <w:b/>
+          <w:bCs/>
+        </w:rPr>
+        <w:t>);</w:t>
+      </w:r>
+      <w:r>
+        <w:t xml:space="preserve"> finaliza os bitmaps de background.</w:t>
+      </w:r>
+    </w:p>
+    <w:p>
+      <w:proofErr w:type="spellStart"/>
+      <w:r>
+        <w:rPr>
+          <w:b/>
+          <w:bCs/>
+        </w:rPr>
+        <w:t>void</w:t>
+      </w:r>
+      <w:proofErr w:type="spellEnd"/>
+      <w:r>
+        <w:rPr>
+          <w:b/>
+          <w:bCs/>
+        </w:rPr>
+        <w:t xml:space="preserve"> </w:t>
+      </w:r>
+      <w:proofErr w:type="spellStart"/>
+      <w:proofErr w:type="gramStart"/>
+      <w:r>
+        <w:rPr>
+          <w:b/>
+          <w:bCs/>
+        </w:rPr>
+        <w:t>calculaBackground</w:t>
+      </w:r>
+      <w:proofErr w:type="spellEnd"/>
+      <w:r>
+        <w:rPr>
+          <w:b/>
+          <w:bCs/>
+        </w:rPr>
+        <w:t>(</w:t>
+      </w:r>
+      <w:proofErr w:type="gramEnd"/>
+      <w:r>
+        <w:rPr>
+          <w:b/>
+          <w:bCs/>
+        </w:rPr>
+        <w:t>);</w:t>
+      </w:r>
+      <w:r>
+        <w:t xml:space="preserve"> : função que calcula a movimentação do fundo.</w:t>
+      </w:r>
+    </w:p>
+    <w:p>
+      <w:proofErr w:type="spellStart"/>
+      <w:r>
+        <w:rPr>
+          <w:b/>
+          <w:bCs/>
+        </w:rPr>
+        <w:t>void</w:t>
+      </w:r>
+      <w:proofErr w:type="spellEnd"/>
+      <w:r>
+        <w:rPr>
+          <w:b/>
+          <w:bCs/>
+        </w:rPr>
+        <w:t xml:space="preserve"> </w:t>
+      </w:r>
+      <w:proofErr w:type="spellStart"/>
+      <w:proofErr w:type="gramStart"/>
+      <w:r>
+        <w:rPr>
+          <w:b/>
+          <w:bCs/>
+        </w:rPr>
+        <w:t>redesenhaBackground</w:t>
+      </w:r>
+      <w:proofErr w:type="spellEnd"/>
+      <w:r>
+        <w:rPr>
+          <w:b/>
+          <w:bCs/>
+        </w:rPr>
+        <w:t>(</w:t>
+      </w:r>
+      <w:proofErr w:type="gramEnd"/>
+      <w:r>
+        <w:rPr>
+          <w:b/>
+          <w:bCs/>
+        </w:rPr>
+        <w:t>);</w:t>
+      </w:r>
+      <w:r>
+        <w:t xml:space="preserve"> : </w:t>
+      </w:r>
+      <w:r>
+        <w:t>f</w:t>
+      </w:r>
+      <w:r>
+        <w:t xml:space="preserve">unção onde redesenha o fundo animado do jogo baseado nas atualizações </w:t>
+      </w:r>
+      <w:r>
+        <w:t>calculadas.</w:t>
+      </w:r>
+    </w:p>
     <w:sectPr>
       <w:pgSz w:w="11906" w:h="16838"/>
       <w:pgMar w:top="1417" w:right="1701" w:bottom="1417" w:left="1701" w:header="708" w:footer="708" w:gutter="0"/>

</xml_diff>

<commit_message>
docs: :ambulance: inicio de documentação
</commit_message>
<xml_diff>
--- a/documentação tp.docx
+++ b/documentação tp.docx
@@ -786,6 +786,21 @@
     <w:p/>
     <w:p>
       <w:r>
+        <w:tab/>
+        <w:t xml:space="preserve">Funções relacionadas a manipulação de </w:t>
+      </w:r>
+      <w:proofErr w:type="spellStart"/>
+      <w:r>
+        <w:t>strings</w:t>
+      </w:r>
+      <w:proofErr w:type="spellEnd"/>
+      <w:r>
+        <w:t>.</w:t>
+      </w:r>
+    </w:p>
+    <w:p/>
+    <w:p>
+      <w:r>
         <w:rPr>
           <w:b/>
           <w:bCs/>
@@ -878,6 +893,18 @@
     </w:p>
     <w:p/>
     <w:p>
+      <w:r>
+        <w:tab/>
+      </w:r>
+      <w:r>
+        <w:t>Funções relacionadas a manipulação de</w:t>
+      </w:r>
+      <w:r>
+        <w:t xml:space="preserve"> graus.</w:t>
+      </w:r>
+    </w:p>
+    <w:p/>
+    <w:p>
       <w:proofErr w:type="spellStart"/>
       <w:r>
         <w:rPr>
@@ -972,10 +999,23 @@
     <w:p/>
     <w:p>
       <w:r>
-        <w:rPr>
-          <w:b/>
-          <w:bCs/>
-        </w:rPr>
+        <w:tab/>
+      </w:r>
+      <w:r>
+        <w:t>Funções relacionadas a manipulação de</w:t>
+      </w:r>
+      <w:r>
+        <w:t xml:space="preserve"> bitmaps.</w:t>
+      </w:r>
+    </w:p>
+    <w:p/>
+    <w:p>
+      <w:r>
+        <w:rPr>
+          <w:b/>
+          <w:bCs/>
+        </w:rPr>
+        <w:lastRenderedPageBreak/>
         <w:t>ALLEGRO_BITMAP *</w:t>
       </w:r>
       <w:proofErr w:type="spellStart"/>
@@ -1087,6 +1127,18 @@
     </w:p>
     <w:p/>
     <w:p>
+      <w:pPr>
+        <w:ind w:firstLine="708"/>
+      </w:pPr>
+      <w:r>
+        <w:t>Funções relacionadas a manipulação de</w:t>
+      </w:r>
+      <w:r>
+        <w:t xml:space="preserve"> números aleatórios.</w:t>
+      </w:r>
+    </w:p>
+    <w:p/>
+    <w:p>
       <w:proofErr w:type="spellStart"/>
       <w:r>
         <w:rPr>
@@ -1141,14 +1193,14 @@
         <w:t xml:space="preserve"> : Retorna um inteiro aleatório entre 0 e n-1.</w:t>
       </w:r>
     </w:p>
-    <w:p>
-      <w:proofErr w:type="spellStart"/>
-      <w:r>
-        <w:rPr>
-          <w:b/>
-          <w:bCs/>
-        </w:rPr>
-        <w:lastRenderedPageBreak/>
+    <w:p/>
+    <w:p>
+      <w:proofErr w:type="spellStart"/>
+      <w:r>
+        <w:rPr>
+          <w:b/>
+          <w:bCs/>
+        </w:rPr>
         <w:t>int</w:t>
       </w:r>
       <w:proofErr w:type="spellEnd"/>
@@ -1539,11 +1591,24 @@
         <w:pStyle w:val="Ttulo3"/>
       </w:pPr>
       <w:r>
+        <w:lastRenderedPageBreak/>
         <w:t>2.3.3. Objetos</w:t>
       </w:r>
     </w:p>
     <w:p/>
     <w:p>
+      <w:r>
+        <w:tab/>
+      </w:r>
+      <w:r>
+        <w:t>Funções e inicializações d</w:t>
+      </w:r>
+      <w:r>
+        <w:t>os objetos para o jogo e suas respectivas tratativas.</w:t>
+      </w:r>
+    </w:p>
+    <w:p/>
+    <w:p>
       <w:pPr>
         <w:pStyle w:val="Ttulo4"/>
       </w:pPr>
@@ -1558,6 +1623,18 @@
     </w:p>
     <w:p/>
     <w:p>
+      <w:r>
+        <w:tab/>
+      </w:r>
+      <w:r>
+        <w:t>Funções e tratativas relacionadas</w:t>
+      </w:r>
+      <w:r>
+        <w:t xml:space="preserve"> ao fundo do jogo.</w:t>
+      </w:r>
+    </w:p>
+    <w:p/>
+    <w:p>
       <w:proofErr w:type="spellStart"/>
       <w:r>
         <w:rPr>
@@ -1598,6 +1675,7 @@
         <w:t xml:space="preserve"> onde são armazenadas os bitmaps do fundo e seus clones, posições de ambos, tipos, etc. </w:t>
       </w:r>
     </w:p>
+    <w:p/>
     <w:p>
       <w:proofErr w:type="spellStart"/>
       <w:r>
@@ -1666,6 +1744,7 @@
         <w:t xml:space="preserve"> de backgrounds, definindo suas posições, imagens e bitmaps.</w:t>
       </w:r>
     </w:p>
+    <w:p/>
     <w:p>
       <w:proofErr w:type="spellStart"/>
       <w:r>
@@ -1720,6 +1799,231 @@
         <w:t>. O tipo diz respeito a qual imagem é.</w:t>
       </w:r>
     </w:p>
+    <w:p/>
+    <w:p>
+      <w:proofErr w:type="spellStart"/>
+      <w:r>
+        <w:rPr>
+          <w:b/>
+          <w:bCs/>
+        </w:rPr>
+        <w:t>void</w:t>
+      </w:r>
+      <w:proofErr w:type="spellEnd"/>
+      <w:r>
+        <w:rPr>
+          <w:b/>
+          <w:bCs/>
+        </w:rPr>
+        <w:t xml:space="preserve"> </w:t>
+      </w:r>
+      <w:proofErr w:type="spellStart"/>
+      <w:proofErr w:type="gramStart"/>
+      <w:r>
+        <w:rPr>
+          <w:b/>
+          <w:bCs/>
+        </w:rPr>
+        <w:t>finalizaBackground</w:t>
+      </w:r>
+      <w:proofErr w:type="spellEnd"/>
+      <w:r>
+        <w:rPr>
+          <w:b/>
+          <w:bCs/>
+        </w:rPr>
+        <w:t>(</w:t>
+      </w:r>
+      <w:proofErr w:type="gramEnd"/>
+      <w:r>
+        <w:rPr>
+          <w:b/>
+          <w:bCs/>
+        </w:rPr>
+        <w:t>);</w:t>
+      </w:r>
+      <w:r>
+        <w:t xml:space="preserve"> finaliza os bitmaps de background.</w:t>
+      </w:r>
+    </w:p>
+    <w:p/>
+    <w:p>
+      <w:proofErr w:type="spellStart"/>
+      <w:r>
+        <w:rPr>
+          <w:b/>
+          <w:bCs/>
+        </w:rPr>
+        <w:t>void</w:t>
+      </w:r>
+      <w:proofErr w:type="spellEnd"/>
+      <w:r>
+        <w:rPr>
+          <w:b/>
+          <w:bCs/>
+        </w:rPr>
+        <w:t xml:space="preserve"> </w:t>
+      </w:r>
+      <w:proofErr w:type="spellStart"/>
+      <w:proofErr w:type="gramStart"/>
+      <w:r>
+        <w:rPr>
+          <w:b/>
+          <w:bCs/>
+        </w:rPr>
+        <w:t>calculaBackground</w:t>
+      </w:r>
+      <w:proofErr w:type="spellEnd"/>
+      <w:r>
+        <w:rPr>
+          <w:b/>
+          <w:bCs/>
+        </w:rPr>
+        <w:t>(</w:t>
+      </w:r>
+      <w:proofErr w:type="gramEnd"/>
+      <w:r>
+        <w:rPr>
+          <w:b/>
+          <w:bCs/>
+        </w:rPr>
+        <w:t>);</w:t>
+      </w:r>
+      <w:r>
+        <w:t xml:space="preserve"> : função que calcula a movimentação do fundo.</w:t>
+      </w:r>
+    </w:p>
+    <w:p/>
+    <w:p>
+      <w:proofErr w:type="spellStart"/>
+      <w:r>
+        <w:rPr>
+          <w:b/>
+          <w:bCs/>
+        </w:rPr>
+        <w:t>void</w:t>
+      </w:r>
+      <w:proofErr w:type="spellEnd"/>
+      <w:r>
+        <w:rPr>
+          <w:b/>
+          <w:bCs/>
+        </w:rPr>
+        <w:t xml:space="preserve"> </w:t>
+      </w:r>
+      <w:proofErr w:type="spellStart"/>
+      <w:proofErr w:type="gramStart"/>
+      <w:r>
+        <w:rPr>
+          <w:b/>
+          <w:bCs/>
+        </w:rPr>
+        <w:t>redesenhaBackground</w:t>
+      </w:r>
+      <w:proofErr w:type="spellEnd"/>
+      <w:r>
+        <w:rPr>
+          <w:b/>
+          <w:bCs/>
+        </w:rPr>
+        <w:t>(</w:t>
+      </w:r>
+      <w:proofErr w:type="gramEnd"/>
+      <w:r>
+        <w:rPr>
+          <w:b/>
+          <w:bCs/>
+        </w:rPr>
+        <w:t>);</w:t>
+      </w:r>
+      <w:r>
+        <w:t xml:space="preserve"> : função onde redesenha o fundo animado do jogo baseado nas atualizações calculadas.</w:t>
+      </w:r>
+    </w:p>
+    <w:p/>
+    <w:p>
+      <w:pPr>
+        <w:pStyle w:val="Ttulo4"/>
+      </w:pPr>
+      <w:r>
+        <w:t xml:space="preserve">2.3.3.2. </w:t>
+      </w:r>
+      <w:proofErr w:type="spellStart"/>
+      <w:r>
+        <w:t>pontuacao.h</w:t>
+      </w:r>
+      <w:proofErr w:type="spellEnd"/>
+    </w:p>
+    <w:p/>
+    <w:p>
+      <w:r>
+        <w:tab/>
+      </w:r>
+      <w:r>
+        <w:t>Funções e tratativas relacionadas</w:t>
+      </w:r>
+      <w:r>
+        <w:t xml:space="preserve"> </w:t>
+      </w:r>
+      <w:r>
+        <w:t>a pontuação e ao recorde do jogo.</w:t>
+      </w:r>
+    </w:p>
+    <w:p/>
+    <w:p>
+      <w:proofErr w:type="spellStart"/>
+      <w:r>
+        <w:rPr>
+          <w:b/>
+          <w:bCs/>
+        </w:rPr>
+        <w:t>void</w:t>
+      </w:r>
+      <w:proofErr w:type="spellEnd"/>
+      <w:r>
+        <w:rPr>
+          <w:b/>
+          <w:bCs/>
+        </w:rPr>
+        <w:t xml:space="preserve"> </w:t>
+      </w:r>
+      <w:proofErr w:type="spellStart"/>
+      <w:proofErr w:type="gramStart"/>
+      <w:r>
+        <w:rPr>
+          <w:b/>
+          <w:bCs/>
+        </w:rPr>
+        <w:t>redesenhaPontuacao</w:t>
+      </w:r>
+      <w:proofErr w:type="spellEnd"/>
+      <w:r>
+        <w:rPr>
+          <w:b/>
+          <w:bCs/>
+        </w:rPr>
+        <w:t>(</w:t>
+      </w:r>
+      <w:proofErr w:type="gramEnd"/>
+      <w:r>
+        <w:rPr>
+          <w:b/>
+          <w:bCs/>
+        </w:rPr>
+        <w:t>);</w:t>
+      </w:r>
+      <w:r>
+        <w:rPr>
+          <w:b/>
+          <w:bCs/>
+        </w:rPr>
+        <w:t xml:space="preserve"> </w:t>
+      </w:r>
+      <w:r>
+        <w:t>: redesenha a pontuação na tela baseado nos novos pontos.</w:t>
+      </w:r>
+    </w:p>
+    <w:p/>
     <w:p>
       <w:proofErr w:type="spellStart"/>
       <w:r>
@@ -1745,7 +2049,7 @@
           <w:b/>
           <w:bCs/>
         </w:rPr>
-        <w:t>finalizaBackground</w:t>
+        <w:t>resetaPontuacao</w:t>
       </w:r>
       <w:proofErr w:type="spellEnd"/>
       <w:r>
@@ -1764,9 +2068,82 @@
         <w:t>);</w:t>
       </w:r>
       <w:r>
-        <w:t xml:space="preserve"> finaliza os bitmaps de background.</w:t>
-      </w:r>
-    </w:p>
+        <w:t xml:space="preserve"> :</w:t>
+      </w:r>
+      <w:r>
+        <w:t xml:space="preserve"> calcula se o usuário bateu o recorde, resetando a pontuação recorde do usuário</w:t>
+      </w:r>
+      <w:r>
+        <w:t xml:space="preserve"> e salvando-o a no arquivo caso a pontuação tenha batido o recorde</w:t>
+      </w:r>
+      <w:r>
+        <w:t>.</w:t>
+      </w:r>
+    </w:p>
+    <w:p/>
+    <w:p>
+      <w:pPr>
+        <w:pStyle w:val="Ttulo4"/>
+      </w:pPr>
+      <w:r>
+        <w:t xml:space="preserve">2.3.3.3. </w:t>
+      </w:r>
+      <w:proofErr w:type="spellStart"/>
+      <w:r>
+        <w:t>bloco.h</w:t>
+      </w:r>
+      <w:proofErr w:type="spellEnd"/>
+    </w:p>
+    <w:p/>
+    <w:p>
+      <w:pPr>
+        <w:ind w:firstLine="708"/>
+      </w:pPr>
+      <w:r>
+        <w:t>Funções e tratativas relacionadas</w:t>
+      </w:r>
+      <w:r>
+        <w:t xml:space="preserve"> </w:t>
+      </w:r>
+      <w:r>
+        <w:t>ao bloco.</w:t>
+      </w:r>
+    </w:p>
+    <w:p/>
+    <w:p>
+      <w:proofErr w:type="spellStart"/>
+      <w:r>
+        <w:rPr>
+          <w:b/>
+          <w:bCs/>
+        </w:rPr>
+        <w:t>struct</w:t>
+      </w:r>
+      <w:proofErr w:type="spellEnd"/>
+      <w:r>
+        <w:rPr>
+          <w:b/>
+          <w:bCs/>
+        </w:rPr>
+        <w:t xml:space="preserve"> </w:t>
+      </w:r>
+      <w:proofErr w:type="gramStart"/>
+      <w:r>
+        <w:rPr>
+          <w:b/>
+          <w:bCs/>
+        </w:rPr>
+        <w:t>Bloco</w:t>
+      </w:r>
+      <w:r>
+        <w:t xml:space="preserve"> :</w:t>
+      </w:r>
+      <w:proofErr w:type="gramEnd"/>
+      <w:r>
+        <w:t xml:space="preserve"> estrutura onde contém todos os dados do bloco, como bitmap, posições em x e y, largura e altura, velocidade, etc.</w:t>
+      </w:r>
+    </w:p>
+    <w:p/>
     <w:p>
       <w:proofErr w:type="spellStart"/>
       <w:r>
@@ -1791,7 +2168,7 @@
           <w:b/>
           <w:bCs/>
         </w:rPr>
-        <w:t>calculaBackground</w:t>
+        <w:t>iniciaBloco</w:t>
       </w:r>
       <w:proofErr w:type="spellEnd"/>
       <w:r>
@@ -1810,9 +2187,10 @@
         <w:t>);</w:t>
       </w:r>
       <w:r>
-        <w:t xml:space="preserve"> : função que calcula a movimentação do fundo.</w:t>
-      </w:r>
-    </w:p>
+        <w:t xml:space="preserve"> : inicia o bloco e suas características de forma aleatórias, mas baseado na altura mínima e máxima, largura mínima e máxima, de forma randômica entre esses valores.</w:t>
+      </w:r>
+    </w:p>
+    <w:p/>
     <w:p>
       <w:proofErr w:type="spellStart"/>
       <w:r>
@@ -1837,7 +2215,7 @@
           <w:b/>
           <w:bCs/>
         </w:rPr>
-        <w:t>redesenhaBackground</w:t>
+        <w:t>finalizaBloco</w:t>
       </w:r>
       <w:proofErr w:type="spellEnd"/>
       <w:r>
@@ -1856,18 +2234,2166 @@
         <w:t>);</w:t>
       </w:r>
       <w:r>
+        <w:t xml:space="preserve"> : destrói o bitmap do bloco.</w:t>
+      </w:r>
+    </w:p>
+    <w:p/>
+    <w:p>
+      <w:pPr>
+        <w:pStyle w:val="Ttulo4"/>
+      </w:pPr>
+      <w:r>
+        <w:t xml:space="preserve">2.3.3.4. </w:t>
+      </w:r>
+      <w:proofErr w:type="spellStart"/>
+      <w:r>
+        <w:t>extended</w:t>
+      </w:r>
+      <w:proofErr w:type="spellEnd"/>
+      <w:r>
+        <w:t>/</w:t>
+      </w:r>
+      <w:proofErr w:type="spellStart"/>
+      <w:r>
+        <w:t>explosaoAsteroides.h</w:t>
+      </w:r>
+      <w:proofErr w:type="spellEnd"/>
+    </w:p>
+    <w:p/>
+    <w:p>
+      <w:pPr>
+        <w:ind w:firstLine="708"/>
+      </w:pPr>
+      <w:r>
+        <w:tab/>
+      </w:r>
+      <w:r>
+        <w:t xml:space="preserve">Funções e tratativas relacionadas </w:t>
+      </w:r>
+      <w:r>
+        <w:t>às explosões.</w:t>
+      </w:r>
+    </w:p>
+    <w:p/>
+    <w:p>
+      <w:proofErr w:type="spellStart"/>
+      <w:r>
+        <w:rPr>
+          <w:b/>
+          <w:bCs/>
+        </w:rPr>
+        <w:t>struct</w:t>
+      </w:r>
+      <w:proofErr w:type="spellEnd"/>
+      <w:r>
+        <w:rPr>
+          <w:b/>
+          <w:bCs/>
+        </w:rPr>
+        <w:t xml:space="preserve"> </w:t>
+      </w:r>
+      <w:proofErr w:type="spellStart"/>
+      <w:proofErr w:type="gramStart"/>
+      <w:r>
+        <w:rPr>
+          <w:b/>
+          <w:bCs/>
+        </w:rPr>
+        <w:t>Explosao</w:t>
+      </w:r>
+      <w:proofErr w:type="spellEnd"/>
+      <w:r>
+        <w:rPr>
+          <w:b/>
+          <w:bCs/>
+        </w:rPr>
+        <w:t xml:space="preserve"> </w:t>
+      </w:r>
+      <w:r>
+        <w:t>:</w:t>
+      </w:r>
+      <w:proofErr w:type="gramEnd"/>
+      <w:r>
+        <w:t xml:space="preserve"> estrutura das explosões, contém dados com status de ativo ou inativo, posições em x, y e a variável de controle de animação das explosões criadas.</w:t>
+      </w:r>
+    </w:p>
+    <w:p/>
+    <w:p>
+      <w:proofErr w:type="spellStart"/>
+      <w:r>
+        <w:rPr>
+          <w:b/>
+          <w:bCs/>
+        </w:rPr>
+        <w:t>void</w:t>
+      </w:r>
+      <w:proofErr w:type="spellEnd"/>
+      <w:r>
+        <w:rPr>
+          <w:b/>
+          <w:bCs/>
+        </w:rPr>
+        <w:t xml:space="preserve"> </w:t>
+      </w:r>
+      <w:proofErr w:type="spellStart"/>
+      <w:proofErr w:type="gramStart"/>
+      <w:r>
+        <w:rPr>
+          <w:b/>
+          <w:bCs/>
+        </w:rPr>
+        <w:t>redesenhaExplosaoAsteroides</w:t>
+      </w:r>
+      <w:proofErr w:type="spellEnd"/>
+      <w:r>
+        <w:rPr>
+          <w:b/>
+          <w:bCs/>
+        </w:rPr>
+        <w:t>(</w:t>
+      </w:r>
+      <w:proofErr w:type="gramEnd"/>
+      <w:r>
+        <w:rPr>
+          <w:b/>
+          <w:bCs/>
+        </w:rPr>
+        <w:t>);</w:t>
+      </w:r>
+      <w:r>
+        <w:t xml:space="preserve"> : Verifica se alguma instancia de explosão está ativa, caso esteja, inicia ou continua a animação da mesma, redesenhando-a de acordo com o passar dos frames.</w:t>
+      </w:r>
+    </w:p>
+    <w:p/>
+    <w:p>
+      <w:proofErr w:type="spellStart"/>
+      <w:r>
+        <w:rPr>
+          <w:b/>
+          <w:bCs/>
+        </w:rPr>
+        <w:t>void</w:t>
+      </w:r>
+      <w:proofErr w:type="spellEnd"/>
+      <w:r>
+        <w:rPr>
+          <w:b/>
+          <w:bCs/>
+        </w:rPr>
+        <w:t xml:space="preserve"> </w:t>
+      </w:r>
+      <w:proofErr w:type="spellStart"/>
+      <w:proofErr w:type="gramStart"/>
+      <w:r>
+        <w:rPr>
+          <w:b/>
+          <w:bCs/>
+        </w:rPr>
+        <w:t>iniciarExplosoes</w:t>
+      </w:r>
+      <w:proofErr w:type="spellEnd"/>
+      <w:r>
+        <w:rPr>
+          <w:b/>
+          <w:bCs/>
+        </w:rPr>
+        <w:t>(</w:t>
+      </w:r>
+      <w:proofErr w:type="gramEnd"/>
+      <w:r>
+        <w:rPr>
+          <w:b/>
+          <w:bCs/>
+        </w:rPr>
+        <w:t>);</w:t>
+      </w:r>
+      <w:r>
         <w:t xml:space="preserve"> : </w:t>
       </w:r>
-      <w:r>
-        <w:t>f</w:t>
-      </w:r>
-      <w:r>
-        <w:t xml:space="preserve">unção onde redesenha o fundo animado do jogo baseado nas atualizações </w:t>
-      </w:r>
-      <w:r>
-        <w:t>calculadas.</w:t>
-      </w:r>
-    </w:p>
+      <w:proofErr w:type="spellStart"/>
+      <w:r>
+        <w:t>incia</w:t>
+      </w:r>
+      <w:proofErr w:type="spellEnd"/>
+      <w:r>
+        <w:t xml:space="preserve"> o </w:t>
+      </w:r>
+      <w:proofErr w:type="spellStart"/>
+      <w:r>
+        <w:t>array</w:t>
+      </w:r>
+      <w:proofErr w:type="spellEnd"/>
+      <w:r>
+        <w:t xml:space="preserve"> de estrutura de explosões, no qual seta todos os valores como valores padrões.</w:t>
+      </w:r>
+    </w:p>
+    <w:p/>
+    <w:p>
+      <w:proofErr w:type="spellStart"/>
+      <w:r>
+        <w:rPr>
+          <w:b/>
+          <w:bCs/>
+        </w:rPr>
+        <w:t>void</w:t>
+      </w:r>
+      <w:proofErr w:type="spellEnd"/>
+      <w:r>
+        <w:rPr>
+          <w:b/>
+          <w:bCs/>
+        </w:rPr>
+        <w:t xml:space="preserve"> </w:t>
+      </w:r>
+      <w:proofErr w:type="spellStart"/>
+      <w:proofErr w:type="gramStart"/>
+      <w:r>
+        <w:rPr>
+          <w:b/>
+          <w:bCs/>
+        </w:rPr>
+        <w:t>criaExplosao</w:t>
+      </w:r>
+      <w:proofErr w:type="spellEnd"/>
+      <w:r>
+        <w:rPr>
+          <w:b/>
+          <w:bCs/>
+        </w:rPr>
+        <w:t>(</w:t>
+      </w:r>
+      <w:proofErr w:type="spellStart"/>
+      <w:proofErr w:type="gramEnd"/>
+      <w:r>
+        <w:rPr>
+          <w:b/>
+          <w:bCs/>
+        </w:rPr>
+        <w:t>double</w:t>
+      </w:r>
+      <w:proofErr w:type="spellEnd"/>
+      <w:r>
+        <w:rPr>
+          <w:b/>
+          <w:bCs/>
+        </w:rPr>
+        <w:t xml:space="preserve"> x, </w:t>
+      </w:r>
+      <w:proofErr w:type="spellStart"/>
+      <w:r>
+        <w:rPr>
+          <w:b/>
+          <w:bCs/>
+        </w:rPr>
+        <w:t>double</w:t>
+      </w:r>
+      <w:proofErr w:type="spellEnd"/>
+      <w:r>
+        <w:rPr>
+          <w:b/>
+          <w:bCs/>
+        </w:rPr>
+        <w:t xml:space="preserve"> y);</w:t>
+      </w:r>
+      <w:r>
+        <w:t xml:space="preserve"> : cria uma explosão nas posições x e y informadas.</w:t>
+      </w:r>
+    </w:p>
+    <w:p/>
+    <w:p>
+      <w:proofErr w:type="spellStart"/>
+      <w:r>
+        <w:rPr>
+          <w:b/>
+          <w:bCs/>
+        </w:rPr>
+        <w:t>void</w:t>
+      </w:r>
+      <w:proofErr w:type="spellEnd"/>
+      <w:r>
+        <w:rPr>
+          <w:b/>
+          <w:bCs/>
+        </w:rPr>
+        <w:t xml:space="preserve"> </w:t>
+      </w:r>
+      <w:proofErr w:type="spellStart"/>
+      <w:proofErr w:type="gramStart"/>
+      <w:r>
+        <w:rPr>
+          <w:b/>
+          <w:bCs/>
+        </w:rPr>
+        <w:t>limpaExplosao</w:t>
+      </w:r>
+      <w:proofErr w:type="spellEnd"/>
+      <w:r>
+        <w:rPr>
+          <w:b/>
+          <w:bCs/>
+        </w:rPr>
+        <w:t>(</w:t>
+      </w:r>
+      <w:proofErr w:type="spellStart"/>
+      <w:proofErr w:type="gramEnd"/>
+      <w:r>
+        <w:rPr>
+          <w:b/>
+          <w:bCs/>
+        </w:rPr>
+        <w:t>int</w:t>
+      </w:r>
+      <w:proofErr w:type="spellEnd"/>
+      <w:r>
+        <w:rPr>
+          <w:b/>
+          <w:bCs/>
+        </w:rPr>
+        <w:t xml:space="preserve"> </w:t>
+      </w:r>
+      <w:proofErr w:type="spellStart"/>
+      <w:r>
+        <w:rPr>
+          <w:b/>
+          <w:bCs/>
+        </w:rPr>
+        <w:t>indice</w:t>
+      </w:r>
+      <w:proofErr w:type="spellEnd"/>
+      <w:r>
+        <w:rPr>
+          <w:b/>
+          <w:bCs/>
+        </w:rPr>
+        <w:t>);</w:t>
+      </w:r>
+      <w:r>
+        <w:t xml:space="preserve"> : limpa o índice de uma explosão, retornando-a para seus valores padrões</w:t>
+      </w:r>
+    </w:p>
+    <w:p/>
+    <w:p>
+      <w:pPr>
+        <w:pStyle w:val="Ttulo4"/>
+      </w:pPr>
+      <w:r>
+        <w:t xml:space="preserve">2.3.3.5. </w:t>
+      </w:r>
+      <w:proofErr w:type="spellStart"/>
+      <w:r>
+        <w:t>asteroid.h</w:t>
+      </w:r>
+      <w:proofErr w:type="spellEnd"/>
+    </w:p>
+    <w:p/>
+    <w:p>
+      <w:r>
+        <w:tab/>
+      </w:r>
+      <w:r>
+        <w:t>Funções e tratativas relacionadas</w:t>
+      </w:r>
+      <w:r>
+        <w:t xml:space="preserve"> aos asteroides</w:t>
+      </w:r>
+      <w:r>
+        <w:t>.</w:t>
+      </w:r>
+    </w:p>
+    <w:p/>
+    <w:p>
+      <w:proofErr w:type="spellStart"/>
+      <w:r>
+        <w:rPr>
+          <w:b/>
+          <w:bCs/>
+        </w:rPr>
+        <w:t>struct</w:t>
+      </w:r>
+      <w:proofErr w:type="spellEnd"/>
+      <w:r>
+        <w:rPr>
+          <w:b/>
+          <w:bCs/>
+        </w:rPr>
+        <w:t xml:space="preserve"> </w:t>
+      </w:r>
+      <w:proofErr w:type="spellStart"/>
+      <w:proofErr w:type="gramStart"/>
+      <w:r>
+        <w:rPr>
+          <w:b/>
+          <w:bCs/>
+        </w:rPr>
+        <w:t>Asteroid</w:t>
+      </w:r>
+      <w:proofErr w:type="spellEnd"/>
+      <w:r>
+        <w:rPr>
+          <w:b/>
+          <w:bCs/>
+        </w:rPr>
+        <w:t xml:space="preserve"> </w:t>
+      </w:r>
+      <w:r>
+        <w:t>:</w:t>
+      </w:r>
+      <w:proofErr w:type="gramEnd"/>
+      <w:r>
+        <w:t xml:space="preserve"> estrutura dos asteroides, onde contém informações como controle de colisão, tipo do asteroide, velocidade, largura, altura, posições x e y, status, etc.</w:t>
+      </w:r>
+    </w:p>
+    <w:p/>
+    <w:p>
+      <w:proofErr w:type="spellStart"/>
+      <w:r>
+        <w:rPr>
+          <w:b/>
+          <w:bCs/>
+        </w:rPr>
+        <w:t>void</w:t>
+      </w:r>
+      <w:proofErr w:type="spellEnd"/>
+      <w:r>
+        <w:rPr>
+          <w:b/>
+          <w:bCs/>
+        </w:rPr>
+        <w:t xml:space="preserve"> </w:t>
+      </w:r>
+      <w:proofErr w:type="spellStart"/>
+      <w:proofErr w:type="gramStart"/>
+      <w:r>
+        <w:rPr>
+          <w:b/>
+          <w:bCs/>
+        </w:rPr>
+        <w:t>iniciaAsteroids</w:t>
+      </w:r>
+      <w:proofErr w:type="spellEnd"/>
+      <w:r>
+        <w:rPr>
+          <w:b/>
+          <w:bCs/>
+        </w:rPr>
+        <w:t>(</w:t>
+      </w:r>
+      <w:proofErr w:type="gramEnd"/>
+      <w:r>
+        <w:rPr>
+          <w:b/>
+          <w:bCs/>
+        </w:rPr>
+        <w:t>);</w:t>
+      </w:r>
+      <w:r>
+        <w:t xml:space="preserve"> : inicia o desenho dos asteroides baseado no tipo calculado.</w:t>
+      </w:r>
+    </w:p>
+    <w:p/>
+    <w:p>
+      <w:proofErr w:type="spellStart"/>
+      <w:r>
+        <w:rPr>
+          <w:b/>
+          <w:bCs/>
+        </w:rPr>
+        <w:t>void</w:t>
+      </w:r>
+      <w:proofErr w:type="spellEnd"/>
+      <w:r>
+        <w:rPr>
+          <w:b/>
+          <w:bCs/>
+        </w:rPr>
+        <w:t xml:space="preserve"> </w:t>
+      </w:r>
+      <w:proofErr w:type="spellStart"/>
+      <w:proofErr w:type="gramStart"/>
+      <w:r>
+        <w:rPr>
+          <w:b/>
+          <w:bCs/>
+        </w:rPr>
+        <w:t>calculaAsteroids</w:t>
+      </w:r>
+      <w:proofErr w:type="spellEnd"/>
+      <w:r>
+        <w:rPr>
+          <w:b/>
+          <w:bCs/>
+        </w:rPr>
+        <w:t>(</w:t>
+      </w:r>
+      <w:proofErr w:type="gramEnd"/>
+      <w:r>
+        <w:rPr>
+          <w:b/>
+          <w:bCs/>
+        </w:rPr>
+        <w:t>);</w:t>
+      </w:r>
+      <w:r>
+        <w:t xml:space="preserve"> : gera os valores dos asteroides, aleatoriamente e baseado no tipo aleatório definido.</w:t>
+      </w:r>
+    </w:p>
+    <w:p/>
+    <w:p>
+      <w:proofErr w:type="spellStart"/>
+      <w:r>
+        <w:rPr>
+          <w:b/>
+          <w:bCs/>
+        </w:rPr>
+        <w:t>void</w:t>
+      </w:r>
+      <w:proofErr w:type="spellEnd"/>
+      <w:r>
+        <w:rPr>
+          <w:b/>
+          <w:bCs/>
+        </w:rPr>
+        <w:t xml:space="preserve"> </w:t>
+      </w:r>
+      <w:proofErr w:type="spellStart"/>
+      <w:proofErr w:type="gramStart"/>
+      <w:r>
+        <w:rPr>
+          <w:b/>
+          <w:bCs/>
+        </w:rPr>
+        <w:t>redesenhaAsteroids</w:t>
+      </w:r>
+      <w:proofErr w:type="spellEnd"/>
+      <w:r>
+        <w:rPr>
+          <w:b/>
+          <w:bCs/>
+        </w:rPr>
+        <w:t>(</w:t>
+      </w:r>
+      <w:proofErr w:type="gramEnd"/>
+      <w:r>
+        <w:rPr>
+          <w:b/>
+          <w:bCs/>
+        </w:rPr>
+        <w:t>);</w:t>
+      </w:r>
+      <w:r>
+        <w:t xml:space="preserve"> : redesenha os asteroides na tela, baseando-se nos cálculos de movimentação, cálculos de colisão, baseando-se no tipo e status do aster</w:t>
+      </w:r>
+      <w:r>
+        <w:t>oide, identificando se o mesmo precisa ser reposicionado ou não.</w:t>
+      </w:r>
+    </w:p>
+    <w:p/>
+    <w:p>
+      <w:proofErr w:type="spellStart"/>
+      <w:r>
+        <w:rPr>
+          <w:b/>
+          <w:bCs/>
+        </w:rPr>
+        <w:t>void</w:t>
+      </w:r>
+      <w:proofErr w:type="spellEnd"/>
+      <w:r>
+        <w:rPr>
+          <w:b/>
+          <w:bCs/>
+        </w:rPr>
+        <w:t xml:space="preserve"> </w:t>
+      </w:r>
+      <w:proofErr w:type="spellStart"/>
+      <w:proofErr w:type="gramStart"/>
+      <w:r>
+        <w:rPr>
+          <w:b/>
+          <w:bCs/>
+        </w:rPr>
+        <w:t>movimentacaoAsteroid</w:t>
+      </w:r>
+      <w:proofErr w:type="spellEnd"/>
+      <w:r>
+        <w:rPr>
+          <w:b/>
+          <w:bCs/>
+        </w:rPr>
+        <w:t>(</w:t>
+      </w:r>
+      <w:proofErr w:type="spellStart"/>
+      <w:proofErr w:type="gramEnd"/>
+      <w:r>
+        <w:rPr>
+          <w:b/>
+          <w:bCs/>
+        </w:rPr>
+        <w:t>int</w:t>
+      </w:r>
+      <w:proofErr w:type="spellEnd"/>
+      <w:r>
+        <w:rPr>
+          <w:b/>
+          <w:bCs/>
+        </w:rPr>
+        <w:t xml:space="preserve"> </w:t>
+      </w:r>
+      <w:proofErr w:type="spellStart"/>
+      <w:r>
+        <w:rPr>
+          <w:b/>
+          <w:bCs/>
+        </w:rPr>
+        <w:t>indice</w:t>
+      </w:r>
+      <w:proofErr w:type="spellEnd"/>
+      <w:r>
+        <w:rPr>
+          <w:b/>
+          <w:bCs/>
+        </w:rPr>
+        <w:t xml:space="preserve">, </w:t>
+      </w:r>
+      <w:proofErr w:type="spellStart"/>
+      <w:r>
+        <w:rPr>
+          <w:b/>
+          <w:bCs/>
+        </w:rPr>
+        <w:t>int</w:t>
+      </w:r>
+      <w:proofErr w:type="spellEnd"/>
+      <w:r>
+        <w:rPr>
+          <w:b/>
+          <w:bCs/>
+        </w:rPr>
+        <w:t xml:space="preserve"> tipo);</w:t>
+      </w:r>
+      <w:r>
+        <w:t xml:space="preserve"> : calcula a movimentação do asteroide, baseada no tipo e velocidade.</w:t>
+      </w:r>
+    </w:p>
+    <w:p/>
+    <w:p>
+      <w:proofErr w:type="spellStart"/>
+      <w:r>
+        <w:rPr>
+          <w:b/>
+          <w:bCs/>
+        </w:rPr>
+        <w:t>void</w:t>
+      </w:r>
+      <w:proofErr w:type="spellEnd"/>
+      <w:r>
+        <w:rPr>
+          <w:b/>
+          <w:bCs/>
+        </w:rPr>
+        <w:t xml:space="preserve"> </w:t>
+      </w:r>
+      <w:proofErr w:type="spellStart"/>
+      <w:proofErr w:type="gramStart"/>
+      <w:r>
+        <w:rPr>
+          <w:b/>
+          <w:bCs/>
+        </w:rPr>
+        <w:t>reposicionaAsteroid</w:t>
+      </w:r>
+      <w:proofErr w:type="spellEnd"/>
+      <w:r>
+        <w:rPr>
+          <w:b/>
+          <w:bCs/>
+        </w:rPr>
+        <w:t>(</w:t>
+      </w:r>
+      <w:proofErr w:type="spellStart"/>
+      <w:proofErr w:type="gramEnd"/>
+      <w:r>
+        <w:rPr>
+          <w:b/>
+          <w:bCs/>
+        </w:rPr>
+        <w:t>int</w:t>
+      </w:r>
+      <w:proofErr w:type="spellEnd"/>
+      <w:r>
+        <w:rPr>
+          <w:b/>
+          <w:bCs/>
+        </w:rPr>
+        <w:t xml:space="preserve"> </w:t>
+      </w:r>
+      <w:proofErr w:type="spellStart"/>
+      <w:r>
+        <w:rPr>
+          <w:b/>
+          <w:bCs/>
+        </w:rPr>
+        <w:t>indice</w:t>
+      </w:r>
+      <w:proofErr w:type="spellEnd"/>
+      <w:r>
+        <w:rPr>
+          <w:b/>
+          <w:bCs/>
+        </w:rPr>
+        <w:t>);</w:t>
+      </w:r>
+      <w:r>
+        <w:t xml:space="preserve"> : reposiciona o asteroide, verificando se o mesmo saiu o suficientemente da tela, considerando se o mesmo irá colidir com algum asteroide já existente ou com algum bloco ao ser reposicionado.</w:t>
+      </w:r>
+    </w:p>
+    <w:p/>
+    <w:p>
+      <w:proofErr w:type="spellStart"/>
+      <w:r>
+        <w:rPr>
+          <w:b/>
+          <w:bCs/>
+        </w:rPr>
+        <w:t>bool</w:t>
+      </w:r>
+      <w:proofErr w:type="spellEnd"/>
+      <w:r>
+        <w:rPr>
+          <w:b/>
+          <w:bCs/>
+        </w:rPr>
+        <w:t xml:space="preserve"> </w:t>
+      </w:r>
+      <w:proofErr w:type="spellStart"/>
+      <w:proofErr w:type="gramStart"/>
+      <w:r>
+        <w:rPr>
+          <w:b/>
+          <w:bCs/>
+        </w:rPr>
+        <w:t>verificaSeVaiColidirComAlgumAsteroid</w:t>
+      </w:r>
+      <w:proofErr w:type="spellEnd"/>
+      <w:r>
+        <w:rPr>
+          <w:b/>
+          <w:bCs/>
+        </w:rPr>
+        <w:t>(</w:t>
+      </w:r>
+      <w:proofErr w:type="spellStart"/>
+      <w:proofErr w:type="gramEnd"/>
+      <w:r>
+        <w:rPr>
+          <w:b/>
+          <w:bCs/>
+        </w:rPr>
+        <w:t>int</w:t>
+      </w:r>
+      <w:proofErr w:type="spellEnd"/>
+      <w:r>
+        <w:rPr>
+          <w:b/>
+          <w:bCs/>
+        </w:rPr>
+        <w:t xml:space="preserve"> </w:t>
+      </w:r>
+      <w:proofErr w:type="spellStart"/>
+      <w:r>
+        <w:rPr>
+          <w:b/>
+          <w:bCs/>
+        </w:rPr>
+        <w:t>indice</w:t>
+      </w:r>
+      <w:proofErr w:type="spellEnd"/>
+      <w:r>
+        <w:rPr>
+          <w:b/>
+          <w:bCs/>
+        </w:rPr>
+        <w:t>);</w:t>
+      </w:r>
+      <w:r>
+        <w:t xml:space="preserve"> : faz o cálculo probabilístico de colisão de asteroide com asteroide e asteroide com bloco. </w:t>
+      </w:r>
+      <w:r>
+        <w:t xml:space="preserve">Verifica se os asteroides já não colidiram entre si ou o asteroide com o bloco já não colidiu entre si, verifica também a colisão futura com blocos e asteroides. </w:t>
+      </w:r>
+      <w:r>
+        <w:t xml:space="preserve">Foi utilizada </w:t>
+      </w:r>
+      <w:r>
+        <w:t>função horária do espaço do movimento retilíneo uniforme</w:t>
+      </w:r>
+      <w:r>
+        <w:t xml:space="preserve"> (MU em </w:t>
+      </w:r>
+      <w:r>
+        <w:lastRenderedPageBreak/>
+        <w:t xml:space="preserve">física) para calcular possíveis colisões futuras de blocos e </w:t>
+      </w:r>
+      <w:r>
+        <w:t>asteroides, devido a diferença de velocidade entre ambos e entre si. Tudo isso foi combinado a um timer e quantidade de tentativas. Caso após reposicionar o asteroide 5 vezes o mesmo continue colidindo ou com probabilidade de colidir futuramente, configura um timer para tentar novamente e passar para o próximo, evitando loops infinitos de tentativas.</w:t>
+      </w:r>
+    </w:p>
+    <w:p/>
+    <w:p>
+      <w:proofErr w:type="spellStart"/>
+      <w:r>
+        <w:rPr>
+          <w:b/>
+          <w:bCs/>
+        </w:rPr>
+        <w:t>void</w:t>
+      </w:r>
+      <w:proofErr w:type="spellEnd"/>
+      <w:r>
+        <w:rPr>
+          <w:b/>
+          <w:bCs/>
+        </w:rPr>
+        <w:t xml:space="preserve"> </w:t>
+      </w:r>
+      <w:proofErr w:type="spellStart"/>
+      <w:proofErr w:type="gramStart"/>
+      <w:r>
+        <w:rPr>
+          <w:b/>
+          <w:bCs/>
+        </w:rPr>
+        <w:t>verificaColisaoComBloco</w:t>
+      </w:r>
+      <w:proofErr w:type="spellEnd"/>
+      <w:r>
+        <w:rPr>
+          <w:b/>
+          <w:bCs/>
+        </w:rPr>
+        <w:t>(</w:t>
+      </w:r>
+      <w:proofErr w:type="spellStart"/>
+      <w:proofErr w:type="gramEnd"/>
+      <w:r>
+        <w:rPr>
+          <w:b/>
+          <w:bCs/>
+        </w:rPr>
+        <w:t>int</w:t>
+      </w:r>
+      <w:proofErr w:type="spellEnd"/>
+      <w:r>
+        <w:rPr>
+          <w:b/>
+          <w:bCs/>
+        </w:rPr>
+        <w:t xml:space="preserve"> </w:t>
+      </w:r>
+      <w:proofErr w:type="spellStart"/>
+      <w:r>
+        <w:rPr>
+          <w:b/>
+          <w:bCs/>
+        </w:rPr>
+        <w:t>indice</w:t>
+      </w:r>
+      <w:proofErr w:type="spellEnd"/>
+      <w:r>
+        <w:rPr>
+          <w:b/>
+          <w:bCs/>
+        </w:rPr>
+        <w:t>);</w:t>
+      </w:r>
+      <w:r>
+        <w:rPr>
+          <w:b/>
+          <w:bCs/>
+        </w:rPr>
+        <w:t xml:space="preserve"> </w:t>
+      </w:r>
+      <w:r>
+        <w:t>: verifica possível co</w:t>
+      </w:r>
+      <w:r>
+        <w:t>lisão dos asteroides entre si e os asteroides com o bloco, criando uma explosão caso os mesmo tiverem colidido.</w:t>
+      </w:r>
+    </w:p>
+    <w:p/>
+    <w:p>
+      <w:proofErr w:type="spellStart"/>
+      <w:r>
+        <w:rPr>
+          <w:b/>
+          <w:bCs/>
+        </w:rPr>
+        <w:t>void</w:t>
+      </w:r>
+      <w:proofErr w:type="spellEnd"/>
+      <w:r>
+        <w:rPr>
+          <w:b/>
+          <w:bCs/>
+        </w:rPr>
+        <w:t xml:space="preserve"> </w:t>
+      </w:r>
+      <w:proofErr w:type="spellStart"/>
+      <w:proofErr w:type="gramStart"/>
+      <w:r>
+        <w:rPr>
+          <w:b/>
+          <w:bCs/>
+        </w:rPr>
+        <w:t>finalizaAsteroids</w:t>
+      </w:r>
+      <w:proofErr w:type="spellEnd"/>
+      <w:r>
+        <w:rPr>
+          <w:b/>
+          <w:bCs/>
+        </w:rPr>
+        <w:t>(</w:t>
+      </w:r>
+      <w:proofErr w:type="gramEnd"/>
+      <w:r>
+        <w:rPr>
+          <w:b/>
+          <w:bCs/>
+        </w:rPr>
+        <w:t>);</w:t>
+      </w:r>
+      <w:r>
+        <w:t xml:space="preserve"> : destróis os bitmaps dos </w:t>
+      </w:r>
+      <w:proofErr w:type="spellStart"/>
+      <w:r>
+        <w:t>asteróides</w:t>
+      </w:r>
+      <w:proofErr w:type="spellEnd"/>
+      <w:r>
+        <w:t>.</w:t>
+      </w:r>
+    </w:p>
+    <w:p/>
+    <w:p>
+      <w:pPr>
+        <w:pStyle w:val="Ttulo4"/>
+      </w:pPr>
+      <w:r>
+        <w:t xml:space="preserve">2.3.3.6 </w:t>
+      </w:r>
+      <w:proofErr w:type="spellStart"/>
+      <w:r>
+        <w:t>extended</w:t>
+      </w:r>
+      <w:proofErr w:type="spellEnd"/>
+      <w:r>
+        <w:t>/</w:t>
+      </w:r>
+      <w:proofErr w:type="spellStart"/>
+      <w:r>
+        <w:t>calculosBloco.h</w:t>
+      </w:r>
+      <w:proofErr w:type="spellEnd"/>
+    </w:p>
+    <w:p/>
+    <w:p>
+      <w:pPr>
+        <w:ind w:firstLine="708"/>
+      </w:pPr>
+      <w:r>
+        <w:t xml:space="preserve">Funções e tratativas relacionadas </w:t>
+      </w:r>
+      <w:r>
+        <w:t>aos cálculos e movimentações de blocos.</w:t>
+      </w:r>
+    </w:p>
+    <w:p/>
+    <w:p>
+      <w:proofErr w:type="spellStart"/>
+      <w:r>
+        <w:rPr>
+          <w:b/>
+          <w:bCs/>
+        </w:rPr>
+        <w:t>void</w:t>
+      </w:r>
+      <w:proofErr w:type="spellEnd"/>
+      <w:r>
+        <w:rPr>
+          <w:b/>
+          <w:bCs/>
+        </w:rPr>
+        <w:t xml:space="preserve"> </w:t>
+      </w:r>
+      <w:proofErr w:type="spellStart"/>
+      <w:proofErr w:type="gramStart"/>
+      <w:r>
+        <w:rPr>
+          <w:b/>
+          <w:bCs/>
+        </w:rPr>
+        <w:t>redesenhaBloco</w:t>
+      </w:r>
+      <w:proofErr w:type="spellEnd"/>
+      <w:r>
+        <w:rPr>
+          <w:b/>
+          <w:bCs/>
+        </w:rPr>
+        <w:t>(</w:t>
+      </w:r>
+      <w:proofErr w:type="gramEnd"/>
+      <w:r>
+        <w:rPr>
+          <w:b/>
+          <w:bCs/>
+        </w:rPr>
+        <w:t>)</w:t>
+      </w:r>
+      <w:r>
+        <w:t>;</w:t>
+      </w:r>
+      <w:r>
+        <w:t xml:space="preserve"> : redesenha o bloco na tela baseado no calculo de seu movimento e no seu status.</w:t>
+      </w:r>
+    </w:p>
+    <w:p/>
+    <w:p>
+      <w:proofErr w:type="spellStart"/>
+      <w:r>
+        <w:rPr>
+          <w:b/>
+          <w:bCs/>
+        </w:rPr>
+        <w:t>void</w:t>
+      </w:r>
+      <w:proofErr w:type="spellEnd"/>
+      <w:r>
+        <w:rPr>
+          <w:b/>
+          <w:bCs/>
+        </w:rPr>
+        <w:t xml:space="preserve"> </w:t>
+      </w:r>
+      <w:proofErr w:type="spellStart"/>
+      <w:proofErr w:type="gramStart"/>
+      <w:r>
+        <w:rPr>
+          <w:b/>
+          <w:bCs/>
+        </w:rPr>
+        <w:t>calculaMovimentoBloco</w:t>
+      </w:r>
+      <w:proofErr w:type="spellEnd"/>
+      <w:r>
+        <w:rPr>
+          <w:b/>
+          <w:bCs/>
+        </w:rPr>
+        <w:t>(</w:t>
+      </w:r>
+      <w:proofErr w:type="gramEnd"/>
+      <w:r>
+        <w:rPr>
+          <w:b/>
+          <w:bCs/>
+        </w:rPr>
+        <w:t>);</w:t>
+      </w:r>
+      <w:r>
+        <w:t xml:space="preserve"> : calcula o movimento do bloco, baseando-se em sua velocidade e status, verificando se o mesmo está na tela.</w:t>
+      </w:r>
+    </w:p>
+    <w:p/>
+    <w:p>
+      <w:proofErr w:type="spellStart"/>
+      <w:r>
+        <w:rPr>
+          <w:b/>
+          <w:bCs/>
+        </w:rPr>
+        <w:t>void</w:t>
+      </w:r>
+      <w:proofErr w:type="spellEnd"/>
+      <w:r>
+        <w:rPr>
+          <w:b/>
+          <w:bCs/>
+        </w:rPr>
+        <w:t xml:space="preserve"> </w:t>
+      </w:r>
+      <w:proofErr w:type="spellStart"/>
+      <w:proofErr w:type="gramStart"/>
+      <w:r>
+        <w:rPr>
+          <w:b/>
+          <w:bCs/>
+        </w:rPr>
+        <w:t>reiniciaBloco</w:t>
+      </w:r>
+      <w:proofErr w:type="spellEnd"/>
+      <w:r>
+        <w:rPr>
+          <w:b/>
+          <w:bCs/>
+        </w:rPr>
+        <w:t>(</w:t>
+      </w:r>
+      <w:proofErr w:type="gramEnd"/>
+      <w:r>
+        <w:rPr>
+          <w:b/>
+          <w:bCs/>
+        </w:rPr>
+        <w:t>)</w:t>
+      </w:r>
+      <w:r>
+        <w:t>;</w:t>
+      </w:r>
+      <w:r>
+        <w:t xml:space="preserve"> : reinicia o bloco com valores padrões e aleatórios.</w:t>
+      </w:r>
+    </w:p>
+    <w:p/>
+    <w:p>
+      <w:proofErr w:type="spellStart"/>
+      <w:r>
+        <w:rPr>
+          <w:b/>
+          <w:bCs/>
+        </w:rPr>
+        <w:t>bool</w:t>
+      </w:r>
+      <w:proofErr w:type="spellEnd"/>
+      <w:r>
+        <w:rPr>
+          <w:b/>
+          <w:bCs/>
+        </w:rPr>
+        <w:t xml:space="preserve"> </w:t>
+      </w:r>
+      <w:proofErr w:type="spellStart"/>
+      <w:proofErr w:type="gramStart"/>
+      <w:r>
+        <w:rPr>
+          <w:b/>
+          <w:bCs/>
+        </w:rPr>
+        <w:t>calculaColisaoBlocoAsteroid</w:t>
+      </w:r>
+      <w:proofErr w:type="spellEnd"/>
+      <w:r>
+        <w:rPr>
+          <w:b/>
+          <w:bCs/>
+        </w:rPr>
+        <w:t>(</w:t>
+      </w:r>
+      <w:proofErr w:type="gramEnd"/>
+      <w:r>
+        <w:rPr>
+          <w:b/>
+          <w:bCs/>
+        </w:rPr>
+        <w:t>);</w:t>
+      </w:r>
+      <w:r>
+        <w:t xml:space="preserve"> : </w:t>
+      </w:r>
+      <w:r>
+        <w:t xml:space="preserve">faz o cálculo probabilístico de colisão de </w:t>
+      </w:r>
+      <w:r>
+        <w:t>bloco</w:t>
+      </w:r>
+      <w:r>
+        <w:t xml:space="preserve"> com asteroide. Verifica se o bloco já </w:t>
+      </w:r>
+      <w:r>
+        <w:t>não colidiu com algum asteroide</w:t>
+      </w:r>
+      <w:r>
+        <w:t xml:space="preserve">, verifica também a colisão futura com blocos e asteroides. Foi utilizada função horária do espaço do movimento retilíneo uniforme (MU em física) para calcular possíveis colisões futuras de blocos e asteroides, devido a diferença de velocidade entre ambos e entre si. Tudo isso foi combinado a um timer e quantidade de tentativas. Caso após reposicionar o asteroide 5 vezes o mesmo continue colidindo ou com probabilidade de colidir futuramente, configura um </w:t>
+      </w:r>
+      <w:r>
+        <w:lastRenderedPageBreak/>
+        <w:t>timer para tentar novamente e passar para o próximo, evitando loops infinitos de tentativas.</w:t>
+      </w:r>
+    </w:p>
+    <w:p/>
+    <w:p>
+      <w:proofErr w:type="spellStart"/>
+      <w:r>
+        <w:rPr>
+          <w:b/>
+          <w:bCs/>
+        </w:rPr>
+        <w:t>void</w:t>
+      </w:r>
+      <w:proofErr w:type="spellEnd"/>
+      <w:r>
+        <w:rPr>
+          <w:b/>
+          <w:bCs/>
+        </w:rPr>
+        <w:t xml:space="preserve"> </w:t>
+      </w:r>
+      <w:proofErr w:type="spellStart"/>
+      <w:proofErr w:type="gramStart"/>
+      <w:r>
+        <w:rPr>
+          <w:b/>
+          <w:bCs/>
+        </w:rPr>
+        <w:t>verificaSeOBlocoEstaNaTela</w:t>
+      </w:r>
+      <w:proofErr w:type="spellEnd"/>
+      <w:r>
+        <w:rPr>
+          <w:b/>
+          <w:bCs/>
+        </w:rPr>
+        <w:t>(</w:t>
+      </w:r>
+      <w:proofErr w:type="gramEnd"/>
+      <w:r>
+        <w:rPr>
+          <w:b/>
+          <w:bCs/>
+        </w:rPr>
+        <w:t>);</w:t>
+      </w:r>
+      <w:r>
+        <w:t xml:space="preserve"> : verifica se o bloco ainda está na tela, caso o mesmo não estiver na tela, será feito a tentativa de reiniciar o mesmo.</w:t>
+      </w:r>
+    </w:p>
+    <w:p/>
+    <w:p>
+      <w:pPr>
+        <w:pStyle w:val="Ttulo4"/>
+      </w:pPr>
+      <w:r>
+        <w:t xml:space="preserve">2.3.3.7. </w:t>
+      </w:r>
+      <w:proofErr w:type="spellStart"/>
+      <w:r>
+        <w:t>extended</w:t>
+      </w:r>
+      <w:proofErr w:type="spellEnd"/>
+      <w:r>
+        <w:t>/</w:t>
+      </w:r>
+      <w:proofErr w:type="spellStart"/>
+      <w:r>
+        <w:t>gameOverReinicia.h</w:t>
+      </w:r>
+      <w:proofErr w:type="spellEnd"/>
+    </w:p>
+    <w:p/>
+    <w:p>
+      <w:pPr>
+        <w:ind w:firstLine="708"/>
+      </w:pPr>
+      <w:r>
+        <w:t xml:space="preserve">Funções e tratativas relacionadas aos cálculos </w:t>
+      </w:r>
+      <w:r>
+        <w:t>de passagem de tempo após o jogador perder e reiniciar o jogo.</w:t>
+      </w:r>
+    </w:p>
+    <w:p/>
+    <w:p>
+      <w:proofErr w:type="spellStart"/>
+      <w:r>
+        <w:rPr>
+          <w:b/>
+          <w:bCs/>
+        </w:rPr>
+        <w:t>bool</w:t>
+      </w:r>
+      <w:proofErr w:type="spellEnd"/>
+      <w:r>
+        <w:rPr>
+          <w:b/>
+          <w:bCs/>
+        </w:rPr>
+        <w:t xml:space="preserve"> </w:t>
+      </w:r>
+      <w:proofErr w:type="spellStart"/>
+      <w:proofErr w:type="gramStart"/>
+      <w:r>
+        <w:rPr>
+          <w:b/>
+          <w:bCs/>
+        </w:rPr>
+        <w:t>verificaGameOverReinicia</w:t>
+      </w:r>
+      <w:proofErr w:type="spellEnd"/>
+      <w:r>
+        <w:rPr>
+          <w:b/>
+          <w:bCs/>
+        </w:rPr>
+        <w:t>(</w:t>
+      </w:r>
+      <w:proofErr w:type="gramEnd"/>
+      <w:r>
+        <w:rPr>
+          <w:b/>
+          <w:bCs/>
+        </w:rPr>
+        <w:t>)</w:t>
+      </w:r>
+      <w:r>
+        <w:rPr>
+          <w:b/>
+          <w:bCs/>
+        </w:rPr>
+        <w:t xml:space="preserve">; </w:t>
+      </w:r>
+      <w:r>
+        <w:t xml:space="preserve">: </w:t>
+      </w:r>
+      <w:r>
+        <w:t xml:space="preserve">Verifica se o jogador está no tempo pós </w:t>
+      </w:r>
+      <w:proofErr w:type="spellStart"/>
+      <w:r>
+        <w:t>reinicial</w:t>
+      </w:r>
+      <w:proofErr w:type="spellEnd"/>
+      <w:r>
+        <w:t xml:space="preserve">, se sim, incrementa o contador de tempo. Quando o contador de tempo chegar no limite, mudara a flag de tempo pós </w:t>
+      </w:r>
+      <w:proofErr w:type="spellStart"/>
+      <w:r>
+        <w:t>reinicial</w:t>
+      </w:r>
+      <w:proofErr w:type="spellEnd"/>
+      <w:r>
+        <w:t xml:space="preserve"> para falso. Imprescindível para impedir tiros enquanto o jogo ainda não se reiniciou por completo. </w:t>
+      </w:r>
+    </w:p>
+    <w:p/>
+    <w:p/>
+    <w:p>
+      <w:pPr>
+        <w:pStyle w:val="Ttulo4"/>
+      </w:pPr>
+      <w:r>
+        <w:t xml:space="preserve">2.3.3.8. </w:t>
+      </w:r>
+      <w:proofErr w:type="spellStart"/>
+      <w:r>
+        <w:t>tiro.h</w:t>
+      </w:r>
+      <w:proofErr w:type="spellEnd"/>
+    </w:p>
+    <w:p/>
+    <w:p>
+      <w:pPr>
+        <w:ind w:firstLine="708"/>
+      </w:pPr>
+      <w:r>
+        <w:t>Funções e tratativas relacionadas aos cálculos</w:t>
+      </w:r>
+      <w:r>
+        <w:t>, movimentação e interações dos tiros.</w:t>
+      </w:r>
+    </w:p>
+    <w:p/>
+    <w:p>
+      <w:proofErr w:type="spellStart"/>
+      <w:r>
+        <w:rPr>
+          <w:b/>
+          <w:bCs/>
+        </w:rPr>
+        <w:t>struct</w:t>
+      </w:r>
+      <w:proofErr w:type="spellEnd"/>
+      <w:r>
+        <w:rPr>
+          <w:b/>
+          <w:bCs/>
+        </w:rPr>
+        <w:t xml:space="preserve"> </w:t>
+      </w:r>
+      <w:proofErr w:type="gramStart"/>
+      <w:r>
+        <w:rPr>
+          <w:b/>
+          <w:bCs/>
+        </w:rPr>
+        <w:t>Tiro</w:t>
+      </w:r>
+      <w:r>
+        <w:t xml:space="preserve"> :</w:t>
+      </w:r>
+      <w:proofErr w:type="gramEnd"/>
+      <w:r>
+        <w:t xml:space="preserve"> estrutura do tiro, onde armazena as informações como colisão, se está ativado ou não, posição x e y, largura, altura, velocidade, etc.</w:t>
+      </w:r>
+    </w:p>
+    <w:p/>
+    <w:p>
+      <w:proofErr w:type="spellStart"/>
+      <w:r>
+        <w:rPr>
+          <w:b/>
+          <w:bCs/>
+        </w:rPr>
+        <w:t>void</w:t>
+      </w:r>
+      <w:proofErr w:type="spellEnd"/>
+      <w:r>
+        <w:rPr>
+          <w:b/>
+          <w:bCs/>
+        </w:rPr>
+        <w:t xml:space="preserve"> </w:t>
+      </w:r>
+      <w:proofErr w:type="spellStart"/>
+      <w:proofErr w:type="gramStart"/>
+      <w:r>
+        <w:rPr>
+          <w:b/>
+          <w:bCs/>
+        </w:rPr>
+        <w:t>disparaTiro</w:t>
+      </w:r>
+      <w:proofErr w:type="spellEnd"/>
+      <w:r>
+        <w:rPr>
+          <w:b/>
+          <w:bCs/>
+        </w:rPr>
+        <w:t>(</w:t>
+      </w:r>
+      <w:proofErr w:type="gramEnd"/>
+      <w:r>
+        <w:rPr>
+          <w:b/>
+          <w:bCs/>
+        </w:rPr>
+        <w:t>);</w:t>
+      </w:r>
+      <w:r>
+        <w:t xml:space="preserve"> : quando chamada, verificará quanto tempo o jogador apertou o espaço, verificará o tipo de tiro respectivo e o disparará.</w:t>
+      </w:r>
+    </w:p>
+    <w:p/>
+    <w:p>
+      <w:proofErr w:type="spellStart"/>
+      <w:r>
+        <w:rPr>
+          <w:b/>
+          <w:bCs/>
+        </w:rPr>
+        <w:t>void</w:t>
+      </w:r>
+      <w:proofErr w:type="spellEnd"/>
+      <w:r>
+        <w:rPr>
+          <w:b/>
+          <w:bCs/>
+        </w:rPr>
+        <w:t xml:space="preserve"> </w:t>
+      </w:r>
+      <w:proofErr w:type="spellStart"/>
+      <w:proofErr w:type="gramStart"/>
+      <w:r>
+        <w:rPr>
+          <w:b/>
+          <w:bCs/>
+        </w:rPr>
+        <w:t>finalizaTiro</w:t>
+      </w:r>
+      <w:proofErr w:type="spellEnd"/>
+      <w:r>
+        <w:rPr>
+          <w:b/>
+          <w:bCs/>
+        </w:rPr>
+        <w:t>(</w:t>
+      </w:r>
+      <w:proofErr w:type="gramEnd"/>
+      <w:r>
+        <w:rPr>
+          <w:b/>
+          <w:bCs/>
+        </w:rPr>
+        <w:t>);</w:t>
+      </w:r>
+      <w:r>
+        <w:t xml:space="preserve"> : finaliza os bitmaps e os samples do tiro.</w:t>
+      </w:r>
+    </w:p>
+    <w:p/>
+    <w:p>
+      <w:proofErr w:type="spellStart"/>
+      <w:r>
+        <w:rPr>
+          <w:b/>
+          <w:bCs/>
+        </w:rPr>
+        <w:t>void</w:t>
+      </w:r>
+      <w:proofErr w:type="spellEnd"/>
+      <w:r>
+        <w:rPr>
+          <w:b/>
+          <w:bCs/>
+        </w:rPr>
+        <w:t xml:space="preserve"> </w:t>
+      </w:r>
+      <w:proofErr w:type="spellStart"/>
+      <w:proofErr w:type="gramStart"/>
+      <w:r>
+        <w:rPr>
+          <w:b/>
+          <w:bCs/>
+        </w:rPr>
+        <w:t>teclasTiro</w:t>
+      </w:r>
+      <w:proofErr w:type="spellEnd"/>
+      <w:r>
+        <w:rPr>
+          <w:b/>
+          <w:bCs/>
+        </w:rPr>
+        <w:t>(</w:t>
+      </w:r>
+      <w:proofErr w:type="spellStart"/>
+      <w:proofErr w:type="gramEnd"/>
+      <w:r>
+        <w:rPr>
+          <w:b/>
+          <w:bCs/>
+        </w:rPr>
+        <w:t>int</w:t>
+      </w:r>
+      <w:proofErr w:type="spellEnd"/>
+      <w:r>
+        <w:rPr>
+          <w:b/>
+          <w:bCs/>
+        </w:rPr>
+        <w:t xml:space="preserve"> tecla, </w:t>
+      </w:r>
+      <w:proofErr w:type="spellStart"/>
+      <w:r>
+        <w:rPr>
+          <w:b/>
+          <w:bCs/>
+        </w:rPr>
+        <w:t>int</w:t>
+      </w:r>
+      <w:proofErr w:type="spellEnd"/>
+      <w:r>
+        <w:rPr>
+          <w:b/>
+          <w:bCs/>
+        </w:rPr>
+        <w:t xml:space="preserve"> </w:t>
+      </w:r>
+      <w:proofErr w:type="spellStart"/>
+      <w:r>
+        <w:rPr>
+          <w:b/>
+          <w:bCs/>
+        </w:rPr>
+        <w:t>tipoEvento</w:t>
+      </w:r>
+      <w:proofErr w:type="spellEnd"/>
+      <w:r>
+        <w:rPr>
+          <w:b/>
+          <w:bCs/>
+        </w:rPr>
+        <w:t>);</w:t>
+      </w:r>
+      <w:r>
+        <w:t xml:space="preserve"> : identifica a tecla apertada de acordo com o tipo do evento de tecla, calculando assim, quanto tempo a tecla de tiro (espaço) foi pressionada e ativando a flag de tiro quando a tecla de espaço for solta.</w:t>
+      </w:r>
+    </w:p>
+    <w:p/>
+    <w:p>
+      <w:proofErr w:type="spellStart"/>
+      <w:r>
+        <w:rPr>
+          <w:b/>
+          <w:bCs/>
+        </w:rPr>
+        <w:t>void</w:t>
+      </w:r>
+      <w:proofErr w:type="spellEnd"/>
+      <w:r>
+        <w:rPr>
+          <w:b/>
+          <w:bCs/>
+        </w:rPr>
+        <w:t xml:space="preserve"> </w:t>
+      </w:r>
+      <w:proofErr w:type="spellStart"/>
+      <w:proofErr w:type="gramStart"/>
+      <w:r>
+        <w:rPr>
+          <w:b/>
+          <w:bCs/>
+        </w:rPr>
+        <w:t>calculaMovimentoTiro</w:t>
+      </w:r>
+      <w:proofErr w:type="spellEnd"/>
+      <w:r>
+        <w:rPr>
+          <w:b/>
+          <w:bCs/>
+        </w:rPr>
+        <w:t>(</w:t>
+      </w:r>
+      <w:proofErr w:type="gramEnd"/>
+      <w:r>
+        <w:rPr>
+          <w:b/>
+          <w:bCs/>
+        </w:rPr>
+        <w:t>);</w:t>
+      </w:r>
+      <w:r>
+        <w:t xml:space="preserve"> : calcula a movimentação do tiro baseando-se se o mesmo está na tela, se ele já colidiu com algum objeto e movimentando-o se o mesmo não colidiu e está ativado, incrementando suas posições ou decrementando-o as baseando-se na posição da nave ao atirar o mesmo e sua categoria (simples ou avançado).</w:t>
+      </w:r>
+    </w:p>
+    <w:p/>
+    <w:p>
+      <w:proofErr w:type="spellStart"/>
+      <w:r>
+        <w:rPr>
+          <w:b/>
+          <w:bCs/>
+        </w:rPr>
+        <w:t>void</w:t>
+      </w:r>
+      <w:proofErr w:type="spellEnd"/>
+      <w:r>
+        <w:rPr>
+          <w:b/>
+          <w:bCs/>
+        </w:rPr>
+        <w:t xml:space="preserve"> </w:t>
+      </w:r>
+      <w:proofErr w:type="spellStart"/>
+      <w:proofErr w:type="gramStart"/>
+      <w:r>
+        <w:rPr>
+          <w:b/>
+          <w:bCs/>
+        </w:rPr>
+        <w:t>redesenhaTiro</w:t>
+      </w:r>
+      <w:proofErr w:type="spellEnd"/>
+      <w:r>
+        <w:rPr>
+          <w:b/>
+          <w:bCs/>
+        </w:rPr>
+        <w:t>(</w:t>
+      </w:r>
+      <w:proofErr w:type="gramEnd"/>
+      <w:r>
+        <w:rPr>
+          <w:b/>
+          <w:bCs/>
+        </w:rPr>
+        <w:t>);</w:t>
+      </w:r>
+      <w:r>
+        <w:t xml:space="preserve"> : redesenha tiro baseado nas animações, se precisa atirar um tiro novo ou não, baseando-se também na movimentação, inclinação ou se o tiro colidiu com algo, iniciando assim uma explosão.</w:t>
+      </w:r>
+    </w:p>
+    <w:p/>
+    <w:p>
+      <w:proofErr w:type="spellStart"/>
+      <w:r>
+        <w:rPr>
+          <w:b/>
+          <w:bCs/>
+        </w:rPr>
+        <w:t>void</w:t>
+      </w:r>
+      <w:proofErr w:type="spellEnd"/>
+      <w:r>
+        <w:rPr>
+          <w:b/>
+          <w:bCs/>
+        </w:rPr>
+        <w:t xml:space="preserve"> </w:t>
+      </w:r>
+      <w:proofErr w:type="spellStart"/>
+      <w:proofErr w:type="gramStart"/>
+      <w:r>
+        <w:rPr>
+          <w:b/>
+          <w:bCs/>
+        </w:rPr>
+        <w:t>mudaAnimacaoTiro</w:t>
+      </w:r>
+      <w:proofErr w:type="spellEnd"/>
+      <w:r>
+        <w:rPr>
+          <w:b/>
+          <w:bCs/>
+        </w:rPr>
+        <w:t>(</w:t>
+      </w:r>
+      <w:proofErr w:type="spellStart"/>
+      <w:proofErr w:type="gramEnd"/>
+      <w:r>
+        <w:rPr>
+          <w:b/>
+          <w:bCs/>
+        </w:rPr>
+        <w:t>int</w:t>
+      </w:r>
+      <w:proofErr w:type="spellEnd"/>
+      <w:r>
+        <w:rPr>
+          <w:b/>
+          <w:bCs/>
+        </w:rPr>
+        <w:t xml:space="preserve"> i);</w:t>
+      </w:r>
+      <w:r>
+        <w:t xml:space="preserve"> : muda a animação do tiro ao passar do tempo, garantindo um ar melhor de movimentação do mesmo.</w:t>
+      </w:r>
+    </w:p>
+    <w:p/>
+    <w:p>
+      <w:proofErr w:type="spellStart"/>
+      <w:r>
+        <w:rPr>
+          <w:b/>
+          <w:bCs/>
+        </w:rPr>
+        <w:t>void</w:t>
+      </w:r>
+      <w:proofErr w:type="spellEnd"/>
+      <w:r>
+        <w:rPr>
+          <w:b/>
+          <w:bCs/>
+        </w:rPr>
+        <w:t xml:space="preserve"> </w:t>
+      </w:r>
+      <w:proofErr w:type="spellStart"/>
+      <w:proofErr w:type="gramStart"/>
+      <w:r>
+        <w:rPr>
+          <w:b/>
+          <w:bCs/>
+        </w:rPr>
+        <w:t>verificaSeOTiroEstaNaTela</w:t>
+      </w:r>
+      <w:proofErr w:type="spellEnd"/>
+      <w:r>
+        <w:rPr>
+          <w:b/>
+          <w:bCs/>
+        </w:rPr>
+        <w:t>(</w:t>
+      </w:r>
+      <w:proofErr w:type="spellStart"/>
+      <w:proofErr w:type="gramEnd"/>
+      <w:r>
+        <w:rPr>
+          <w:b/>
+          <w:bCs/>
+        </w:rPr>
+        <w:t>int</w:t>
+      </w:r>
+      <w:proofErr w:type="spellEnd"/>
+      <w:r>
+        <w:rPr>
+          <w:b/>
+          <w:bCs/>
+        </w:rPr>
+        <w:t xml:space="preserve"> i);</w:t>
+      </w:r>
+      <w:r>
+        <w:t xml:space="preserve"> : verifica se o tiro ainda está na tela, caso não estiver, desativa o mesmo.</w:t>
+      </w:r>
+    </w:p>
+    <w:p/>
+    <w:p>
+      <w:proofErr w:type="spellStart"/>
+      <w:r>
+        <w:rPr>
+          <w:b/>
+          <w:bCs/>
+        </w:rPr>
+        <w:t>int</w:t>
+      </w:r>
+      <w:proofErr w:type="spellEnd"/>
+      <w:r>
+        <w:rPr>
+          <w:b/>
+          <w:bCs/>
+        </w:rPr>
+        <w:t xml:space="preserve"> </w:t>
+      </w:r>
+      <w:proofErr w:type="spellStart"/>
+      <w:proofErr w:type="gramStart"/>
+      <w:r>
+        <w:rPr>
+          <w:b/>
+          <w:bCs/>
+        </w:rPr>
+        <w:t>verificaSeTodosOsTirosEstaoDesativados</w:t>
+      </w:r>
+      <w:proofErr w:type="spellEnd"/>
+      <w:r>
+        <w:rPr>
+          <w:b/>
+          <w:bCs/>
+        </w:rPr>
+        <w:t>(</w:t>
+      </w:r>
+      <w:proofErr w:type="gramEnd"/>
+      <w:r>
+        <w:rPr>
+          <w:b/>
+          <w:bCs/>
+        </w:rPr>
+        <w:t>);</w:t>
+      </w:r>
+      <w:r>
+        <w:t xml:space="preserve"> : verifica se todos os tiros estão desativados, se sim, retorna 1, caso contrário, retorna 0.</w:t>
+      </w:r>
+    </w:p>
+    <w:p/>
+    <w:p>
+      <w:proofErr w:type="spellStart"/>
+      <w:r>
+        <w:rPr>
+          <w:b/>
+          <w:bCs/>
+        </w:rPr>
+        <w:t>void</w:t>
+      </w:r>
+      <w:proofErr w:type="spellEnd"/>
+      <w:r>
+        <w:rPr>
+          <w:b/>
+          <w:bCs/>
+        </w:rPr>
+        <w:t xml:space="preserve"> </w:t>
+      </w:r>
+      <w:proofErr w:type="spellStart"/>
+      <w:proofErr w:type="gramStart"/>
+      <w:r>
+        <w:rPr>
+          <w:b/>
+          <w:bCs/>
+        </w:rPr>
+        <w:t>limpaTiros</w:t>
+      </w:r>
+      <w:proofErr w:type="spellEnd"/>
+      <w:r>
+        <w:rPr>
+          <w:b/>
+          <w:bCs/>
+        </w:rPr>
+        <w:t>(</w:t>
+      </w:r>
+      <w:proofErr w:type="gramEnd"/>
+      <w:r>
+        <w:rPr>
+          <w:b/>
+          <w:bCs/>
+        </w:rPr>
+        <w:t>);</w:t>
+      </w:r>
+      <w:r>
+        <w:t xml:space="preserve"> : limpa todos os tiros e a fila de tiros com os valores padrões.</w:t>
+      </w:r>
+    </w:p>
+    <w:p/>
+    <w:p>
+      <w:proofErr w:type="spellStart"/>
+      <w:r>
+        <w:rPr>
+          <w:b/>
+          <w:bCs/>
+        </w:rPr>
+        <w:t>void</w:t>
+      </w:r>
+      <w:proofErr w:type="spellEnd"/>
+      <w:r>
+        <w:rPr>
+          <w:b/>
+          <w:bCs/>
+        </w:rPr>
+        <w:t xml:space="preserve"> </w:t>
+      </w:r>
+      <w:proofErr w:type="spellStart"/>
+      <w:proofErr w:type="gramStart"/>
+      <w:r>
+        <w:rPr>
+          <w:b/>
+          <w:bCs/>
+        </w:rPr>
+        <w:t>colisaoTiros</w:t>
+      </w:r>
+      <w:proofErr w:type="spellEnd"/>
+      <w:r>
+        <w:rPr>
+          <w:b/>
+          <w:bCs/>
+        </w:rPr>
+        <w:t>(</w:t>
+      </w:r>
+      <w:proofErr w:type="spellStart"/>
+      <w:proofErr w:type="gramEnd"/>
+      <w:r>
+        <w:rPr>
+          <w:b/>
+          <w:bCs/>
+        </w:rPr>
+        <w:t>int</w:t>
+      </w:r>
+      <w:proofErr w:type="spellEnd"/>
+      <w:r>
+        <w:rPr>
+          <w:b/>
+          <w:bCs/>
+        </w:rPr>
+        <w:t xml:space="preserve"> j);</w:t>
+      </w:r>
+      <w:r>
+        <w:t xml:space="preserve"> : verifica se o tiro colidiu com algum objeto na tela, adicionando pontuações e/ou removendo objetos que colidiram com o tiro na tela segundo restrições.</w:t>
+      </w:r>
+    </w:p>
+    <w:p/>
+    <w:p>
+      <w:proofErr w:type="spellStart"/>
+      <w:r>
+        <w:rPr>
+          <w:b/>
+          <w:bCs/>
+        </w:rPr>
+        <w:t>void</w:t>
+      </w:r>
+      <w:proofErr w:type="spellEnd"/>
+      <w:r>
+        <w:rPr>
+          <w:b/>
+          <w:bCs/>
+        </w:rPr>
+        <w:t xml:space="preserve"> </w:t>
+      </w:r>
+      <w:proofErr w:type="spellStart"/>
+      <w:proofErr w:type="gramStart"/>
+      <w:r>
+        <w:rPr>
+          <w:b/>
+          <w:bCs/>
+        </w:rPr>
+        <w:t>animacaoExplosao</w:t>
+      </w:r>
+      <w:proofErr w:type="spellEnd"/>
+      <w:r>
+        <w:rPr>
+          <w:b/>
+          <w:bCs/>
+        </w:rPr>
+        <w:t>(</w:t>
+      </w:r>
+      <w:proofErr w:type="spellStart"/>
+      <w:proofErr w:type="gramEnd"/>
+      <w:r>
+        <w:rPr>
+          <w:b/>
+          <w:bCs/>
+        </w:rPr>
+        <w:t>int</w:t>
+      </w:r>
+      <w:proofErr w:type="spellEnd"/>
+      <w:r>
+        <w:rPr>
+          <w:b/>
+          <w:bCs/>
+        </w:rPr>
+        <w:t xml:space="preserve"> i);</w:t>
+      </w:r>
+      <w:r>
+        <w:t xml:space="preserve"> : cria a animação de explosão do tiro e a reproduz.</w:t>
+      </w:r>
+    </w:p>
+    <w:p/>
+    <w:p>
+      <w:proofErr w:type="spellStart"/>
+      <w:r>
+        <w:rPr>
+          <w:b/>
+          <w:bCs/>
+        </w:rPr>
+        <w:t>void</w:t>
+      </w:r>
+      <w:proofErr w:type="spellEnd"/>
+      <w:r>
+        <w:rPr>
+          <w:b/>
+          <w:bCs/>
+        </w:rPr>
+        <w:t xml:space="preserve"> </w:t>
+      </w:r>
+      <w:proofErr w:type="spellStart"/>
+      <w:proofErr w:type="gramStart"/>
+      <w:r>
+        <w:rPr>
+          <w:b/>
+          <w:bCs/>
+        </w:rPr>
+        <w:t>finalizaExplosao</w:t>
+      </w:r>
+      <w:proofErr w:type="spellEnd"/>
+      <w:r>
+        <w:rPr>
+          <w:b/>
+          <w:bCs/>
+        </w:rPr>
+        <w:t>(</w:t>
+      </w:r>
+      <w:proofErr w:type="gramEnd"/>
+      <w:r>
+        <w:rPr>
+          <w:b/>
+          <w:bCs/>
+        </w:rPr>
+        <w:t>);</w:t>
+      </w:r>
+      <w:r>
+        <w:t xml:space="preserve"> : destrói os bitmaps e samples de explosões.</w:t>
+      </w:r>
+    </w:p>
+    <w:p>
+      <w:pPr>
+        <w:rPr>
+          <w:b/>
+          <w:bCs/>
+        </w:rPr>
+      </w:pPr>
+    </w:p>
+    <w:p>
+      <w:proofErr w:type="spellStart"/>
+      <w:r>
+        <w:rPr>
+          <w:b/>
+          <w:bCs/>
+        </w:rPr>
+        <w:t>void</w:t>
+      </w:r>
+      <w:proofErr w:type="spellEnd"/>
+      <w:r>
+        <w:rPr>
+          <w:b/>
+          <w:bCs/>
+        </w:rPr>
+        <w:t xml:space="preserve"> </w:t>
+      </w:r>
+      <w:proofErr w:type="spellStart"/>
+      <w:proofErr w:type="gramStart"/>
+      <w:r>
+        <w:rPr>
+          <w:b/>
+          <w:bCs/>
+        </w:rPr>
+        <w:t>limpaTiro</w:t>
+      </w:r>
+      <w:proofErr w:type="spellEnd"/>
+      <w:r>
+        <w:rPr>
+          <w:b/>
+          <w:bCs/>
+        </w:rPr>
+        <w:t>(</w:t>
+      </w:r>
+      <w:proofErr w:type="spellStart"/>
+      <w:proofErr w:type="gramEnd"/>
+      <w:r>
+        <w:rPr>
+          <w:b/>
+          <w:bCs/>
+        </w:rPr>
+        <w:t>int</w:t>
+      </w:r>
+      <w:proofErr w:type="spellEnd"/>
+      <w:r>
+        <w:rPr>
+          <w:b/>
+          <w:bCs/>
+        </w:rPr>
+        <w:t xml:space="preserve"> i);</w:t>
+      </w:r>
+      <w:r>
+        <w:t xml:space="preserve"> : limpa o valor de um tiro com valores padrões.</w:t>
+      </w:r>
+    </w:p>
+    <w:p/>
+    <w:p>
+      <w:proofErr w:type="spellStart"/>
+      <w:r>
+        <w:rPr>
+          <w:b/>
+          <w:bCs/>
+        </w:rPr>
+        <w:lastRenderedPageBreak/>
+        <w:t>void</w:t>
+      </w:r>
+      <w:proofErr w:type="spellEnd"/>
+      <w:r>
+        <w:rPr>
+          <w:b/>
+          <w:bCs/>
+        </w:rPr>
+        <w:t xml:space="preserve"> </w:t>
+      </w:r>
+      <w:proofErr w:type="spellStart"/>
+      <w:proofErr w:type="gramStart"/>
+      <w:r>
+        <w:rPr>
+          <w:b/>
+          <w:bCs/>
+        </w:rPr>
+        <w:t>animacaoTiroIniciando</w:t>
+      </w:r>
+      <w:proofErr w:type="spellEnd"/>
+      <w:r>
+        <w:rPr>
+          <w:b/>
+          <w:bCs/>
+        </w:rPr>
+        <w:t>(</w:t>
+      </w:r>
+      <w:proofErr w:type="gramEnd"/>
+      <w:r>
+        <w:rPr>
+          <w:b/>
+          <w:bCs/>
+        </w:rPr>
+        <w:t>);</w:t>
+      </w:r>
+      <w:r>
+        <w:t xml:space="preserve"> : </w:t>
+      </w:r>
+      <w:r>
+        <w:t>cria a animação do tiro sendo carregando a medida que o usuário segura a tecla de espaço.</w:t>
+      </w:r>
+    </w:p>
+    <w:p/>
+    <w:p/>
     <w:sectPr>
       <w:pgSz w:w="11906" w:h="16838"/>
       <w:pgMar w:top="1417" w:right="1701" w:bottom="1417" w:left="1701" w:header="708" w:footer="708" w:gutter="0"/>

</xml_diff>

<commit_message>
docs: :ambulance: atualizado documentação
</commit_message>
<xml_diff>
--- a/documentação tp.docx
+++ b/documentação tp.docx
@@ -895,12 +895,7 @@
     <w:p>
       <w:r>
         <w:tab/>
-      </w:r>
-      <w:r>
-        <w:t>Funções relacionadas a manipulação de</w:t>
-      </w:r>
-      <w:r>
-        <w:t xml:space="preserve"> graus.</w:t>
+        <w:t>Funções relacionadas a manipulação de graus.</w:t>
       </w:r>
     </w:p>
     <w:p/>
@@ -1000,12 +995,7 @@
     <w:p>
       <w:r>
         <w:tab/>
-      </w:r>
-      <w:r>
-        <w:t>Funções relacionadas a manipulação de</w:t>
-      </w:r>
-      <w:r>
-        <w:t xml:space="preserve"> bitmaps.</w:t>
+        <w:t>Funções relacionadas a manipulação de bitmaps.</w:t>
       </w:r>
     </w:p>
     <w:p/>
@@ -1131,10 +1121,7 @@
         <w:ind w:firstLine="708"/>
       </w:pPr>
       <w:r>
-        <w:t>Funções relacionadas a manipulação de</w:t>
-      </w:r>
-      <w:r>
-        <w:t xml:space="preserve"> números aleatórios.</w:t>
+        <w:t>Funções relacionadas a manipulação de números aleatórios.</w:t>
       </w:r>
     </w:p>
     <w:p/>
@@ -1599,12 +1586,7 @@
     <w:p>
       <w:r>
         <w:tab/>
-      </w:r>
-      <w:r>
-        <w:t>Funções e inicializações d</w:t>
-      </w:r>
-      <w:r>
-        <w:t>os objetos para o jogo e suas respectivas tratativas.</w:t>
+        <w:t>Funções e inicializações dos objetos para o jogo e suas respectivas tratativas.</w:t>
       </w:r>
     </w:p>
     <w:p/>
@@ -1963,10 +1945,7 @@
         <w:t>Funções e tratativas relacionadas</w:t>
       </w:r>
       <w:r>
-        <w:t xml:space="preserve"> </w:t>
-      </w:r>
-      <w:r>
-        <w:t>a pontuação e ao recorde do jogo.</w:t>
+        <w:t xml:space="preserve"> a pontuação e ao recorde do jogo.</w:t>
       </w:r>
     </w:p>
     <w:p/>
@@ -2100,13 +2079,7 @@
         <w:ind w:firstLine="708"/>
       </w:pPr>
       <w:r>
-        <w:t>Funções e tratativas relacionadas</w:t>
-      </w:r>
-      <w:r>
-        <w:t xml:space="preserve"> </w:t>
-      </w:r>
-      <w:r>
-        <w:t>ao bloco.</w:t>
+        <w:t>Funções e tratativas relacionadas ao bloco.</w:t>
       </w:r>
     </w:p>
     <w:p/>
@@ -2266,12 +2239,7 @@
       </w:pPr>
       <w:r>
         <w:tab/>
-      </w:r>
-      <w:r>
-        <w:t xml:space="preserve">Funções e tratativas relacionadas </w:t>
-      </w:r>
-      <w:r>
-        <w:t>às explosões.</w:t>
+        <w:t>Funções e tratativas relacionadas às explosões.</w:t>
       </w:r>
     </w:p>
     <w:p/>
@@ -2589,15 +2557,7 @@
     <w:p>
       <w:r>
         <w:tab/>
-      </w:r>
-      <w:r>
-        <w:t>Funções e tratativas relacionadas</w:t>
-      </w:r>
-      <w:r>
-        <w:t xml:space="preserve"> aos asteroides</w:t>
-      </w:r>
-      <w:r>
-        <w:t>.</w:t>
+        <w:t>Funções e tratativas relacionadas aos asteroides.</w:t>
       </w:r>
     </w:p>
     <w:p/>
@@ -3203,10 +3163,7 @@
         <w:ind w:firstLine="708"/>
       </w:pPr>
       <w:r>
-        <w:t xml:space="preserve">Funções e tratativas relacionadas </w:t>
-      </w:r>
-      <w:r>
-        <w:t>aos cálculos e movimentações de blocos.</w:t>
+        <w:t>Funções e tratativas relacionadas aos cálculos e movimentações de blocos.</w:t>
       </w:r>
     </w:p>
     <w:p/>
@@ -3497,10 +3454,7 @@
         <w:ind w:firstLine="708"/>
       </w:pPr>
       <w:r>
-        <w:t xml:space="preserve">Funções e tratativas relacionadas aos cálculos </w:t>
-      </w:r>
-      <w:r>
-        <w:t>de passagem de tempo após o jogador perder e reiniciar o jogo.</w:t>
+        <w:t>Funções e tratativas relacionadas aos cálculos de passagem de tempo após o jogador perder e reiniciar o jogo.</w:t>
       </w:r>
     </w:p>
     <w:p/>
@@ -3544,14 +3498,7 @@
           <w:b/>
           <w:bCs/>
         </w:rPr>
-        <w:t>)</w:t>
-      </w:r>
-      <w:r>
-        <w:rPr>
-          <w:b/>
-          <w:bCs/>
-        </w:rPr>
-        <w:t xml:space="preserve">; </w:t>
+        <w:t xml:space="preserve">); </w:t>
       </w:r>
       <w:r>
         <w:t xml:space="preserve">: </w:t>
@@ -3597,10 +3544,7 @@
         <w:ind w:firstLine="708"/>
       </w:pPr>
       <w:r>
-        <w:t>Funções e tratativas relacionadas aos cálculos</w:t>
-      </w:r>
-      <w:r>
-        <w:t>, movimentação e interações dos tiros.</w:t>
+        <w:t>Funções e tratativas relacionadas aos cálculos, movimentação e interações dos tiros.</w:t>
       </w:r>
     </w:p>
     <w:p/>
@@ -4393,7 +4337,2499 @@
       </w:r>
     </w:p>
     <w:p/>
-    <w:p/>
+    <w:p>
+      <w:pPr>
+        <w:pStyle w:val="Ttulo4"/>
+      </w:pPr>
+      <w:r>
+        <w:t>2.3.3.</w:t>
+      </w:r>
+      <w:r>
+        <w:t xml:space="preserve">9. </w:t>
+      </w:r>
+      <w:proofErr w:type="spellStart"/>
+      <w:r>
+        <w:t>nave.h</w:t>
+      </w:r>
+      <w:proofErr w:type="spellEnd"/>
+    </w:p>
+    <w:p/>
+    <w:p>
+      <w:pPr>
+        <w:ind w:firstLine="708"/>
+      </w:pPr>
+      <w:r>
+        <w:t>Funções e tratativas relacionadas aos cálculos, movimentação e interações d</w:t>
+      </w:r>
+      <w:r>
+        <w:t>a nave</w:t>
+      </w:r>
+      <w:r>
+        <w:t>.</w:t>
+      </w:r>
+    </w:p>
+    <w:p/>
+    <w:p>
+      <w:proofErr w:type="spellStart"/>
+      <w:r>
+        <w:rPr>
+          <w:b/>
+          <w:bCs/>
+        </w:rPr>
+        <w:t>void</w:t>
+      </w:r>
+      <w:proofErr w:type="spellEnd"/>
+      <w:r>
+        <w:rPr>
+          <w:b/>
+          <w:bCs/>
+        </w:rPr>
+        <w:t xml:space="preserve"> </w:t>
+      </w:r>
+      <w:proofErr w:type="spellStart"/>
+      <w:proofErr w:type="gramStart"/>
+      <w:r>
+        <w:rPr>
+          <w:b/>
+          <w:bCs/>
+        </w:rPr>
+        <w:t>iniciaNave</w:t>
+      </w:r>
+      <w:proofErr w:type="spellEnd"/>
+      <w:r>
+        <w:rPr>
+          <w:b/>
+          <w:bCs/>
+        </w:rPr>
+        <w:t>(</w:t>
+      </w:r>
+      <w:proofErr w:type="gramEnd"/>
+      <w:r>
+        <w:rPr>
+          <w:b/>
+          <w:bCs/>
+        </w:rPr>
+        <w:t>);</w:t>
+      </w:r>
+      <w:r>
+        <w:t xml:space="preserve"> : inicia a nave e seu desenho com valores padrões.</w:t>
+      </w:r>
+    </w:p>
+    <w:p/>
+    <w:p>
+      <w:proofErr w:type="spellStart"/>
+      <w:r>
+        <w:rPr>
+          <w:b/>
+          <w:bCs/>
+        </w:rPr>
+        <w:t>void</w:t>
+      </w:r>
+      <w:proofErr w:type="spellEnd"/>
+      <w:r>
+        <w:rPr>
+          <w:b/>
+          <w:bCs/>
+        </w:rPr>
+        <w:t xml:space="preserve"> </w:t>
+      </w:r>
+      <w:proofErr w:type="spellStart"/>
+      <w:proofErr w:type="gramStart"/>
+      <w:r>
+        <w:rPr>
+          <w:b/>
+          <w:bCs/>
+        </w:rPr>
+        <w:t>finalizaNave</w:t>
+      </w:r>
+      <w:proofErr w:type="spellEnd"/>
+      <w:r>
+        <w:rPr>
+          <w:b/>
+          <w:bCs/>
+        </w:rPr>
+        <w:t>(</w:t>
+      </w:r>
+      <w:proofErr w:type="gramEnd"/>
+      <w:r>
+        <w:rPr>
+          <w:b/>
+          <w:bCs/>
+        </w:rPr>
+        <w:t>);</w:t>
+      </w:r>
+      <w:r>
+        <w:t xml:space="preserve"> ; destrói o bitmap da nave.</w:t>
+      </w:r>
+    </w:p>
+    <w:p/>
+    <w:p>
+      <w:proofErr w:type="spellStart"/>
+      <w:r>
+        <w:rPr>
+          <w:b/>
+          <w:bCs/>
+        </w:rPr>
+        <w:t>void</w:t>
+      </w:r>
+      <w:proofErr w:type="spellEnd"/>
+      <w:r>
+        <w:rPr>
+          <w:b/>
+          <w:bCs/>
+        </w:rPr>
+        <w:t xml:space="preserve"> </w:t>
+      </w:r>
+      <w:proofErr w:type="spellStart"/>
+      <w:proofErr w:type="gramStart"/>
+      <w:r>
+        <w:rPr>
+          <w:b/>
+          <w:bCs/>
+        </w:rPr>
+        <w:t>teclasMovimentoNave</w:t>
+      </w:r>
+      <w:proofErr w:type="spellEnd"/>
+      <w:r>
+        <w:rPr>
+          <w:b/>
+          <w:bCs/>
+        </w:rPr>
+        <w:t>(</w:t>
+      </w:r>
+      <w:proofErr w:type="spellStart"/>
+      <w:proofErr w:type="gramEnd"/>
+      <w:r>
+        <w:rPr>
+          <w:b/>
+          <w:bCs/>
+        </w:rPr>
+        <w:t>int</w:t>
+      </w:r>
+      <w:proofErr w:type="spellEnd"/>
+      <w:r>
+        <w:rPr>
+          <w:b/>
+          <w:bCs/>
+        </w:rPr>
+        <w:t xml:space="preserve"> tecla, </w:t>
+      </w:r>
+      <w:proofErr w:type="spellStart"/>
+      <w:r>
+        <w:rPr>
+          <w:b/>
+          <w:bCs/>
+        </w:rPr>
+        <w:t>int</w:t>
+      </w:r>
+      <w:proofErr w:type="spellEnd"/>
+      <w:r>
+        <w:rPr>
+          <w:b/>
+          <w:bCs/>
+        </w:rPr>
+        <w:t xml:space="preserve"> </w:t>
+      </w:r>
+      <w:proofErr w:type="spellStart"/>
+      <w:r>
+        <w:rPr>
+          <w:b/>
+          <w:bCs/>
+        </w:rPr>
+        <w:t>tipoEvento</w:t>
+      </w:r>
+      <w:proofErr w:type="spellEnd"/>
+      <w:r>
+        <w:rPr>
+          <w:b/>
+          <w:bCs/>
+        </w:rPr>
+        <w:t>);</w:t>
+      </w:r>
+      <w:r>
+        <w:t xml:space="preserve"> : identifica qual tecla foi apertada, respectiva a movimentação da nave e define as flags de movimentações baseadas nisto.</w:t>
+      </w:r>
+    </w:p>
+    <w:p/>
+    <w:p>
+      <w:proofErr w:type="spellStart"/>
+      <w:r>
+        <w:rPr>
+          <w:b/>
+          <w:bCs/>
+        </w:rPr>
+        <w:t>void</w:t>
+      </w:r>
+      <w:proofErr w:type="spellEnd"/>
+      <w:r>
+        <w:rPr>
+          <w:b/>
+          <w:bCs/>
+        </w:rPr>
+        <w:t xml:space="preserve"> </w:t>
+      </w:r>
+      <w:proofErr w:type="spellStart"/>
+      <w:proofErr w:type="gramStart"/>
+      <w:r>
+        <w:rPr>
+          <w:b/>
+          <w:bCs/>
+        </w:rPr>
+        <w:t>calculaMovimentoNave</w:t>
+      </w:r>
+      <w:proofErr w:type="spellEnd"/>
+      <w:r>
+        <w:rPr>
+          <w:b/>
+          <w:bCs/>
+        </w:rPr>
+        <w:t>(</w:t>
+      </w:r>
+      <w:proofErr w:type="gramEnd"/>
+      <w:r>
+        <w:rPr>
+          <w:b/>
+          <w:bCs/>
+        </w:rPr>
+        <w:t>);</w:t>
+      </w:r>
+      <w:r>
+        <w:t xml:space="preserve"> : calcula a movimentação da nave se condicionando se a nave não perdeu o jogo.</w:t>
+      </w:r>
+    </w:p>
+    <w:p/>
+    <w:p>
+      <w:proofErr w:type="spellStart"/>
+      <w:r>
+        <w:rPr>
+          <w:b/>
+          <w:bCs/>
+        </w:rPr>
+        <w:t>void</w:t>
+      </w:r>
+      <w:proofErr w:type="spellEnd"/>
+      <w:r>
+        <w:rPr>
+          <w:b/>
+          <w:bCs/>
+        </w:rPr>
+        <w:t xml:space="preserve"> </w:t>
+      </w:r>
+      <w:proofErr w:type="spellStart"/>
+      <w:proofErr w:type="gramStart"/>
+      <w:r>
+        <w:rPr>
+          <w:b/>
+          <w:bCs/>
+        </w:rPr>
+        <w:t>redesenhaNave</w:t>
+      </w:r>
+      <w:proofErr w:type="spellEnd"/>
+      <w:r>
+        <w:rPr>
+          <w:b/>
+          <w:bCs/>
+        </w:rPr>
+        <w:t>(</w:t>
+      </w:r>
+      <w:proofErr w:type="gramEnd"/>
+      <w:r>
+        <w:rPr>
+          <w:b/>
+          <w:bCs/>
+        </w:rPr>
+        <w:t>);</w:t>
+      </w:r>
+      <w:r>
+        <w:t xml:space="preserve"> : Redesenha a nave baseando-se em seus cálculos de movimentação e de colisão.</w:t>
+      </w:r>
+    </w:p>
+    <w:p/>
+    <w:p>
+      <w:proofErr w:type="spellStart"/>
+      <w:r>
+        <w:rPr>
+          <w:b/>
+          <w:bCs/>
+        </w:rPr>
+        <w:t>void</w:t>
+      </w:r>
+      <w:proofErr w:type="spellEnd"/>
+      <w:r>
+        <w:rPr>
+          <w:b/>
+          <w:bCs/>
+        </w:rPr>
+        <w:t xml:space="preserve"> </w:t>
+      </w:r>
+      <w:proofErr w:type="spellStart"/>
+      <w:proofErr w:type="gramStart"/>
+      <w:r>
+        <w:rPr>
+          <w:b/>
+          <w:bCs/>
+        </w:rPr>
+        <w:t>colisaoNave</w:t>
+      </w:r>
+      <w:proofErr w:type="spellEnd"/>
+      <w:r>
+        <w:rPr>
+          <w:b/>
+          <w:bCs/>
+        </w:rPr>
+        <w:t>(</w:t>
+      </w:r>
+      <w:proofErr w:type="gramEnd"/>
+      <w:r>
+        <w:rPr>
+          <w:b/>
+          <w:bCs/>
+        </w:rPr>
+        <w:t>);</w:t>
+      </w:r>
+      <w:r>
+        <w:t xml:space="preserve"> : Calcula se a nave não colidiu com algum bloco ou asteroide.</w:t>
+      </w:r>
+    </w:p>
+    <w:p/>
+    <w:p>
+      <w:proofErr w:type="spellStart"/>
+      <w:r>
+        <w:rPr>
+          <w:b/>
+          <w:bCs/>
+        </w:rPr>
+        <w:t>void</w:t>
+      </w:r>
+      <w:proofErr w:type="spellEnd"/>
+      <w:r>
+        <w:rPr>
+          <w:b/>
+          <w:bCs/>
+        </w:rPr>
+        <w:t xml:space="preserve"> </w:t>
+      </w:r>
+      <w:proofErr w:type="spellStart"/>
+      <w:proofErr w:type="gramStart"/>
+      <w:r>
+        <w:rPr>
+          <w:b/>
+          <w:bCs/>
+        </w:rPr>
+        <w:t>animacaoExplosaoNave</w:t>
+      </w:r>
+      <w:proofErr w:type="spellEnd"/>
+      <w:r>
+        <w:rPr>
+          <w:b/>
+          <w:bCs/>
+        </w:rPr>
+        <w:t>(</w:t>
+      </w:r>
+      <w:proofErr w:type="gramEnd"/>
+      <w:r>
+        <w:rPr>
+          <w:b/>
+          <w:bCs/>
+        </w:rPr>
+        <w:t>);</w:t>
+      </w:r>
+      <w:r>
+        <w:t xml:space="preserve"> : Se a nave tiver colidido com um bloco ou asteroide, cria a animação de explosão da nave.</w:t>
+      </w:r>
+    </w:p>
+    <w:p/>
+    <w:p>
+      <w:proofErr w:type="spellStart"/>
+      <w:r>
+        <w:rPr>
+          <w:b/>
+          <w:bCs/>
+        </w:rPr>
+        <w:t>void</w:t>
+      </w:r>
+      <w:proofErr w:type="spellEnd"/>
+      <w:r>
+        <w:rPr>
+          <w:b/>
+          <w:bCs/>
+        </w:rPr>
+        <w:t xml:space="preserve"> </w:t>
+      </w:r>
+      <w:proofErr w:type="spellStart"/>
+      <w:proofErr w:type="gramStart"/>
+      <w:r>
+        <w:rPr>
+          <w:b/>
+          <w:bCs/>
+        </w:rPr>
+        <w:t>desenhaAnimacaoNave</w:t>
+      </w:r>
+      <w:proofErr w:type="spellEnd"/>
+      <w:r>
+        <w:rPr>
+          <w:b/>
+          <w:bCs/>
+        </w:rPr>
+        <w:t>(</w:t>
+      </w:r>
+      <w:proofErr w:type="gramEnd"/>
+      <w:r>
+        <w:rPr>
+          <w:b/>
+          <w:bCs/>
+        </w:rPr>
+        <w:t>);</w:t>
+      </w:r>
+      <w:r>
+        <w:t xml:space="preserve"> : Cria a animação da nave baseando-se se a mesma está indo para cima, para baixo, para frente ou para trás, rotacionando a nave ou ligando/desligando os motores.</w:t>
+      </w:r>
+    </w:p>
+    <w:p/>
+    <w:p/>
+    <w:p>
+      <w:pPr>
+        <w:pStyle w:val="Ttulo4"/>
+      </w:pPr>
+      <w:r>
+        <w:lastRenderedPageBreak/>
+        <w:t>2.3.3.</w:t>
+      </w:r>
+      <w:r>
+        <w:t>10</w:t>
+      </w:r>
+      <w:r>
+        <w:t xml:space="preserve">. </w:t>
+      </w:r>
+      <w:proofErr w:type="spellStart"/>
+      <w:r>
+        <w:t>jogo</w:t>
+      </w:r>
+      <w:r>
+        <w:t>.h</w:t>
+      </w:r>
+      <w:proofErr w:type="spellEnd"/>
+    </w:p>
+    <w:p/>
+    <w:p>
+      <w:pPr>
+        <w:ind w:firstLine="708"/>
+      </w:pPr>
+      <w:r>
+        <w:t>Funções e tratativas relacionadas ao</w:t>
+      </w:r>
+      <w:r>
+        <w:t xml:space="preserve"> jogo em si.</w:t>
+      </w:r>
+    </w:p>
+    <w:p/>
+    <w:p>
+      <w:proofErr w:type="spellStart"/>
+      <w:r>
+        <w:rPr>
+          <w:b/>
+          <w:bCs/>
+        </w:rPr>
+        <w:t>void</w:t>
+      </w:r>
+      <w:proofErr w:type="spellEnd"/>
+      <w:r>
+        <w:rPr>
+          <w:b/>
+          <w:bCs/>
+        </w:rPr>
+        <w:t xml:space="preserve"> </w:t>
+      </w:r>
+      <w:proofErr w:type="spellStart"/>
+      <w:proofErr w:type="gramStart"/>
+      <w:r>
+        <w:rPr>
+          <w:b/>
+          <w:bCs/>
+        </w:rPr>
+        <w:t>reiniciarJogo</w:t>
+      </w:r>
+      <w:proofErr w:type="spellEnd"/>
+      <w:r>
+        <w:rPr>
+          <w:b/>
+          <w:bCs/>
+        </w:rPr>
+        <w:t>(</w:t>
+      </w:r>
+      <w:proofErr w:type="gramEnd"/>
+      <w:r>
+        <w:rPr>
+          <w:b/>
+          <w:bCs/>
+        </w:rPr>
+        <w:t>);</w:t>
+      </w:r>
+      <w:r>
+        <w:rPr>
+          <w:b/>
+          <w:bCs/>
+        </w:rPr>
+        <w:t xml:space="preserve"> </w:t>
+      </w:r>
+      <w:r>
+        <w:t>: reinicia o jogo, zerando game over, desativando movimentações, colisões, status de objetos, reiniciando posições e valores padrões, etc.</w:t>
+      </w:r>
+    </w:p>
+    <w:p/>
+    <w:p>
+      <w:pPr>
+        <w:pStyle w:val="Ttulo4"/>
+      </w:pPr>
+      <w:r>
+        <w:t>2.3.3.1</w:t>
+      </w:r>
+      <w:r>
+        <w:t>1</w:t>
+      </w:r>
+      <w:r>
+        <w:t xml:space="preserve">. </w:t>
+      </w:r>
+      <w:proofErr w:type="spellStart"/>
+      <w:r>
+        <w:t>menu</w:t>
+      </w:r>
+      <w:r>
+        <w:t>.h</w:t>
+      </w:r>
+      <w:proofErr w:type="spellEnd"/>
+    </w:p>
+    <w:p/>
+    <w:p>
+      <w:pPr>
+        <w:ind w:firstLine="708"/>
+      </w:pPr>
+      <w:r>
+        <w:t xml:space="preserve">Funções e tratativas relacionadas </w:t>
+      </w:r>
+      <w:r>
+        <w:t>ao menu principal</w:t>
+      </w:r>
+      <w:r>
+        <w:t>.</w:t>
+      </w:r>
+    </w:p>
+    <w:p/>
+    <w:p>
+      <w:proofErr w:type="spellStart"/>
+      <w:r>
+        <w:rPr>
+          <w:b/>
+          <w:bCs/>
+        </w:rPr>
+        <w:t>void</w:t>
+      </w:r>
+      <w:proofErr w:type="spellEnd"/>
+      <w:r>
+        <w:rPr>
+          <w:b/>
+          <w:bCs/>
+        </w:rPr>
+        <w:t xml:space="preserve"> </w:t>
+      </w:r>
+      <w:proofErr w:type="spellStart"/>
+      <w:proofErr w:type="gramStart"/>
+      <w:r>
+        <w:rPr>
+          <w:b/>
+          <w:bCs/>
+        </w:rPr>
+        <w:t>redesenhaTelaMenu</w:t>
+      </w:r>
+      <w:proofErr w:type="spellEnd"/>
+      <w:r>
+        <w:rPr>
+          <w:b/>
+          <w:bCs/>
+        </w:rPr>
+        <w:t>(</w:t>
+      </w:r>
+      <w:proofErr w:type="gramEnd"/>
+      <w:r>
+        <w:rPr>
+          <w:b/>
+          <w:bCs/>
+        </w:rPr>
+        <w:t>);</w:t>
+      </w:r>
+      <w:r>
+        <w:t xml:space="preserve"> : redesenha tela do menu, baseando-se nos cálculos, movimentação do background, escurecimento da tela, etc.</w:t>
+      </w:r>
+    </w:p>
+    <w:p/>
+    <w:p>
+      <w:proofErr w:type="spellStart"/>
+      <w:r>
+        <w:rPr>
+          <w:b/>
+          <w:bCs/>
+        </w:rPr>
+        <w:t>void</w:t>
+      </w:r>
+      <w:proofErr w:type="spellEnd"/>
+      <w:r>
+        <w:rPr>
+          <w:b/>
+          <w:bCs/>
+        </w:rPr>
+        <w:t xml:space="preserve"> </w:t>
+      </w:r>
+      <w:proofErr w:type="spellStart"/>
+      <w:proofErr w:type="gramStart"/>
+      <w:r>
+        <w:rPr>
+          <w:b/>
+          <w:bCs/>
+        </w:rPr>
+        <w:t>inciarMenu</w:t>
+      </w:r>
+      <w:proofErr w:type="spellEnd"/>
+      <w:r>
+        <w:rPr>
+          <w:b/>
+          <w:bCs/>
+        </w:rPr>
+        <w:t>(</w:t>
+      </w:r>
+      <w:proofErr w:type="gramEnd"/>
+      <w:r>
+        <w:rPr>
+          <w:b/>
+          <w:bCs/>
+        </w:rPr>
+        <w:t>);</w:t>
+      </w:r>
+      <w:r>
+        <w:t xml:space="preserve"> : inicia o background do menu com sua respectiva movimentação.</w:t>
+      </w:r>
+    </w:p>
+    <w:p/>
+    <w:p>
+      <w:proofErr w:type="spellStart"/>
+      <w:r>
+        <w:rPr>
+          <w:b/>
+          <w:bCs/>
+        </w:rPr>
+        <w:t>void</w:t>
+      </w:r>
+      <w:proofErr w:type="spellEnd"/>
+      <w:r>
+        <w:rPr>
+          <w:b/>
+          <w:bCs/>
+        </w:rPr>
+        <w:t xml:space="preserve"> </w:t>
+      </w:r>
+      <w:proofErr w:type="spellStart"/>
+      <w:proofErr w:type="gramStart"/>
+      <w:r>
+        <w:rPr>
+          <w:b/>
+          <w:bCs/>
+        </w:rPr>
+        <w:t>defineVelocidadeImagensMenu</w:t>
+      </w:r>
+      <w:proofErr w:type="spellEnd"/>
+      <w:r>
+        <w:rPr>
+          <w:b/>
+          <w:bCs/>
+        </w:rPr>
+        <w:t>(</w:t>
+      </w:r>
+      <w:proofErr w:type="spellStart"/>
+      <w:proofErr w:type="gramEnd"/>
+      <w:r>
+        <w:rPr>
+          <w:b/>
+          <w:bCs/>
+        </w:rPr>
+        <w:t>int</w:t>
+      </w:r>
+      <w:proofErr w:type="spellEnd"/>
+      <w:r>
+        <w:rPr>
+          <w:b/>
+          <w:bCs/>
+        </w:rPr>
+        <w:t xml:space="preserve"> i);</w:t>
+      </w:r>
+      <w:r>
+        <w:t xml:space="preserve"> : define velocidade das imagens de background do menu baseadas no tipo.</w:t>
+      </w:r>
+    </w:p>
+    <w:p/>
+    <w:p>
+      <w:proofErr w:type="spellStart"/>
+      <w:r>
+        <w:rPr>
+          <w:b/>
+          <w:bCs/>
+        </w:rPr>
+        <w:t>void</w:t>
+      </w:r>
+      <w:proofErr w:type="spellEnd"/>
+      <w:r>
+        <w:rPr>
+          <w:b/>
+          <w:bCs/>
+        </w:rPr>
+        <w:t xml:space="preserve"> </w:t>
+      </w:r>
+      <w:proofErr w:type="spellStart"/>
+      <w:proofErr w:type="gramStart"/>
+      <w:r>
+        <w:rPr>
+          <w:b/>
+          <w:bCs/>
+        </w:rPr>
+        <w:t>finalizaMenu</w:t>
+      </w:r>
+      <w:proofErr w:type="spellEnd"/>
+      <w:r>
+        <w:rPr>
+          <w:b/>
+          <w:bCs/>
+        </w:rPr>
+        <w:t>(</w:t>
+      </w:r>
+      <w:proofErr w:type="gramEnd"/>
+      <w:r>
+        <w:rPr>
+          <w:b/>
+          <w:bCs/>
+        </w:rPr>
+        <w:t>);</w:t>
+      </w:r>
+      <w:r>
+        <w:t xml:space="preserve"> : finaliza os bitmaps de background do menu.</w:t>
+      </w:r>
+    </w:p>
+    <w:p/>
+    <w:p>
+      <w:proofErr w:type="spellStart"/>
+      <w:r>
+        <w:rPr>
+          <w:b/>
+          <w:bCs/>
+        </w:rPr>
+        <w:t>void</w:t>
+      </w:r>
+      <w:proofErr w:type="spellEnd"/>
+      <w:r>
+        <w:rPr>
+          <w:b/>
+          <w:bCs/>
+        </w:rPr>
+        <w:t xml:space="preserve"> </w:t>
+      </w:r>
+      <w:proofErr w:type="spellStart"/>
+      <w:proofErr w:type="gramStart"/>
+      <w:r>
+        <w:rPr>
+          <w:b/>
+          <w:bCs/>
+        </w:rPr>
+        <w:t>calculaMenu</w:t>
+      </w:r>
+      <w:proofErr w:type="spellEnd"/>
+      <w:r>
+        <w:rPr>
+          <w:b/>
+          <w:bCs/>
+        </w:rPr>
+        <w:t>(</w:t>
+      </w:r>
+      <w:proofErr w:type="gramEnd"/>
+      <w:r>
+        <w:rPr>
+          <w:b/>
+          <w:bCs/>
+        </w:rPr>
+        <w:t>);</w:t>
+      </w:r>
+      <w:r>
+        <w:t xml:space="preserve"> : calcula a movimentação do background do menu juntamente com seu respectivo clone de movimento.</w:t>
+      </w:r>
+    </w:p>
+    <w:p/>
+    <w:p>
+      <w:proofErr w:type="spellStart"/>
+      <w:r>
+        <w:rPr>
+          <w:b/>
+          <w:bCs/>
+        </w:rPr>
+        <w:t>void</w:t>
+      </w:r>
+      <w:proofErr w:type="spellEnd"/>
+      <w:r>
+        <w:rPr>
+          <w:b/>
+          <w:bCs/>
+        </w:rPr>
+        <w:t xml:space="preserve"> </w:t>
+      </w:r>
+      <w:proofErr w:type="spellStart"/>
+      <w:proofErr w:type="gramStart"/>
+      <w:r>
+        <w:rPr>
+          <w:b/>
+          <w:bCs/>
+        </w:rPr>
+        <w:t>desenhaBackgroundMenuMovendo</w:t>
+      </w:r>
+      <w:proofErr w:type="spellEnd"/>
+      <w:r>
+        <w:rPr>
+          <w:b/>
+          <w:bCs/>
+        </w:rPr>
+        <w:t>(</w:t>
+      </w:r>
+      <w:proofErr w:type="gramEnd"/>
+      <w:r>
+        <w:rPr>
+          <w:b/>
+          <w:bCs/>
+        </w:rPr>
+        <w:t>);</w:t>
+      </w:r>
+      <w:r>
+        <w:t xml:space="preserve"> : desenha a movimentação do background do menu.</w:t>
+      </w:r>
+    </w:p>
+    <w:p/>
+    <w:p>
+      <w:proofErr w:type="spellStart"/>
+      <w:r>
+        <w:rPr>
+          <w:b/>
+          <w:bCs/>
+        </w:rPr>
+        <w:t>void</w:t>
+      </w:r>
+      <w:proofErr w:type="spellEnd"/>
+      <w:r>
+        <w:rPr>
+          <w:b/>
+          <w:bCs/>
+        </w:rPr>
+        <w:t xml:space="preserve"> </w:t>
+      </w:r>
+      <w:proofErr w:type="spellStart"/>
+      <w:proofErr w:type="gramStart"/>
+      <w:r>
+        <w:rPr>
+          <w:b/>
+          <w:bCs/>
+        </w:rPr>
+        <w:t>desenhaNomeDoJogo</w:t>
+      </w:r>
+      <w:proofErr w:type="spellEnd"/>
+      <w:r>
+        <w:rPr>
+          <w:b/>
+          <w:bCs/>
+        </w:rPr>
+        <w:t>(</w:t>
+      </w:r>
+      <w:proofErr w:type="gramEnd"/>
+      <w:r>
+        <w:rPr>
+          <w:b/>
+          <w:bCs/>
+        </w:rPr>
+        <w:t>);</w:t>
+      </w:r>
+      <w:r>
+        <w:t xml:space="preserve"> : desenha o nome do jogo no menu.</w:t>
+      </w:r>
+    </w:p>
+    <w:p/>
+    <w:p>
+      <w:proofErr w:type="spellStart"/>
+      <w:r>
+        <w:rPr>
+          <w:b/>
+          <w:bCs/>
+        </w:rPr>
+        <w:t>void</w:t>
+      </w:r>
+      <w:proofErr w:type="spellEnd"/>
+      <w:r>
+        <w:rPr>
+          <w:b/>
+          <w:bCs/>
+        </w:rPr>
+        <w:t xml:space="preserve"> </w:t>
+      </w:r>
+      <w:proofErr w:type="spellStart"/>
+      <w:proofErr w:type="gramStart"/>
+      <w:r>
+        <w:rPr>
+          <w:b/>
+          <w:bCs/>
+        </w:rPr>
+        <w:t>escureceParcialmenteTelaMenu</w:t>
+      </w:r>
+      <w:proofErr w:type="spellEnd"/>
+      <w:r>
+        <w:rPr>
+          <w:b/>
+          <w:bCs/>
+        </w:rPr>
+        <w:t>(</w:t>
+      </w:r>
+      <w:proofErr w:type="gramEnd"/>
+      <w:r>
+        <w:rPr>
+          <w:b/>
+          <w:bCs/>
+        </w:rPr>
+        <w:t>);</w:t>
+      </w:r>
+      <w:r>
+        <w:rPr>
+          <w:b/>
+          <w:bCs/>
+        </w:rPr>
+        <w:t xml:space="preserve"> </w:t>
+      </w:r>
+      <w:r>
+        <w:t>: escurece parcialmente a tela para dar mais foco nos textos.</w:t>
+      </w:r>
+    </w:p>
+    <w:p/>
+    <w:p>
+      <w:proofErr w:type="spellStart"/>
+      <w:r>
+        <w:rPr>
+          <w:b/>
+          <w:bCs/>
+        </w:rPr>
+        <w:lastRenderedPageBreak/>
+        <w:t>void</w:t>
+      </w:r>
+      <w:proofErr w:type="spellEnd"/>
+      <w:r>
+        <w:rPr>
+          <w:b/>
+          <w:bCs/>
+        </w:rPr>
+        <w:t xml:space="preserve"> </w:t>
+      </w:r>
+      <w:proofErr w:type="spellStart"/>
+      <w:proofErr w:type="gramStart"/>
+      <w:r>
+        <w:rPr>
+          <w:b/>
+          <w:bCs/>
+        </w:rPr>
+        <w:t>desenhaMenuOpcoes</w:t>
+      </w:r>
+      <w:proofErr w:type="spellEnd"/>
+      <w:r>
+        <w:rPr>
+          <w:b/>
+          <w:bCs/>
+        </w:rPr>
+        <w:t>(</w:t>
+      </w:r>
+      <w:proofErr w:type="gramEnd"/>
+      <w:r>
+        <w:rPr>
+          <w:b/>
+          <w:bCs/>
+        </w:rPr>
+        <w:t>);</w:t>
+      </w:r>
+      <w:r>
+        <w:t xml:space="preserve"> : desenha as opções do menu e calcula quando são selecionadas.</w:t>
+      </w:r>
+    </w:p>
+    <w:p/>
+    <w:p>
+      <w:proofErr w:type="spellStart"/>
+      <w:r>
+        <w:rPr>
+          <w:b/>
+          <w:bCs/>
+        </w:rPr>
+        <w:t>void</w:t>
+      </w:r>
+      <w:proofErr w:type="spellEnd"/>
+      <w:r>
+        <w:rPr>
+          <w:b/>
+          <w:bCs/>
+        </w:rPr>
+        <w:t xml:space="preserve"> </w:t>
+      </w:r>
+      <w:proofErr w:type="spellStart"/>
+      <w:proofErr w:type="gramStart"/>
+      <w:r>
+        <w:rPr>
+          <w:b/>
+          <w:bCs/>
+        </w:rPr>
+        <w:t>animacaoIniciarJogo</w:t>
+      </w:r>
+      <w:proofErr w:type="spellEnd"/>
+      <w:r>
+        <w:rPr>
+          <w:b/>
+          <w:bCs/>
+        </w:rPr>
+        <w:t>(</w:t>
+      </w:r>
+      <w:proofErr w:type="gramEnd"/>
+      <w:r>
+        <w:rPr>
+          <w:b/>
+          <w:bCs/>
+        </w:rPr>
+        <w:t>);</w:t>
+      </w:r>
+      <w:r>
+        <w:t xml:space="preserve"> : desenha a animação do texto de iniciar jogo “piscando” quando selecionada.</w:t>
+      </w:r>
+    </w:p>
+    <w:p/>
+    <w:p>
+      <w:proofErr w:type="spellStart"/>
+      <w:r>
+        <w:rPr>
+          <w:b/>
+          <w:bCs/>
+        </w:rPr>
+        <w:t>void</w:t>
+      </w:r>
+      <w:proofErr w:type="spellEnd"/>
+      <w:r>
+        <w:rPr>
+          <w:b/>
+          <w:bCs/>
+        </w:rPr>
+        <w:t xml:space="preserve"> </w:t>
+      </w:r>
+      <w:proofErr w:type="spellStart"/>
+      <w:proofErr w:type="gramStart"/>
+      <w:r>
+        <w:rPr>
+          <w:b/>
+          <w:bCs/>
+        </w:rPr>
+        <w:t>teclasMenu</w:t>
+      </w:r>
+      <w:proofErr w:type="spellEnd"/>
+      <w:r>
+        <w:rPr>
+          <w:b/>
+          <w:bCs/>
+        </w:rPr>
+        <w:t>(</w:t>
+      </w:r>
+      <w:proofErr w:type="spellStart"/>
+      <w:proofErr w:type="gramEnd"/>
+      <w:r>
+        <w:rPr>
+          <w:b/>
+          <w:bCs/>
+        </w:rPr>
+        <w:t>int</w:t>
+      </w:r>
+      <w:proofErr w:type="spellEnd"/>
+      <w:r>
+        <w:rPr>
+          <w:b/>
+          <w:bCs/>
+        </w:rPr>
+        <w:t xml:space="preserve"> tecla, </w:t>
+      </w:r>
+      <w:proofErr w:type="spellStart"/>
+      <w:r>
+        <w:rPr>
+          <w:b/>
+          <w:bCs/>
+        </w:rPr>
+        <w:t>int</w:t>
+      </w:r>
+      <w:proofErr w:type="spellEnd"/>
+      <w:r>
+        <w:rPr>
+          <w:b/>
+          <w:bCs/>
+        </w:rPr>
+        <w:t xml:space="preserve"> </w:t>
+      </w:r>
+      <w:proofErr w:type="spellStart"/>
+      <w:r>
+        <w:rPr>
+          <w:b/>
+          <w:bCs/>
+        </w:rPr>
+        <w:t>tipoEvento</w:t>
+      </w:r>
+      <w:proofErr w:type="spellEnd"/>
+      <w:r>
+        <w:rPr>
+          <w:b/>
+          <w:bCs/>
+        </w:rPr>
+        <w:t>);</w:t>
+      </w:r>
+      <w:r>
+        <w:t xml:space="preserve"> : lê as respectivas teclas de seleção do menu e configura as flags de seleção.</w:t>
+      </w:r>
+    </w:p>
+    <w:p/>
+    <w:p>
+      <w:pPr>
+        <w:pStyle w:val="Ttulo4"/>
+      </w:pPr>
+      <w:r>
+        <w:t>2.3.3.1</w:t>
+      </w:r>
+      <w:r>
+        <w:t>3</w:t>
+      </w:r>
+      <w:r>
+        <w:t xml:space="preserve">. </w:t>
+      </w:r>
+      <w:proofErr w:type="spellStart"/>
+      <w:r>
+        <w:t>gameover</w:t>
+      </w:r>
+      <w:r>
+        <w:t>.h</w:t>
+      </w:r>
+      <w:proofErr w:type="spellEnd"/>
+    </w:p>
+    <w:p/>
+    <w:p>
+      <w:pPr>
+        <w:ind w:firstLine="708"/>
+      </w:pPr>
+      <w:r>
+        <w:t xml:space="preserve">Funções e tratativas relacionadas ao menu </w:t>
+      </w:r>
+      <w:r>
+        <w:t>de game over</w:t>
+      </w:r>
+      <w:r>
+        <w:t>.</w:t>
+      </w:r>
+    </w:p>
+    <w:p/>
+    <w:p>
+      <w:proofErr w:type="spellStart"/>
+      <w:r>
+        <w:rPr>
+          <w:b/>
+          <w:bCs/>
+        </w:rPr>
+        <w:t>void</w:t>
+      </w:r>
+      <w:proofErr w:type="spellEnd"/>
+      <w:r>
+        <w:rPr>
+          <w:b/>
+          <w:bCs/>
+        </w:rPr>
+        <w:t xml:space="preserve"> </w:t>
+      </w:r>
+      <w:proofErr w:type="spellStart"/>
+      <w:proofErr w:type="gramStart"/>
+      <w:r>
+        <w:rPr>
+          <w:b/>
+          <w:bCs/>
+        </w:rPr>
+        <w:t>escurecerTela</w:t>
+      </w:r>
+      <w:proofErr w:type="spellEnd"/>
+      <w:r>
+        <w:rPr>
+          <w:b/>
+          <w:bCs/>
+        </w:rPr>
+        <w:t>(</w:t>
+      </w:r>
+      <w:proofErr w:type="gramEnd"/>
+      <w:r>
+        <w:rPr>
+          <w:b/>
+          <w:bCs/>
+        </w:rPr>
+        <w:t>);</w:t>
+      </w:r>
+      <w:r>
+        <w:t xml:space="preserve"> : </w:t>
+      </w:r>
+      <w:r>
+        <w:t>animação de escurecer</w:t>
+      </w:r>
+      <w:r>
+        <w:t xml:space="preserve"> parcialmente a tela do background do jogo para dar foco ao menu de game over.</w:t>
+      </w:r>
+    </w:p>
+    <w:p/>
+    <w:p>
+      <w:proofErr w:type="spellStart"/>
+      <w:r>
+        <w:rPr>
+          <w:b/>
+          <w:bCs/>
+        </w:rPr>
+        <w:t>void</w:t>
+      </w:r>
+      <w:proofErr w:type="spellEnd"/>
+      <w:r>
+        <w:rPr>
+          <w:b/>
+          <w:bCs/>
+        </w:rPr>
+        <w:t xml:space="preserve"> </w:t>
+      </w:r>
+      <w:proofErr w:type="spellStart"/>
+      <w:proofErr w:type="gramStart"/>
+      <w:r>
+        <w:rPr>
+          <w:b/>
+          <w:bCs/>
+        </w:rPr>
+        <w:t>desenhaGameOver</w:t>
+      </w:r>
+      <w:proofErr w:type="spellEnd"/>
+      <w:r>
+        <w:rPr>
+          <w:b/>
+          <w:bCs/>
+        </w:rPr>
+        <w:t>(</w:t>
+      </w:r>
+      <w:proofErr w:type="gramEnd"/>
+      <w:r>
+        <w:rPr>
+          <w:b/>
+          <w:bCs/>
+        </w:rPr>
+        <w:t>);</w:t>
+      </w:r>
+      <w:r>
+        <w:t xml:space="preserve"> : desenha o menu de game over, juntamente com a animação de escurecimento, pontuação, possível recorde</w:t>
+      </w:r>
+      <w:r>
+        <w:t>, etc.</w:t>
+      </w:r>
+    </w:p>
+    <w:p/>
+    <w:p>
+      <w:proofErr w:type="spellStart"/>
+      <w:r>
+        <w:rPr>
+          <w:b/>
+          <w:bCs/>
+        </w:rPr>
+        <w:t>void</w:t>
+      </w:r>
+      <w:proofErr w:type="spellEnd"/>
+      <w:r>
+        <w:rPr>
+          <w:b/>
+          <w:bCs/>
+        </w:rPr>
+        <w:t xml:space="preserve"> </w:t>
+      </w:r>
+      <w:proofErr w:type="spellStart"/>
+      <w:proofErr w:type="gramStart"/>
+      <w:r>
+        <w:rPr>
+          <w:b/>
+          <w:bCs/>
+        </w:rPr>
+        <w:t>desenhaTelaEscurecida</w:t>
+      </w:r>
+      <w:proofErr w:type="spellEnd"/>
+      <w:r>
+        <w:rPr>
+          <w:b/>
+          <w:bCs/>
+        </w:rPr>
+        <w:t>(</w:t>
+      </w:r>
+      <w:proofErr w:type="gramEnd"/>
+      <w:r>
+        <w:rPr>
+          <w:b/>
+          <w:bCs/>
+        </w:rPr>
+        <w:t>);</w:t>
+      </w:r>
+      <w:r>
+        <w:t xml:space="preserve"> : permanece a tela parcialmente escurecida.</w:t>
+      </w:r>
+    </w:p>
+    <w:p/>
+    <w:p>
+      <w:proofErr w:type="spellStart"/>
+      <w:r>
+        <w:rPr>
+          <w:b/>
+          <w:bCs/>
+        </w:rPr>
+        <w:t>void</w:t>
+      </w:r>
+      <w:proofErr w:type="spellEnd"/>
+      <w:r>
+        <w:rPr>
+          <w:b/>
+          <w:bCs/>
+        </w:rPr>
+        <w:t xml:space="preserve"> </w:t>
+      </w:r>
+      <w:proofErr w:type="spellStart"/>
+      <w:proofErr w:type="gramStart"/>
+      <w:r>
+        <w:rPr>
+          <w:b/>
+          <w:bCs/>
+        </w:rPr>
+        <w:t>desenhaTextosGameOver</w:t>
+      </w:r>
+      <w:proofErr w:type="spellEnd"/>
+      <w:r>
+        <w:rPr>
+          <w:b/>
+          <w:bCs/>
+        </w:rPr>
+        <w:t>(</w:t>
+      </w:r>
+      <w:proofErr w:type="gramEnd"/>
+      <w:r>
+        <w:rPr>
+          <w:b/>
+          <w:bCs/>
+        </w:rPr>
+        <w:t>);</w:t>
+      </w:r>
+      <w:r>
+        <w:t xml:space="preserve"> : desenha os textos do game over.</w:t>
+      </w:r>
+    </w:p>
+    <w:p/>
+    <w:p>
+      <w:proofErr w:type="spellStart"/>
+      <w:r>
+        <w:rPr>
+          <w:b/>
+          <w:bCs/>
+        </w:rPr>
+        <w:t>void</w:t>
+      </w:r>
+      <w:proofErr w:type="spellEnd"/>
+      <w:r>
+        <w:rPr>
+          <w:b/>
+          <w:bCs/>
+        </w:rPr>
+        <w:t xml:space="preserve"> </w:t>
+      </w:r>
+      <w:proofErr w:type="spellStart"/>
+      <w:proofErr w:type="gramStart"/>
+      <w:r>
+        <w:rPr>
+          <w:b/>
+          <w:bCs/>
+        </w:rPr>
+        <w:t>denhaMenuGameOver</w:t>
+      </w:r>
+      <w:proofErr w:type="spellEnd"/>
+      <w:r>
+        <w:rPr>
+          <w:b/>
+          <w:bCs/>
+        </w:rPr>
+        <w:t>(</w:t>
+      </w:r>
+      <w:proofErr w:type="gramEnd"/>
+      <w:r>
+        <w:rPr>
+          <w:b/>
+          <w:bCs/>
+        </w:rPr>
+        <w:t>);</w:t>
+      </w:r>
+      <w:r>
+        <w:t xml:space="preserve"> : desenha os textos do menu de seleções do game over, com animações de seleções de palavras.</w:t>
+      </w:r>
+    </w:p>
+    <w:p/>
+    <w:p>
+      <w:proofErr w:type="spellStart"/>
+      <w:r>
+        <w:rPr>
+          <w:b/>
+          <w:bCs/>
+        </w:rPr>
+        <w:t>void</w:t>
+      </w:r>
+      <w:proofErr w:type="spellEnd"/>
+      <w:r>
+        <w:rPr>
+          <w:b/>
+          <w:bCs/>
+        </w:rPr>
+        <w:t xml:space="preserve"> </w:t>
+      </w:r>
+      <w:proofErr w:type="spellStart"/>
+      <w:proofErr w:type="gramStart"/>
+      <w:r>
+        <w:rPr>
+          <w:b/>
+          <w:bCs/>
+        </w:rPr>
+        <w:t>animacaoPalavraMenu</w:t>
+      </w:r>
+      <w:proofErr w:type="spellEnd"/>
+      <w:r>
+        <w:rPr>
+          <w:b/>
+          <w:bCs/>
+        </w:rPr>
+        <w:t>(</w:t>
+      </w:r>
+      <w:proofErr w:type="gramEnd"/>
+      <w:r>
+        <w:rPr>
+          <w:b/>
+          <w:bCs/>
+        </w:rPr>
+        <w:t>);</w:t>
+      </w:r>
+      <w:r>
+        <w:t xml:space="preserve"> : desenha a animação da palavra menu piscando, quando selecionada.</w:t>
+      </w:r>
+    </w:p>
+    <w:p/>
+    <w:p>
+      <w:proofErr w:type="spellStart"/>
+      <w:r>
+        <w:rPr>
+          <w:b/>
+          <w:bCs/>
+        </w:rPr>
+        <w:t>void</w:t>
+      </w:r>
+      <w:proofErr w:type="spellEnd"/>
+      <w:r>
+        <w:rPr>
+          <w:b/>
+          <w:bCs/>
+        </w:rPr>
+        <w:t xml:space="preserve"> </w:t>
+      </w:r>
+      <w:proofErr w:type="spellStart"/>
+      <w:proofErr w:type="gramStart"/>
+      <w:r>
+        <w:rPr>
+          <w:b/>
+          <w:bCs/>
+        </w:rPr>
+        <w:t>animacaoPalavraReiniciar</w:t>
+      </w:r>
+      <w:proofErr w:type="spellEnd"/>
+      <w:r>
+        <w:rPr>
+          <w:b/>
+          <w:bCs/>
+        </w:rPr>
+        <w:t>(</w:t>
+      </w:r>
+      <w:proofErr w:type="gramEnd"/>
+      <w:r>
+        <w:rPr>
+          <w:b/>
+          <w:bCs/>
+        </w:rPr>
+        <w:t>);</w:t>
+      </w:r>
+      <w:r>
+        <w:t xml:space="preserve"> : </w:t>
+      </w:r>
+      <w:r>
+        <w:t xml:space="preserve">: desenha a animação da palavra </w:t>
+      </w:r>
+      <w:r>
+        <w:t>reiniciar</w:t>
+      </w:r>
+      <w:r>
+        <w:t xml:space="preserve"> piscando, quando selecionada.</w:t>
+      </w:r>
+    </w:p>
+    <w:p/>
+    <w:p>
+      <w:proofErr w:type="spellStart"/>
+      <w:r>
+        <w:rPr>
+          <w:b/>
+          <w:bCs/>
+        </w:rPr>
+        <w:t>void</w:t>
+      </w:r>
+      <w:proofErr w:type="spellEnd"/>
+      <w:r>
+        <w:rPr>
+          <w:b/>
+          <w:bCs/>
+        </w:rPr>
+        <w:t xml:space="preserve"> </w:t>
+      </w:r>
+      <w:proofErr w:type="spellStart"/>
+      <w:proofErr w:type="gramStart"/>
+      <w:r>
+        <w:rPr>
+          <w:b/>
+          <w:bCs/>
+        </w:rPr>
+        <w:t>desenhaPalavraMenu</w:t>
+      </w:r>
+      <w:proofErr w:type="spellEnd"/>
+      <w:r>
+        <w:rPr>
+          <w:b/>
+          <w:bCs/>
+        </w:rPr>
+        <w:t>(</w:t>
+      </w:r>
+      <w:proofErr w:type="gramEnd"/>
+      <w:r>
+        <w:rPr>
+          <w:b/>
+          <w:bCs/>
+        </w:rPr>
+        <w:t>);</w:t>
+      </w:r>
+      <w:r>
+        <w:t xml:space="preserve"> : desenha a palavra menu sem animação.</w:t>
+      </w:r>
+    </w:p>
+    <w:p/>
+    <w:p>
+      <w:proofErr w:type="spellStart"/>
+      <w:r>
+        <w:rPr>
+          <w:b/>
+          <w:bCs/>
+        </w:rPr>
+        <w:lastRenderedPageBreak/>
+        <w:t>void</w:t>
+      </w:r>
+      <w:proofErr w:type="spellEnd"/>
+      <w:r>
+        <w:rPr>
+          <w:b/>
+          <w:bCs/>
+        </w:rPr>
+        <w:t xml:space="preserve"> </w:t>
+      </w:r>
+      <w:proofErr w:type="spellStart"/>
+      <w:proofErr w:type="gramStart"/>
+      <w:r>
+        <w:rPr>
+          <w:b/>
+          <w:bCs/>
+        </w:rPr>
+        <w:t>desenhaPalavraReiniciar</w:t>
+      </w:r>
+      <w:proofErr w:type="spellEnd"/>
+      <w:r>
+        <w:rPr>
+          <w:b/>
+          <w:bCs/>
+        </w:rPr>
+        <w:t>(</w:t>
+      </w:r>
+      <w:proofErr w:type="gramEnd"/>
+      <w:r>
+        <w:rPr>
+          <w:b/>
+          <w:bCs/>
+        </w:rPr>
+        <w:t>);</w:t>
+      </w:r>
+      <w:r>
+        <w:t xml:space="preserve"> : desenha a palavra reiniciar sem animação.</w:t>
+      </w:r>
+    </w:p>
+    <w:p/>
+    <w:p>
+      <w:pPr>
+        <w:pStyle w:val="Ttulo4"/>
+      </w:pPr>
+      <w:r>
+        <w:t>2.3.3.1</w:t>
+      </w:r>
+      <w:r>
+        <w:t>4</w:t>
+      </w:r>
+      <w:r>
+        <w:t xml:space="preserve">. </w:t>
+      </w:r>
+      <w:proofErr w:type="spellStart"/>
+      <w:r>
+        <w:t>tela</w:t>
+      </w:r>
+      <w:r>
+        <w:t>.h</w:t>
+      </w:r>
+      <w:proofErr w:type="spellEnd"/>
+    </w:p>
+    <w:p/>
+    <w:p>
+      <w:pPr>
+        <w:ind w:firstLine="708"/>
+      </w:pPr>
+      <w:r>
+        <w:t xml:space="preserve">Funções e tratativas relacionadas ao menu </w:t>
+      </w:r>
+      <w:r>
+        <w:t>da tela</w:t>
+      </w:r>
+      <w:r>
+        <w:t>.</w:t>
+      </w:r>
+    </w:p>
+    <w:p/>
+    <w:p>
+      <w:proofErr w:type="spellStart"/>
+      <w:r>
+        <w:rPr>
+          <w:b/>
+          <w:bCs/>
+        </w:rPr>
+        <w:t>void</w:t>
+      </w:r>
+      <w:proofErr w:type="spellEnd"/>
+      <w:r>
+        <w:rPr>
+          <w:b/>
+          <w:bCs/>
+        </w:rPr>
+        <w:t xml:space="preserve"> </w:t>
+      </w:r>
+      <w:proofErr w:type="spellStart"/>
+      <w:proofErr w:type="gramStart"/>
+      <w:r>
+        <w:rPr>
+          <w:b/>
+          <w:bCs/>
+        </w:rPr>
+        <w:t>redesenhaTela</w:t>
+      </w:r>
+      <w:proofErr w:type="spellEnd"/>
+      <w:r>
+        <w:rPr>
+          <w:b/>
+          <w:bCs/>
+        </w:rPr>
+        <w:t>(</w:t>
+      </w:r>
+      <w:proofErr w:type="gramEnd"/>
+      <w:r>
+        <w:rPr>
+          <w:b/>
+          <w:bCs/>
+        </w:rPr>
+        <w:t>);</w:t>
+      </w:r>
+      <w:r>
+        <w:rPr>
+          <w:b/>
+          <w:bCs/>
+        </w:rPr>
+        <w:t xml:space="preserve"> </w:t>
+      </w:r>
+      <w:r>
+        <w:t xml:space="preserve">: redesenha tela do jogo, baseando-se no background, blocos, tiros, nave, asteroides, explosões, pontuação, </w:t>
+      </w:r>
+      <w:proofErr w:type="spellStart"/>
+      <w:r>
+        <w:t>game-over</w:t>
+      </w:r>
+      <w:proofErr w:type="spellEnd"/>
+      <w:r>
+        <w:t>, etc.</w:t>
+      </w:r>
+    </w:p>
+    <w:p/>
+    <w:p>
+      <w:pPr>
+        <w:pStyle w:val="Ttulo3"/>
+      </w:pPr>
+      <w:r>
+        <w:t>2.3</w:t>
+      </w:r>
+      <w:r>
+        <w:t>.4. Eventos</w:t>
+      </w:r>
+    </w:p>
+    <w:p/>
+    <w:p>
+      <w:pPr>
+        <w:ind w:firstLine="708"/>
+      </w:pPr>
+      <w:r>
+        <w:t>Funções e tratativas relacionadas a</w:t>
+      </w:r>
+      <w:r>
+        <w:t>os eventos disparados pelo jogo.</w:t>
+      </w:r>
+    </w:p>
+    <w:p/>
+    <w:p>
+      <w:pPr>
+        <w:pStyle w:val="Ttulo4"/>
+      </w:pPr>
+      <w:r>
+        <w:t>2.3.</w:t>
+      </w:r>
+      <w:r>
+        <w:t xml:space="preserve">4.1. </w:t>
+      </w:r>
+      <w:proofErr w:type="spellStart"/>
+      <w:r>
+        <w:t>mouse.h</w:t>
+      </w:r>
+      <w:proofErr w:type="spellEnd"/>
+    </w:p>
+    <w:p/>
+    <w:p>
+      <w:pPr>
+        <w:ind w:firstLine="708"/>
+      </w:pPr>
+      <w:r>
+        <w:t>Funções e tratativas relacionadas ao</w:t>
+      </w:r>
+      <w:r>
+        <w:t>s</w:t>
+      </w:r>
+      <w:r>
+        <w:t xml:space="preserve"> evento</w:t>
+      </w:r>
+      <w:r>
+        <w:t>s</w:t>
+      </w:r>
+      <w:r>
+        <w:t xml:space="preserve"> do mouse.</w:t>
+      </w:r>
+    </w:p>
+    <w:p/>
+    <w:p>
+      <w:proofErr w:type="spellStart"/>
+      <w:r>
+        <w:rPr>
+          <w:b/>
+          <w:bCs/>
+        </w:rPr>
+        <w:t>void</w:t>
+      </w:r>
+      <w:proofErr w:type="spellEnd"/>
+      <w:r>
+        <w:rPr>
+          <w:b/>
+          <w:bCs/>
+        </w:rPr>
+        <w:t xml:space="preserve"> </w:t>
+      </w:r>
+      <w:proofErr w:type="spellStart"/>
+      <w:proofErr w:type="gramStart"/>
+      <w:r>
+        <w:rPr>
+          <w:b/>
+          <w:bCs/>
+        </w:rPr>
+        <w:t>eventoCliqueDoMouse</w:t>
+      </w:r>
+      <w:proofErr w:type="spellEnd"/>
+      <w:r>
+        <w:rPr>
+          <w:b/>
+          <w:bCs/>
+        </w:rPr>
+        <w:t>(</w:t>
+      </w:r>
+      <w:proofErr w:type="gramEnd"/>
+      <w:r>
+        <w:rPr>
+          <w:b/>
+          <w:bCs/>
+        </w:rPr>
+        <w:t>);</w:t>
+      </w:r>
+      <w:r>
+        <w:rPr>
+          <w:b/>
+          <w:bCs/>
+        </w:rPr>
+        <w:t xml:space="preserve"> </w:t>
+      </w:r>
+      <w:r>
+        <w:t xml:space="preserve">: é disparado quando </w:t>
+      </w:r>
+      <w:r>
+        <w:t>o</w:t>
+      </w:r>
+      <w:r>
+        <w:t xml:space="preserve"> mouse</w:t>
+      </w:r>
+      <w:r>
+        <w:t xml:space="preserve"> dá um clique na tela</w:t>
+      </w:r>
+      <w:r>
+        <w:t>.</w:t>
+      </w:r>
+    </w:p>
+    <w:p/>
+    <w:p>
+      <w:proofErr w:type="spellStart"/>
+      <w:r>
+        <w:rPr>
+          <w:b/>
+          <w:bCs/>
+        </w:rPr>
+        <w:t>void</w:t>
+      </w:r>
+      <w:proofErr w:type="spellEnd"/>
+      <w:r>
+        <w:rPr>
+          <w:b/>
+          <w:bCs/>
+        </w:rPr>
+        <w:t xml:space="preserve"> </w:t>
+      </w:r>
+      <w:proofErr w:type="spellStart"/>
+      <w:proofErr w:type="gramStart"/>
+      <w:r>
+        <w:rPr>
+          <w:b/>
+          <w:bCs/>
+        </w:rPr>
+        <w:t>imprimirPosicaoCliqueMouse</w:t>
+      </w:r>
+      <w:proofErr w:type="spellEnd"/>
+      <w:r>
+        <w:rPr>
+          <w:b/>
+          <w:bCs/>
+        </w:rPr>
+        <w:t>(</w:t>
+      </w:r>
+      <w:proofErr w:type="spellStart"/>
+      <w:proofErr w:type="gramEnd"/>
+      <w:r>
+        <w:rPr>
+          <w:b/>
+          <w:bCs/>
+        </w:rPr>
+        <w:t>int</w:t>
+      </w:r>
+      <w:proofErr w:type="spellEnd"/>
+      <w:r>
+        <w:rPr>
+          <w:b/>
+          <w:bCs/>
+        </w:rPr>
+        <w:t xml:space="preserve"> x, </w:t>
+      </w:r>
+      <w:proofErr w:type="spellStart"/>
+      <w:r>
+        <w:rPr>
+          <w:b/>
+          <w:bCs/>
+        </w:rPr>
+        <w:t>int</w:t>
+      </w:r>
+      <w:proofErr w:type="spellEnd"/>
+      <w:r>
+        <w:rPr>
+          <w:b/>
+          <w:bCs/>
+        </w:rPr>
+        <w:t xml:space="preserve"> y);</w:t>
+      </w:r>
+      <w:r>
+        <w:t xml:space="preserve"> : imprime a posição x e y do clique do mouse;</w:t>
+      </w:r>
+    </w:p>
+    <w:p/>
+    <w:p>
+      <w:pPr>
+        <w:pStyle w:val="Ttulo4"/>
+      </w:pPr>
+      <w:r>
+        <w:t>2.3.4.</w:t>
+      </w:r>
+      <w:r>
+        <w:t>2</w:t>
+      </w:r>
+      <w:r>
+        <w:t xml:space="preserve">. </w:t>
+      </w:r>
+      <w:proofErr w:type="spellStart"/>
+      <w:r>
+        <w:t>tela</w:t>
+      </w:r>
+      <w:r>
+        <w:t>.h</w:t>
+      </w:r>
+      <w:proofErr w:type="spellEnd"/>
+    </w:p>
+    <w:p/>
+    <w:p>
+      <w:pPr>
+        <w:ind w:firstLine="708"/>
+      </w:pPr>
+      <w:r>
+        <w:t>Funções e tratativas relacionadas ao</w:t>
+      </w:r>
+      <w:r>
+        <w:t>s</w:t>
+      </w:r>
+      <w:r>
+        <w:t xml:space="preserve"> evento</w:t>
+      </w:r>
+      <w:r>
+        <w:t>s</w:t>
+      </w:r>
+      <w:r>
+        <w:t xml:space="preserve"> </w:t>
+      </w:r>
+      <w:r>
+        <w:t>da tela do jogo</w:t>
+      </w:r>
+      <w:r>
+        <w:t>.</w:t>
+      </w:r>
+    </w:p>
+    <w:p/>
+    <w:p>
+      <w:proofErr w:type="spellStart"/>
+      <w:r>
+        <w:rPr>
+          <w:b/>
+          <w:bCs/>
+        </w:rPr>
+        <w:t>void</w:t>
+      </w:r>
+      <w:proofErr w:type="spellEnd"/>
+      <w:r>
+        <w:rPr>
+          <w:b/>
+          <w:bCs/>
+        </w:rPr>
+        <w:t xml:space="preserve"> </w:t>
+      </w:r>
+      <w:proofErr w:type="spellStart"/>
+      <w:proofErr w:type="gramStart"/>
+      <w:r>
+        <w:rPr>
+          <w:b/>
+          <w:bCs/>
+        </w:rPr>
+        <w:t>eventoFechamentoDeTela</w:t>
+      </w:r>
+      <w:proofErr w:type="spellEnd"/>
+      <w:r>
+        <w:rPr>
+          <w:b/>
+          <w:bCs/>
+        </w:rPr>
+        <w:t>(</w:t>
+      </w:r>
+      <w:proofErr w:type="gramEnd"/>
+      <w:r>
+        <w:rPr>
+          <w:b/>
+          <w:bCs/>
+        </w:rPr>
+        <w:t>)</w:t>
+      </w:r>
+      <w:r>
+        <w:t>;</w:t>
+      </w:r>
+      <w:r>
+        <w:t xml:space="preserve"> : é disparado quando é o jogador clica em no X de fechar a janela do jogo.</w:t>
+      </w:r>
+    </w:p>
+    <w:p/>
+    <w:p>
+      <w:pPr>
+        <w:pStyle w:val="Ttulo4"/>
+      </w:pPr>
+      <w:r>
+        <w:t>2.3.4.</w:t>
+      </w:r>
+      <w:r>
+        <w:t>3</w:t>
+      </w:r>
+      <w:r>
+        <w:t xml:space="preserve">. </w:t>
+      </w:r>
+      <w:proofErr w:type="spellStart"/>
+      <w:r>
+        <w:t>teclas</w:t>
+      </w:r>
+      <w:r>
+        <w:t>.h</w:t>
+      </w:r>
+      <w:proofErr w:type="spellEnd"/>
+    </w:p>
+    <w:p/>
+    <w:p>
+      <w:pPr>
+        <w:ind w:firstLine="708"/>
+      </w:pPr>
+      <w:r>
+        <w:t xml:space="preserve">Funções e tratativas relacionadas aos eventos </w:t>
+      </w:r>
+      <w:r>
+        <w:t>das teclas do teclado</w:t>
+      </w:r>
+      <w:r>
+        <w:t>.</w:t>
+      </w:r>
+    </w:p>
+    <w:p/>
+    <w:p>
+      <w:proofErr w:type="spellStart"/>
+      <w:r>
+        <w:rPr>
+          <w:b/>
+          <w:bCs/>
+        </w:rPr>
+        <w:lastRenderedPageBreak/>
+        <w:t>void</w:t>
+      </w:r>
+      <w:proofErr w:type="spellEnd"/>
+      <w:r>
+        <w:rPr>
+          <w:b/>
+          <w:bCs/>
+        </w:rPr>
+        <w:t xml:space="preserve"> </w:t>
+      </w:r>
+      <w:proofErr w:type="spellStart"/>
+      <w:proofErr w:type="gramStart"/>
+      <w:r>
+        <w:rPr>
+          <w:b/>
+          <w:bCs/>
+        </w:rPr>
+        <w:t>eventoPressionarTecla</w:t>
+      </w:r>
+      <w:proofErr w:type="spellEnd"/>
+      <w:r>
+        <w:rPr>
+          <w:b/>
+          <w:bCs/>
+        </w:rPr>
+        <w:t>(</w:t>
+      </w:r>
+      <w:proofErr w:type="gramEnd"/>
+      <w:r>
+        <w:rPr>
+          <w:b/>
+          <w:bCs/>
+        </w:rPr>
+        <w:t>);</w:t>
+      </w:r>
+      <w:r>
+        <w:t xml:space="preserve"> : é disparado quando o jogador pressiona alguma tela ou solta alguma tecla pressionada</w:t>
+      </w:r>
+    </w:p>
+    <w:p/>
+    <w:p>
+      <w:proofErr w:type="spellStart"/>
+      <w:r>
+        <w:rPr>
+          <w:b/>
+          <w:bCs/>
+        </w:rPr>
+        <w:t>void</w:t>
+      </w:r>
+      <w:proofErr w:type="spellEnd"/>
+      <w:r>
+        <w:rPr>
+          <w:b/>
+          <w:bCs/>
+        </w:rPr>
+        <w:t xml:space="preserve"> </w:t>
+      </w:r>
+      <w:proofErr w:type="spellStart"/>
+      <w:proofErr w:type="gramStart"/>
+      <w:r>
+        <w:rPr>
+          <w:b/>
+          <w:bCs/>
+        </w:rPr>
+        <w:t>imprimirTeclaPressionada</w:t>
+      </w:r>
+      <w:proofErr w:type="spellEnd"/>
+      <w:r>
+        <w:rPr>
+          <w:b/>
+          <w:bCs/>
+        </w:rPr>
+        <w:t>(</w:t>
+      </w:r>
+      <w:proofErr w:type="spellStart"/>
+      <w:proofErr w:type="gramEnd"/>
+      <w:r>
+        <w:rPr>
+          <w:b/>
+          <w:bCs/>
+        </w:rPr>
+        <w:t>int</w:t>
+      </w:r>
+      <w:proofErr w:type="spellEnd"/>
+      <w:r>
+        <w:rPr>
+          <w:b/>
+          <w:bCs/>
+        </w:rPr>
+        <w:t xml:space="preserve"> tecla);</w:t>
+      </w:r>
+      <w:r>
+        <w:t xml:space="preserve"> : exibe a tecla pressionada no console.</w:t>
+      </w:r>
+    </w:p>
+    <w:p/>
+    <w:p>
+      <w:pPr>
+        <w:pStyle w:val="Ttulo4"/>
+      </w:pPr>
+      <w:r>
+        <w:t>2.3.4.</w:t>
+      </w:r>
+      <w:r>
+        <w:t>4</w:t>
+      </w:r>
+      <w:r>
+        <w:t xml:space="preserve">. </w:t>
+      </w:r>
+      <w:proofErr w:type="spellStart"/>
+      <w:r>
+        <w:t>temporizador</w:t>
+      </w:r>
+      <w:r>
+        <w:t>.h</w:t>
+      </w:r>
+      <w:proofErr w:type="spellEnd"/>
+    </w:p>
+    <w:p/>
+    <w:p>
+      <w:pPr>
+        <w:ind w:firstLine="708"/>
+      </w:pPr>
+      <w:r>
+        <w:t xml:space="preserve">Funções e tratativas relacionadas </w:t>
+      </w:r>
+      <w:r>
+        <w:t>ao evento de passar o tempo no jogo.</w:t>
+      </w:r>
+    </w:p>
+    <w:p/>
+    <w:p>
+      <w:proofErr w:type="spellStart"/>
+      <w:r>
+        <w:rPr>
+          <w:b/>
+          <w:bCs/>
+        </w:rPr>
+        <w:t>void</w:t>
+      </w:r>
+      <w:proofErr w:type="spellEnd"/>
+      <w:r>
+        <w:rPr>
+          <w:b/>
+          <w:bCs/>
+        </w:rPr>
+        <w:t xml:space="preserve"> </w:t>
+      </w:r>
+      <w:proofErr w:type="spellStart"/>
+      <w:proofErr w:type="gramStart"/>
+      <w:r>
+        <w:rPr>
+          <w:b/>
+          <w:bCs/>
+        </w:rPr>
+        <w:t>eventosDeTemporizador</w:t>
+      </w:r>
+      <w:proofErr w:type="spellEnd"/>
+      <w:r>
+        <w:rPr>
+          <w:b/>
+          <w:bCs/>
+        </w:rPr>
+        <w:t>(</w:t>
+      </w:r>
+      <w:proofErr w:type="gramEnd"/>
+      <w:r>
+        <w:rPr>
+          <w:b/>
+          <w:bCs/>
+        </w:rPr>
+        <w:t>);</w:t>
+      </w:r>
+      <w:r>
+        <w:t xml:space="preserve"> : calcula os eventos ao passar do tempo, como redesenhar a tela, atualizar a tela, adicionar pontuação a cada segundo, etc.</w:t>
+      </w:r>
+    </w:p>
+    <w:p/>
+    <w:p>
+      <w:proofErr w:type="spellStart"/>
+      <w:r>
+        <w:rPr>
+          <w:b/>
+          <w:bCs/>
+        </w:rPr>
+        <w:t>void</w:t>
+      </w:r>
+      <w:proofErr w:type="spellEnd"/>
+      <w:r>
+        <w:rPr>
+          <w:b/>
+          <w:bCs/>
+        </w:rPr>
+        <w:t xml:space="preserve"> </w:t>
+      </w:r>
+      <w:proofErr w:type="spellStart"/>
+      <w:proofErr w:type="gramStart"/>
+      <w:r>
+        <w:rPr>
+          <w:b/>
+          <w:bCs/>
+        </w:rPr>
+        <w:t>mostrarSegundosPassando</w:t>
+      </w:r>
+      <w:proofErr w:type="spellEnd"/>
+      <w:r>
+        <w:rPr>
+          <w:b/>
+          <w:bCs/>
+        </w:rPr>
+        <w:t>(</w:t>
+      </w:r>
+      <w:proofErr w:type="gramEnd"/>
+      <w:r>
+        <w:rPr>
+          <w:b/>
+          <w:bCs/>
+        </w:rPr>
+        <w:t>);</w:t>
+      </w:r>
+      <w:r>
+        <w:t xml:space="preserve"> : a cada um segundo mostra na tela quanto tempo se passou desde o início da aplicação.</w:t>
+      </w:r>
+    </w:p>
+    <w:p/>
+    <w:p>
+      <w:proofErr w:type="spellStart"/>
+      <w:r>
+        <w:rPr>
+          <w:b/>
+          <w:bCs/>
+        </w:rPr>
+        <w:t>void</w:t>
+      </w:r>
+      <w:proofErr w:type="spellEnd"/>
+      <w:r>
+        <w:rPr>
+          <w:b/>
+          <w:bCs/>
+        </w:rPr>
+        <w:t xml:space="preserve"> </w:t>
+      </w:r>
+      <w:proofErr w:type="spellStart"/>
+      <w:proofErr w:type="gramStart"/>
+      <w:r>
+        <w:rPr>
+          <w:b/>
+          <w:bCs/>
+        </w:rPr>
+        <w:t>eventosDeTemporizadorMenu</w:t>
+      </w:r>
+      <w:proofErr w:type="spellEnd"/>
+      <w:r>
+        <w:rPr>
+          <w:b/>
+          <w:bCs/>
+        </w:rPr>
+        <w:t>(</w:t>
+      </w:r>
+      <w:proofErr w:type="gramEnd"/>
+      <w:r>
+        <w:rPr>
+          <w:b/>
+          <w:bCs/>
+        </w:rPr>
+        <w:t>);</w:t>
+      </w:r>
+      <w:r>
+        <w:t xml:space="preserve"> : </w:t>
+      </w:r>
+      <w:r>
+        <w:t>calcula os eventos</w:t>
+      </w:r>
+      <w:r>
+        <w:t xml:space="preserve"> do menu</w:t>
+      </w:r>
+      <w:r>
+        <w:t xml:space="preserve"> ao passar do tempo, como redesenhar a tela, atualizar a tela</w:t>
+      </w:r>
+      <w:r>
+        <w:t>, etc.</w:t>
+      </w:r>
+    </w:p>
+    <w:p/>
+    <w:p>
+      <w:pPr>
+        <w:pStyle w:val="Ttulo4"/>
+      </w:pPr>
+      <w:r>
+        <w:t>2.3.4.</w:t>
+      </w:r>
+      <w:r>
+        <w:t xml:space="preserve">5. </w:t>
+      </w:r>
+      <w:proofErr w:type="spellStart"/>
+      <w:r>
+        <w:t>extended</w:t>
+      </w:r>
+      <w:proofErr w:type="spellEnd"/>
+      <w:r>
+        <w:t>/</w:t>
+      </w:r>
+      <w:proofErr w:type="spellStart"/>
+      <w:r>
+        <w:t>carregaEventos.h</w:t>
+      </w:r>
+      <w:proofErr w:type="spellEnd"/>
+    </w:p>
+    <w:p/>
+    <w:p>
+      <w:pPr>
+        <w:ind w:firstLine="708"/>
+      </w:pPr>
+      <w:r>
+        <w:t xml:space="preserve">Funções e tratativas relacionadas </w:t>
+      </w:r>
+      <w:r>
+        <w:t>a carregar os eventos do jogo.</w:t>
+      </w:r>
+    </w:p>
+    <w:p/>
+    <w:p>
+      <w:proofErr w:type="spellStart"/>
+      <w:r>
+        <w:rPr>
+          <w:b/>
+          <w:bCs/>
+        </w:rPr>
+        <w:t>void</w:t>
+      </w:r>
+      <w:proofErr w:type="spellEnd"/>
+      <w:r>
+        <w:rPr>
+          <w:b/>
+          <w:bCs/>
+        </w:rPr>
+        <w:t xml:space="preserve"> </w:t>
+      </w:r>
+      <w:proofErr w:type="spellStart"/>
+      <w:proofErr w:type="gramStart"/>
+      <w:r>
+        <w:rPr>
+          <w:b/>
+          <w:bCs/>
+        </w:rPr>
+        <w:t>carregaEventosMenu</w:t>
+      </w:r>
+      <w:proofErr w:type="spellEnd"/>
+      <w:r>
+        <w:rPr>
+          <w:b/>
+          <w:bCs/>
+        </w:rPr>
+        <w:t>(</w:t>
+      </w:r>
+      <w:proofErr w:type="gramEnd"/>
+      <w:r>
+        <w:rPr>
+          <w:b/>
+          <w:bCs/>
+        </w:rPr>
+        <w:t>);</w:t>
+      </w:r>
+      <w:r>
+        <w:t xml:space="preserve"> : carrega os eventos do menu.</w:t>
+      </w:r>
+    </w:p>
+    <w:p/>
+    <w:p>
+      <w:proofErr w:type="spellStart"/>
+      <w:r>
+        <w:rPr>
+          <w:b/>
+          <w:bCs/>
+        </w:rPr>
+        <w:t>void</w:t>
+      </w:r>
+      <w:proofErr w:type="spellEnd"/>
+      <w:r>
+        <w:rPr>
+          <w:b/>
+          <w:bCs/>
+        </w:rPr>
+        <w:t xml:space="preserve"> </w:t>
+      </w:r>
+      <w:proofErr w:type="spellStart"/>
+      <w:proofErr w:type="gramStart"/>
+      <w:r>
+        <w:rPr>
+          <w:b/>
+          <w:bCs/>
+        </w:rPr>
+        <w:t>carregaEventos</w:t>
+      </w:r>
+      <w:proofErr w:type="spellEnd"/>
+      <w:r>
+        <w:rPr>
+          <w:b/>
+          <w:bCs/>
+        </w:rPr>
+        <w:t>(</w:t>
+      </w:r>
+      <w:proofErr w:type="gramEnd"/>
+      <w:r>
+        <w:rPr>
+          <w:b/>
+          <w:bCs/>
+        </w:rPr>
+        <w:t>);</w:t>
+      </w:r>
+      <w:r>
+        <w:t xml:space="preserve"> : carrega os eventos do jogo como um todo.</w:t>
+      </w:r>
+    </w:p>
     <w:sectPr>
       <w:pgSz w:w="11906" w:h="16838"/>
       <w:pgMar w:top="1417" w:right="1701" w:bottom="1417" w:left="1701" w:header="708" w:footer="708" w:gutter="0"/>

</xml_diff>